<commit_message>
Ghanam Corrections files - 19/08/2022
</commit_message>
<xml_diff>
--- a/TS Jatai Ghanam Project/TS 1.3/TS 1.3 Ghanam Sanskrit Corrections.docx
+++ b/TS Jatai Ghanam Project/TS 1.3/TS 1.3 Ghanam Sanskrit Corrections.docx
@@ -124,6 +124,7 @@
         </w:rPr>
         <w:t xml:space="preserve">Observed till </w:t>
       </w:r>
+      <w:proofErr w:type="spellStart"/>
       <w:r>
         <w:rPr>
           <w:b/>
@@ -136,6 +137,7 @@
         </w:rPr>
         <w:t>xxxxx</w:t>
       </w:r>
+      <w:proofErr w:type="spellEnd"/>
       <w:r>
         <w:rPr>
           <w:b/>
@@ -434,6 +436,7 @@
               </w:rPr>
               <w:t xml:space="preserve"> - </w:t>
             </w:r>
+            <w:proofErr w:type="spellStart"/>
             <w:r>
               <w:rPr>
                 <w:rFonts w:ascii="BRH Devanagari Extra" w:hAnsi="BRH Devanagari Extra" w:cs="BRH Devanagari Extra"/>
@@ -443,6 +446,7 @@
               </w:rPr>
               <w:t>rÉ</w:t>
             </w:r>
+            <w:proofErr w:type="spellEnd"/>
             <w:r>
               <w:rPr>
                 <w:rFonts w:ascii="BRH Malayalam Extra" w:hAnsi="BRH Malayalam Extra" w:cs="BRH Devanagari Extra"/>
@@ -452,6 +456,7 @@
               </w:rPr>
               <w:t>–</w:t>
             </w:r>
+            <w:proofErr w:type="spellStart"/>
             <w:r>
               <w:rPr>
                 <w:rFonts w:ascii="BRH Devanagari Extra" w:hAnsi="BRH Devanagari Extra" w:cs="BRH Devanagari Extra"/>
@@ -469,8 +474,31 @@
                 <w:szCs w:val="40"/>
                 <w:highlight w:val="yellow"/>
               </w:rPr>
-              <w:t>þiÉÏUç U¤ÉÉå</w:t>
-            </w:r>
+              <w:t>þiÉÏUç</w:t>
+            </w:r>
+            <w:proofErr w:type="spellEnd"/>
+            <w:r>
+              <w:rPr>
+                <w:rFonts w:ascii="BRH Devanagari Extra" w:hAnsi="BRH Devanagari Extra" w:cs="BRH Devanagari Extra"/>
+                <w:color w:val="FF0000"/>
+                <w:sz w:val="32"/>
+                <w:szCs w:val="40"/>
+                <w:highlight w:val="yellow"/>
+              </w:rPr>
+              <w:t xml:space="preserve"> </w:t>
+            </w:r>
+            <w:proofErr w:type="spellStart"/>
+            <w:r>
+              <w:rPr>
+                <w:rFonts w:ascii="BRH Devanagari Extra" w:hAnsi="BRH Devanagari Extra" w:cs="BRH Devanagari Extra"/>
+                <w:color w:val="FF0000"/>
+                <w:sz w:val="32"/>
+                <w:szCs w:val="40"/>
+                <w:highlight w:val="yellow"/>
+              </w:rPr>
+              <w:t>U¤ÉÉå</w:t>
+            </w:r>
+            <w:proofErr w:type="spellEnd"/>
             <w:r>
               <w:rPr>
                 <w:rFonts w:ascii="BRH Malayalam Extra" w:hAnsi="BRH Malayalam Extra" w:cs="BRH Devanagari Extra"/>
@@ -481,6 +509,7 @@
               </w:rPr>
               <w:t>–</w:t>
             </w:r>
+            <w:proofErr w:type="spellStart"/>
             <w:r>
               <w:rPr>
                 <w:rFonts w:ascii="BRH Devanagari Extra" w:hAnsi="BRH Devanagari Extra" w:cs="BRH Devanagari Extra"/>
@@ -500,6 +529,7 @@
               </w:rPr>
               <w:t>ûhÉÉåþ</w:t>
             </w:r>
+            <w:proofErr w:type="spellEnd"/>
             <w:r>
               <w:rPr>
                 <w:rFonts w:ascii="BRH Tamil Tab Extra" w:hAnsi="BRH Tamil Tab Extra" w:cs="Latha"/>
@@ -625,6 +655,7 @@
               </w:rPr>
               <w:t xml:space="preserve"> </w:t>
             </w:r>
+            <w:proofErr w:type="spellStart"/>
             <w:r>
               <w:rPr>
                 <w:rFonts w:ascii="BRH Devanagari Extra" w:hAnsi="BRH Devanagari Extra" w:cs="BRH Devanagari Extra"/>
@@ -642,7 +673,29 @@
                 <w:szCs w:val="40"/>
                 <w:highlight w:val="yellow"/>
               </w:rPr>
-              <w:t>Uç U¤É</w:t>
+              <w:t>Uç</w:t>
+            </w:r>
+            <w:proofErr w:type="spellEnd"/>
+            <w:r>
+              <w:rPr>
+                <w:rFonts w:ascii="BRH Devanagari Extra" w:hAnsi="BRH Devanagari Extra" w:cs="BRH Devanagari Extra"/>
+                <w:color w:val="FF0000"/>
+                <w:sz w:val="32"/>
+                <w:szCs w:val="40"/>
+                <w:highlight w:val="yellow"/>
+              </w:rPr>
+              <w:t xml:space="preserve"> </w:t>
+            </w:r>
+            <w:proofErr w:type="spellStart"/>
+            <w:r>
+              <w:rPr>
+                <w:rFonts w:ascii="BRH Devanagari Extra" w:hAnsi="BRH Devanagari Extra" w:cs="BRH Devanagari Extra"/>
+                <w:color w:val="FF0000"/>
+                <w:sz w:val="32"/>
+                <w:szCs w:val="40"/>
+                <w:highlight w:val="yellow"/>
+              </w:rPr>
+              <w:t>U¤É</w:t>
             </w:r>
             <w:r>
               <w:rPr>
@@ -653,6 +706,7 @@
               </w:rPr>
               <w:t>Éå</w:t>
             </w:r>
+            <w:proofErr w:type="spellEnd"/>
             <w:r>
               <w:rPr>
                 <w:rFonts w:ascii="BRH Malayalam Extra" w:hAnsi="BRH Malayalam Extra" w:cs="BRH Devanagari Extra"/>
@@ -662,6 +716,7 @@
               </w:rPr>
               <w:t>–</w:t>
             </w:r>
+            <w:proofErr w:type="spellStart"/>
             <w:r>
               <w:rPr>
                 <w:rFonts w:ascii="BRH Devanagari Extra" w:hAnsi="BRH Devanagari Extra" w:cs="BRH Devanagari Extra"/>
@@ -671,6 +726,7 @@
               </w:rPr>
               <w:t>WûhÉÉåþ</w:t>
             </w:r>
+            <w:proofErr w:type="spellEnd"/>
             <w:r>
               <w:rPr>
                 <w:rFonts w:ascii="BRH Tamil Tab Extra" w:hAnsi="BRH Tamil Tab Extra" w:cs="Latha"/>
@@ -714,6 +770,7 @@
                 <w:szCs w:val="28"/>
               </w:rPr>
             </w:pPr>
+            <w:proofErr w:type="spellStart"/>
             <w:r>
               <w:rPr>
                 <w:rFonts w:ascii="BRH Devanagari Extra" w:hAnsi="BRH Devanagari Extra" w:cs="BRH Devanagari Extra"/>
@@ -731,8 +788,31 @@
                 <w:szCs w:val="40"/>
                 <w:highlight w:val="yellow"/>
               </w:rPr>
-              <w:t>Uç U¤ÉÉå</w:t>
-            </w:r>
+              <w:t>Uç</w:t>
+            </w:r>
+            <w:proofErr w:type="spellEnd"/>
+            <w:r>
+              <w:rPr>
+                <w:rFonts w:ascii="BRH Devanagari Extra" w:hAnsi="BRH Devanagari Extra" w:cs="BRH Devanagari Extra"/>
+                <w:color w:val="FF0000"/>
+                <w:sz w:val="32"/>
+                <w:szCs w:val="40"/>
+                <w:highlight w:val="yellow"/>
+              </w:rPr>
+              <w:t xml:space="preserve"> </w:t>
+            </w:r>
+            <w:proofErr w:type="spellStart"/>
+            <w:r>
+              <w:rPr>
+                <w:rFonts w:ascii="BRH Devanagari Extra" w:hAnsi="BRH Devanagari Extra" w:cs="BRH Devanagari Extra"/>
+                <w:color w:val="FF0000"/>
+                <w:sz w:val="32"/>
+                <w:szCs w:val="40"/>
+                <w:highlight w:val="yellow"/>
+              </w:rPr>
+              <w:t>U¤ÉÉå</w:t>
+            </w:r>
+            <w:proofErr w:type="spellEnd"/>
             <w:r>
               <w:rPr>
                 <w:rFonts w:ascii="BRH Malayalam Extra" w:hAnsi="BRH Malayalam Extra" w:cs="BRH Devanagari Extra"/>
@@ -743,6 +823,7 @@
               </w:rPr>
               <w:t>–</w:t>
             </w:r>
+            <w:proofErr w:type="spellStart"/>
             <w:r>
               <w:rPr>
                 <w:rFonts w:ascii="BRH Devanagari Extra" w:hAnsi="BRH Devanagari Extra" w:cs="BRH Devanagari Extra"/>
@@ -752,6 +833,7 @@
               </w:rPr>
               <w:t>WûhÉÉåþ</w:t>
             </w:r>
+            <w:proofErr w:type="spellEnd"/>
             <w:r>
               <w:rPr>
                 <w:rFonts w:ascii="Latha" w:hAnsi="Latha" w:cs="Latha"/>
@@ -853,6 +935,7 @@
               </w:rPr>
               <w:t xml:space="preserve"> - </w:t>
             </w:r>
+            <w:proofErr w:type="spellStart"/>
             <w:r>
               <w:rPr>
                 <w:rFonts w:ascii="BRH Devanagari Extra" w:hAnsi="BRH Devanagari Extra" w:cs="BRH Devanagari Extra"/>
@@ -862,6 +945,7 @@
               </w:rPr>
               <w:t>rÉ</w:t>
             </w:r>
+            <w:proofErr w:type="spellEnd"/>
             <w:r>
               <w:rPr>
                 <w:rFonts w:ascii="BRH Malayalam Extra" w:hAnsi="BRH Malayalam Extra" w:cs="BRH Devanagari Extra"/>
@@ -871,6 +955,7 @@
               </w:rPr>
               <w:t>–</w:t>
             </w:r>
+            <w:proofErr w:type="spellStart"/>
             <w:r>
               <w:rPr>
                 <w:rFonts w:ascii="BRH Devanagari Extra" w:hAnsi="BRH Devanagari Extra" w:cs="BRH Devanagari Extra"/>
@@ -887,8 +972,29 @@
                 <w:szCs w:val="40"/>
                 <w:highlight w:val="green"/>
               </w:rPr>
-              <w:t>ÉUÉþiÉÏ U¤ÉÉå</w:t>
-            </w:r>
+              <w:t>ÉUÉþiÉÏ</w:t>
+            </w:r>
+            <w:proofErr w:type="spellEnd"/>
+            <w:r>
+              <w:rPr>
+                <w:rFonts w:ascii="BRH Devanagari Extra" w:hAnsi="BRH Devanagari Extra" w:cs="BRH Devanagari Extra"/>
+                <w:sz w:val="32"/>
+                <w:szCs w:val="40"/>
+                <w:highlight w:val="green"/>
+              </w:rPr>
+              <w:t xml:space="preserve"> </w:t>
+            </w:r>
+            <w:proofErr w:type="spellStart"/>
+            <w:r>
+              <w:rPr>
+                <w:rFonts w:ascii="BRH Devanagari Extra" w:hAnsi="BRH Devanagari Extra" w:cs="BRH Devanagari Extra"/>
+                <w:sz w:val="32"/>
+                <w:szCs w:val="40"/>
+                <w:highlight w:val="green"/>
+              </w:rPr>
+              <w:t>U¤ÉÉå</w:t>
+            </w:r>
+            <w:proofErr w:type="spellEnd"/>
             <w:r>
               <w:rPr>
                 <w:rFonts w:ascii="BRH Malayalam Extra" w:hAnsi="BRH Malayalam Extra" w:cs="BRH Devanagari Extra"/>
@@ -898,6 +1004,7 @@
               </w:rPr>
               <w:t>–</w:t>
             </w:r>
+            <w:proofErr w:type="spellStart"/>
             <w:r>
               <w:rPr>
                 <w:rFonts w:ascii="BRH Devanagari Extra" w:hAnsi="BRH Devanagari Extra" w:cs="BRH Devanagari Extra"/>
@@ -916,6 +1023,7 @@
               </w:rPr>
               <w:t>hÉÉåþ</w:t>
             </w:r>
+            <w:proofErr w:type="spellEnd"/>
             <w:r>
               <w:rPr>
                 <w:rFonts w:ascii="BRH Tamil Tab Extra" w:hAnsi="BRH Tamil Tab Extra" w:cs="Latha"/>
@@ -1041,6 +1149,7 @@
               </w:rPr>
               <w:t xml:space="preserve"> </w:t>
             </w:r>
+            <w:proofErr w:type="spellStart"/>
             <w:r>
               <w:rPr>
                 <w:rFonts w:ascii="BRH Devanagari Extra" w:hAnsi="BRH Devanagari Extra" w:cs="BRH Devanagari Extra"/>
@@ -1057,8 +1166,29 @@
                 <w:szCs w:val="40"/>
                 <w:highlight w:val="green"/>
               </w:rPr>
-              <w:t>iÉÏ U¤ÉÉå</w:t>
-            </w:r>
+              <w:t>iÉÏ</w:t>
+            </w:r>
+            <w:proofErr w:type="spellEnd"/>
+            <w:r>
+              <w:rPr>
+                <w:rFonts w:ascii="BRH Devanagari Extra" w:hAnsi="BRH Devanagari Extra" w:cs="BRH Devanagari Extra"/>
+                <w:sz w:val="32"/>
+                <w:szCs w:val="40"/>
+                <w:highlight w:val="green"/>
+              </w:rPr>
+              <w:t xml:space="preserve"> </w:t>
+            </w:r>
+            <w:proofErr w:type="spellStart"/>
+            <w:r>
+              <w:rPr>
+                <w:rFonts w:ascii="BRH Devanagari Extra" w:hAnsi="BRH Devanagari Extra" w:cs="BRH Devanagari Extra"/>
+                <w:sz w:val="32"/>
+                <w:szCs w:val="40"/>
+                <w:highlight w:val="green"/>
+              </w:rPr>
+              <w:t>U¤ÉÉå</w:t>
+            </w:r>
+            <w:proofErr w:type="spellEnd"/>
             <w:r>
               <w:rPr>
                 <w:rFonts w:ascii="BRH Malayalam Extra" w:hAnsi="BRH Malayalam Extra" w:cs="BRH Devanagari Extra"/>
@@ -1068,6 +1198,7 @@
               </w:rPr>
               <w:t>–</w:t>
             </w:r>
+            <w:proofErr w:type="spellStart"/>
             <w:r>
               <w:rPr>
                 <w:rFonts w:ascii="BRH Devanagari Extra" w:hAnsi="BRH Devanagari Extra" w:cs="BRH Devanagari Extra"/>
@@ -1077,6 +1208,7 @@
               </w:rPr>
               <w:t>WûhÉÉåþ</w:t>
             </w:r>
+            <w:proofErr w:type="spellEnd"/>
             <w:r>
               <w:rPr>
                 <w:rFonts w:ascii="BRH Tamil Tab Extra" w:hAnsi="BRH Tamil Tab Extra" w:cs="Latha"/>
@@ -1123,6 +1255,7 @@
                 <w:lang w:bidi="ta-IN"/>
               </w:rPr>
             </w:pPr>
+            <w:proofErr w:type="spellStart"/>
             <w:r>
               <w:rPr>
                 <w:rFonts w:ascii="BRH Devanagari Extra" w:hAnsi="BRH Devanagari Extra" w:cs="BRH Devanagari Extra"/>
@@ -1139,8 +1272,29 @@
                 <w:szCs w:val="40"/>
                 <w:highlight w:val="green"/>
               </w:rPr>
-              <w:t>iÉÏ U¤ÉÉå</w:t>
-            </w:r>
+              <w:t>iÉÏ</w:t>
+            </w:r>
+            <w:proofErr w:type="spellEnd"/>
+            <w:r>
+              <w:rPr>
+                <w:rFonts w:ascii="BRH Devanagari Extra" w:hAnsi="BRH Devanagari Extra" w:cs="BRH Devanagari Extra"/>
+                <w:sz w:val="32"/>
+                <w:szCs w:val="40"/>
+                <w:highlight w:val="green"/>
+              </w:rPr>
+              <w:t xml:space="preserve"> </w:t>
+            </w:r>
+            <w:proofErr w:type="spellStart"/>
+            <w:r>
+              <w:rPr>
+                <w:rFonts w:ascii="BRH Devanagari Extra" w:hAnsi="BRH Devanagari Extra" w:cs="BRH Devanagari Extra"/>
+                <w:sz w:val="32"/>
+                <w:szCs w:val="40"/>
+                <w:highlight w:val="green"/>
+              </w:rPr>
+              <w:t>U¤ÉÉå</w:t>
+            </w:r>
+            <w:proofErr w:type="spellEnd"/>
             <w:r>
               <w:rPr>
                 <w:rFonts w:ascii="BRH Malayalam Extra" w:hAnsi="BRH Malayalam Extra" w:cs="BRH Devanagari Extra"/>
@@ -1150,6 +1304,7 @@
               </w:rPr>
               <w:t>–</w:t>
             </w:r>
+            <w:proofErr w:type="spellStart"/>
             <w:r>
               <w:rPr>
                 <w:rFonts w:ascii="BRH Devanagari Extra" w:hAnsi="BRH Devanagari Extra" w:cs="BRH Devanagari Extra"/>
@@ -1159,6 +1314,7 @@
               </w:rPr>
               <w:t>WûhÉÉåþ</w:t>
             </w:r>
+            <w:proofErr w:type="spellEnd"/>
             <w:r>
               <w:rPr>
                 <w:rFonts w:ascii="Latha" w:hAnsi="Latha" w:cs="Latha"/>
@@ -1203,6 +1359,7 @@
               </w:rPr>
               <w:t>(</w:t>
             </w:r>
+            <w:proofErr w:type="spellStart"/>
             <w:r>
               <w:rPr>
                 <w:rFonts w:ascii="BRH Devanagari Extra" w:hAnsi="BRH Devanagari Extra" w:cs="BRH Devanagari Extra"/>
@@ -1213,6 +1370,7 @@
               </w:rPr>
               <w:t>Uç</w:t>
             </w:r>
+            <w:proofErr w:type="spellEnd"/>
             <w:r>
               <w:rPr>
                 <w:rFonts w:ascii="BRH Devanagari Extra" w:hAnsi="BRH Devanagari Extra" w:cs="BRH Devanagari Extra"/>
@@ -1427,6 +1585,7 @@
               </w:rPr>
               <w:t xml:space="preserve"> </w:t>
             </w:r>
+            <w:proofErr w:type="spellStart"/>
             <w:r>
               <w:rPr>
                 <w:rFonts w:ascii="BRH Devanagari Extra" w:hAnsi="BRH Devanagari Extra" w:cs="BRH Devanagari Extra"/>
@@ -1446,6 +1605,7 @@
               </w:rPr>
               <w:t>iÉÏ</w:t>
             </w:r>
+            <w:proofErr w:type="spellEnd"/>
             <w:r>
               <w:rPr>
                 <w:rFonts w:ascii="BRH Malayalam Extra" w:hAnsi="BRH Malayalam Extra" w:cs="BRH Devanagari Extra"/>
@@ -1456,15 +1616,38 @@
               </w:rPr>
               <w:t>–</w:t>
             </w:r>
-            <w:r>
-              <w:rPr>
-                <w:rFonts w:ascii="BRH Devanagari Extra" w:hAnsi="BRH Devanagari Extra" w:cs="BRH Devanagari Extra"/>
-                <w:color w:val="FF0000"/>
-                <w:sz w:val="32"/>
-                <w:szCs w:val="40"/>
-                <w:highlight w:val="yellow"/>
-              </w:rPr>
-              <w:t>Uç Uåu</w:t>
+            <w:proofErr w:type="spellStart"/>
+            <w:r>
+              <w:rPr>
+                <w:rFonts w:ascii="BRH Devanagari Extra" w:hAnsi="BRH Devanagari Extra" w:cs="BRH Devanagari Extra"/>
+                <w:color w:val="FF0000"/>
+                <w:sz w:val="32"/>
+                <w:szCs w:val="40"/>
+                <w:highlight w:val="yellow"/>
+              </w:rPr>
+              <w:t>Uç</w:t>
+            </w:r>
+            <w:proofErr w:type="spellEnd"/>
+            <w:r>
+              <w:rPr>
+                <w:rFonts w:ascii="BRH Devanagari Extra" w:hAnsi="BRH Devanagari Extra" w:cs="BRH Devanagari Extra"/>
+                <w:color w:val="FF0000"/>
+                <w:sz w:val="32"/>
+                <w:szCs w:val="40"/>
+                <w:highlight w:val="yellow"/>
+              </w:rPr>
+              <w:t xml:space="preserve"> </w:t>
+            </w:r>
+            <w:proofErr w:type="spellStart"/>
+            <w:r>
+              <w:rPr>
+                <w:rFonts w:ascii="BRH Devanagari Extra" w:hAnsi="BRH Devanagari Extra" w:cs="BRH Devanagari Extra"/>
+                <w:color w:val="FF0000"/>
+                <w:sz w:val="32"/>
+                <w:szCs w:val="40"/>
+                <w:highlight w:val="yellow"/>
+              </w:rPr>
+              <w:t>Uåu</w:t>
             </w:r>
             <w:r>
               <w:rPr>
@@ -1483,7 +1666,29 @@
                 <w:szCs w:val="40"/>
                 <w:highlight w:val="yellow"/>
               </w:rPr>
-              <w:t>ÏUç Uhu</w:t>
+              <w:t>ÏUç</w:t>
+            </w:r>
+            <w:proofErr w:type="spellEnd"/>
+            <w:r>
+              <w:rPr>
+                <w:rFonts w:ascii="BRH Devanagari Extra" w:hAnsi="BRH Devanagari Extra" w:cs="BRH Devanagari Extra"/>
+                <w:color w:val="FF0000"/>
+                <w:sz w:val="32"/>
+                <w:szCs w:val="40"/>
+                <w:highlight w:val="yellow"/>
+              </w:rPr>
+              <w:t xml:space="preserve"> </w:t>
+            </w:r>
+            <w:proofErr w:type="spellStart"/>
+            <w:r>
+              <w:rPr>
+                <w:rFonts w:ascii="BRH Devanagari Extra" w:hAnsi="BRH Devanagari Extra" w:cs="BRH Devanagari Extra"/>
+                <w:color w:val="FF0000"/>
+                <w:sz w:val="32"/>
+                <w:szCs w:val="40"/>
+                <w:highlight w:val="yellow"/>
+              </w:rPr>
+              <w:t>Uhu</w:t>
             </w:r>
             <w:r>
               <w:rPr>
@@ -1494,6 +1699,7 @@
               </w:rPr>
               <w:t>É</w:t>
             </w:r>
+            <w:proofErr w:type="spellEnd"/>
             <w:r>
               <w:rPr>
                 <w:rFonts w:ascii="BRH Malayalam Extra" w:hAnsi="BRH Malayalam Extra" w:cs="BRH Devanagari Extra"/>
@@ -1632,6 +1838,7 @@
               </w:rPr>
               <w:t xml:space="preserve"> </w:t>
             </w:r>
+            <w:proofErr w:type="spellStart"/>
             <w:r>
               <w:rPr>
                 <w:rFonts w:ascii="BRH Devanagari Extra" w:hAnsi="BRH Devanagari Extra" w:cs="BRH Devanagari Extra"/>
@@ -1651,6 +1858,7 @@
               </w:rPr>
               <w:t>iÉÏ</w:t>
             </w:r>
+            <w:proofErr w:type="spellEnd"/>
             <w:r>
               <w:rPr>
                 <w:rFonts w:ascii="BRH Malayalam Extra" w:hAnsi="BRH Malayalam Extra" w:cs="BRH Devanagari Extra"/>
@@ -1661,15 +1869,38 @@
               </w:rPr>
               <w:t>–</w:t>
             </w:r>
-            <w:r>
-              <w:rPr>
-                <w:rFonts w:ascii="BRH Devanagari Extra" w:hAnsi="BRH Devanagari Extra" w:cs="BRH Devanagari Extra"/>
-                <w:color w:val="FF0000"/>
-                <w:sz w:val="32"/>
-                <w:szCs w:val="40"/>
-                <w:highlight w:val="yellow"/>
-              </w:rPr>
-              <w:t>Uç Uåu</w:t>
+            <w:proofErr w:type="spellStart"/>
+            <w:r>
+              <w:rPr>
+                <w:rFonts w:ascii="BRH Devanagari Extra" w:hAnsi="BRH Devanagari Extra" w:cs="BRH Devanagari Extra"/>
+                <w:color w:val="FF0000"/>
+                <w:sz w:val="32"/>
+                <w:szCs w:val="40"/>
+                <w:highlight w:val="yellow"/>
+              </w:rPr>
+              <w:t>Uç</w:t>
+            </w:r>
+            <w:proofErr w:type="spellEnd"/>
+            <w:r>
+              <w:rPr>
+                <w:rFonts w:ascii="BRH Devanagari Extra" w:hAnsi="BRH Devanagari Extra" w:cs="BRH Devanagari Extra"/>
+                <w:color w:val="FF0000"/>
+                <w:sz w:val="32"/>
+                <w:szCs w:val="40"/>
+                <w:highlight w:val="yellow"/>
+              </w:rPr>
+              <w:t xml:space="preserve"> </w:t>
+            </w:r>
+            <w:proofErr w:type="spellStart"/>
+            <w:r>
+              <w:rPr>
+                <w:rFonts w:ascii="BRH Devanagari Extra" w:hAnsi="BRH Devanagari Extra" w:cs="BRH Devanagari Extra"/>
+                <w:color w:val="FF0000"/>
+                <w:sz w:val="32"/>
+                <w:szCs w:val="40"/>
+                <w:highlight w:val="yellow"/>
+              </w:rPr>
+              <w:t>Uåu</w:t>
             </w:r>
             <w:r>
               <w:rPr>
@@ -1688,7 +1919,29 @@
                 <w:szCs w:val="40"/>
                 <w:highlight w:val="yellow"/>
               </w:rPr>
-              <w:t>ÏUç Uhu</w:t>
+              <w:t>ÏUç</w:t>
+            </w:r>
+            <w:proofErr w:type="spellEnd"/>
+            <w:r>
+              <w:rPr>
+                <w:rFonts w:ascii="BRH Devanagari Extra" w:hAnsi="BRH Devanagari Extra" w:cs="BRH Devanagari Extra"/>
+                <w:color w:val="FF0000"/>
+                <w:sz w:val="32"/>
+                <w:szCs w:val="40"/>
+                <w:highlight w:val="yellow"/>
+              </w:rPr>
+              <w:t xml:space="preserve"> </w:t>
+            </w:r>
+            <w:proofErr w:type="spellStart"/>
+            <w:r>
+              <w:rPr>
+                <w:rFonts w:ascii="BRH Devanagari Extra" w:hAnsi="BRH Devanagari Extra" w:cs="BRH Devanagari Extra"/>
+                <w:color w:val="FF0000"/>
+                <w:sz w:val="32"/>
+                <w:szCs w:val="40"/>
+                <w:highlight w:val="yellow"/>
+              </w:rPr>
+              <w:t>Uhu</w:t>
             </w:r>
             <w:r>
               <w:rPr>
@@ -1699,6 +1952,7 @@
               </w:rPr>
               <w:t>É</w:t>
             </w:r>
+            <w:proofErr w:type="spellEnd"/>
             <w:r>
               <w:rPr>
                 <w:rFonts w:ascii="BRH Malayalam Extra" w:hAnsi="BRH Malayalam Extra" w:cs="BRH Devanagari Extra"/>
@@ -1716,6 +1970,7 @@
               </w:rPr>
               <w:t xml:space="preserve"> &amp; </w:t>
             </w:r>
+            <w:proofErr w:type="spellStart"/>
             <w:r>
               <w:rPr>
                 <w:rFonts w:ascii="BRH Devanagari Extra" w:hAnsi="BRH Devanagari Extra" w:cs="BRH Devanagari Extra"/>
@@ -1735,6 +1990,7 @@
               </w:rPr>
               <w:t>iÉÏ</w:t>
             </w:r>
+            <w:proofErr w:type="spellEnd"/>
             <w:r>
               <w:rPr>
                 <w:rFonts w:ascii="BRH Malayalam Extra" w:hAnsi="BRH Malayalam Extra" w:cs="BRH Devanagari Extra"/>
@@ -1745,15 +2001,38 @@
               </w:rPr>
               <w:t>–</w:t>
             </w:r>
-            <w:r>
-              <w:rPr>
-                <w:rFonts w:ascii="BRH Devanagari Extra" w:hAnsi="BRH Devanagari Extra" w:cs="BRH Devanagari Extra"/>
-                <w:color w:val="FF0000"/>
-                <w:sz w:val="32"/>
-                <w:szCs w:val="40"/>
-                <w:highlight w:val="yellow"/>
-              </w:rPr>
-              <w:t>Uç Uq</w:t>
+            <w:proofErr w:type="spellStart"/>
+            <w:r>
+              <w:rPr>
+                <w:rFonts w:ascii="BRH Devanagari Extra" w:hAnsi="BRH Devanagari Extra" w:cs="BRH Devanagari Extra"/>
+                <w:color w:val="FF0000"/>
+                <w:sz w:val="32"/>
+                <w:szCs w:val="40"/>
+                <w:highlight w:val="yellow"/>
+              </w:rPr>
+              <w:t>Uç</w:t>
+            </w:r>
+            <w:proofErr w:type="spellEnd"/>
+            <w:r>
+              <w:rPr>
+                <w:rFonts w:ascii="BRH Devanagari Extra" w:hAnsi="BRH Devanagari Extra" w:cs="BRH Devanagari Extra"/>
+                <w:color w:val="FF0000"/>
+                <w:sz w:val="32"/>
+                <w:szCs w:val="40"/>
+                <w:highlight w:val="yellow"/>
+              </w:rPr>
+              <w:t xml:space="preserve"> </w:t>
+            </w:r>
+            <w:proofErr w:type="spellStart"/>
+            <w:r>
+              <w:rPr>
+                <w:rFonts w:ascii="BRH Devanagari Extra" w:hAnsi="BRH Devanagari Extra" w:cs="BRH Devanagari Extra"/>
+                <w:color w:val="FF0000"/>
+                <w:sz w:val="32"/>
+                <w:szCs w:val="40"/>
+                <w:highlight w:val="yellow"/>
+              </w:rPr>
+              <w:t>Uq</w:t>
             </w:r>
             <w:r>
               <w:rPr>
@@ -1764,6 +2043,7 @@
               </w:rPr>
               <w:t>ÉþSèkuÉ</w:t>
             </w:r>
+            <w:proofErr w:type="spellEnd"/>
             <w:r>
               <w:rPr>
                 <w:rFonts w:ascii="BRH Malayalam Extra" w:hAnsi="BRH Malayalam Extra" w:cs="BRH Devanagari Extra"/>
@@ -1820,6 +2100,7 @@
               </w:rPr>
               <w:t xml:space="preserve"> </w:t>
             </w:r>
+            <w:proofErr w:type="spellStart"/>
             <w:r>
               <w:rPr>
                 <w:rFonts w:ascii="BRH Devanagari Extra" w:hAnsi="BRH Devanagari Extra" w:cs="BRH Devanagari Extra"/>
@@ -1837,7 +2118,29 @@
                 <w:szCs w:val="40"/>
                 <w:highlight w:val="yellow"/>
               </w:rPr>
-              <w:t>ÏUç Uhu</w:t>
+              <w:t>ÏUç</w:t>
+            </w:r>
+            <w:proofErr w:type="spellEnd"/>
+            <w:r>
+              <w:rPr>
+                <w:rFonts w:ascii="BRH Devanagari Extra" w:hAnsi="BRH Devanagari Extra" w:cs="BRH Devanagari Extra"/>
+                <w:color w:val="FF0000"/>
+                <w:sz w:val="32"/>
+                <w:szCs w:val="40"/>
+                <w:highlight w:val="yellow"/>
+              </w:rPr>
+              <w:t xml:space="preserve"> </w:t>
+            </w:r>
+            <w:proofErr w:type="spellStart"/>
+            <w:r>
+              <w:rPr>
+                <w:rFonts w:ascii="BRH Devanagari Extra" w:hAnsi="BRH Devanagari Extra" w:cs="BRH Devanagari Extra"/>
+                <w:color w:val="FF0000"/>
+                <w:sz w:val="32"/>
+                <w:szCs w:val="40"/>
+                <w:highlight w:val="yellow"/>
+              </w:rPr>
+              <w:t>Uhu</w:t>
             </w:r>
             <w:r>
               <w:rPr>
@@ -1848,6 +2151,7 @@
               </w:rPr>
               <w:t>É</w:t>
             </w:r>
+            <w:proofErr w:type="spellEnd"/>
             <w:r>
               <w:rPr>
                 <w:rFonts w:ascii="BRH Malayalam Extra" w:hAnsi="BRH Malayalam Extra" w:cs="BRH Devanagari Extra"/>
@@ -1891,6 +2195,7 @@
               </w:rPr>
               <w:t xml:space="preserve"> </w:t>
             </w:r>
+            <w:proofErr w:type="spellStart"/>
             <w:r>
               <w:rPr>
                 <w:rFonts w:ascii="BRH Devanagari Extra" w:hAnsi="BRH Devanagari Extra" w:cs="BRH Devanagari Extra"/>
@@ -1910,6 +2215,7 @@
               </w:rPr>
               <w:t>iÉÏ</w:t>
             </w:r>
+            <w:proofErr w:type="spellEnd"/>
             <w:r>
               <w:rPr>
                 <w:rFonts w:ascii="BRH Malayalam Extra" w:hAnsi="BRH Malayalam Extra" w:cs="BRH Devanagari Extra"/>
@@ -1920,6 +2226,7 @@
               </w:rPr>
               <w:t>–</w:t>
             </w:r>
+            <w:proofErr w:type="spellStart"/>
             <w:r>
               <w:rPr>
                 <w:rFonts w:ascii="BRH Devanagari Extra" w:hAnsi="BRH Devanagari Extra" w:cs="BRH Devanagari Extra"/>
@@ -1930,15 +2237,17 @@
               </w:rPr>
               <w:t>Uç</w:t>
             </w:r>
-            <w:r>
-              <w:rPr>
-                <w:rFonts w:ascii="BRH Devanagari Extra" w:hAnsi="BRH Devanagari Extra" w:cs="BRH Devanagari Extra"/>
-                <w:color w:val="000000"/>
-                <w:sz w:val="32"/>
-                <w:szCs w:val="40"/>
-              </w:rPr>
-              <w:t xml:space="preserve"> </w:t>
-            </w:r>
+            <w:proofErr w:type="spellEnd"/>
+            <w:r>
+              <w:rPr>
+                <w:rFonts w:ascii="BRH Devanagari Extra" w:hAnsi="BRH Devanagari Extra" w:cs="BRH Devanagari Extra"/>
+                <w:color w:val="000000"/>
+                <w:sz w:val="32"/>
+                <w:szCs w:val="40"/>
+              </w:rPr>
+              <w:t xml:space="preserve"> </w:t>
+            </w:r>
+            <w:proofErr w:type="spellStart"/>
             <w:r>
               <w:rPr>
                 <w:rFonts w:ascii="BRH Devanagari Extra" w:hAnsi="BRH Devanagari Extra" w:cs="BRH Devanagari Extra"/>
@@ -1956,7 +2265,17 @@
                 <w:sz w:val="32"/>
                 <w:szCs w:val="40"/>
               </w:rPr>
-              <w:t xml:space="preserve">èkuÉqÉç </w:t>
+              <w:t>èkuÉqÉç</w:t>
+            </w:r>
+            <w:proofErr w:type="spellEnd"/>
+            <w:r>
+              <w:rPr>
+                <w:rFonts w:ascii="BRH Devanagari Extra" w:hAnsi="BRH Devanagari Extra" w:cs="BRH Devanagari Extra"/>
+                <w:color w:val="000000"/>
+                <w:sz w:val="32"/>
+                <w:szCs w:val="40"/>
+              </w:rPr>
+              <w:t xml:space="preserve"> </w:t>
             </w:r>
           </w:p>
           <w:p>
@@ -2110,6 +2429,7 @@
               </w:rPr>
               <w:t xml:space="preserve">  </w:t>
             </w:r>
+            <w:proofErr w:type="spellStart"/>
             <w:r>
               <w:rPr>
                 <w:rFonts w:ascii="BRH Devanagari Extra" w:hAnsi="BRH Devanagari Extra" w:cs="BRH Devanagari Extra"/>
@@ -2129,6 +2449,7 @@
               </w:rPr>
               <w:t>þiÉÏ</w:t>
             </w:r>
+            <w:proofErr w:type="spellEnd"/>
             <w:r>
               <w:rPr>
                 <w:rFonts w:ascii="BRH Malayalam Extra" w:hAnsi="BRH Malayalam Extra" w:cs="BRH Devanagari Extra"/>
@@ -2139,15 +2460,38 @@
               </w:rPr>
               <w:t>–</w:t>
             </w:r>
-            <w:r>
-              <w:rPr>
-                <w:rFonts w:ascii="BRH Devanagari Extra" w:hAnsi="BRH Devanagari Extra" w:cs="BRH Devanagari Extra"/>
-                <w:color w:val="FF0000"/>
-                <w:sz w:val="32"/>
-                <w:szCs w:val="40"/>
-                <w:highlight w:val="yellow"/>
-              </w:rPr>
-              <w:t>Uç UqÉþS</w:t>
+            <w:proofErr w:type="spellStart"/>
+            <w:r>
+              <w:rPr>
+                <w:rFonts w:ascii="BRH Devanagari Extra" w:hAnsi="BRH Devanagari Extra" w:cs="BRH Devanagari Extra"/>
+                <w:color w:val="FF0000"/>
+                <w:sz w:val="32"/>
+                <w:szCs w:val="40"/>
+                <w:highlight w:val="yellow"/>
+              </w:rPr>
+              <w:t>Uç</w:t>
+            </w:r>
+            <w:proofErr w:type="spellEnd"/>
+            <w:r>
+              <w:rPr>
+                <w:rFonts w:ascii="BRH Devanagari Extra" w:hAnsi="BRH Devanagari Extra" w:cs="BRH Devanagari Extra"/>
+                <w:color w:val="FF0000"/>
+                <w:sz w:val="32"/>
+                <w:szCs w:val="40"/>
+                <w:highlight w:val="yellow"/>
+              </w:rPr>
+              <w:t xml:space="preserve"> </w:t>
+            </w:r>
+            <w:proofErr w:type="spellStart"/>
+            <w:r>
+              <w:rPr>
+                <w:rFonts w:ascii="BRH Devanagari Extra" w:hAnsi="BRH Devanagari Extra" w:cs="BRH Devanagari Extra"/>
+                <w:color w:val="FF0000"/>
+                <w:sz w:val="32"/>
+                <w:szCs w:val="40"/>
+                <w:highlight w:val="yellow"/>
+              </w:rPr>
+              <w:t>UqÉþS</w:t>
             </w:r>
             <w:r>
               <w:rPr>
@@ -2158,6 +2502,7 @@
               </w:rPr>
               <w:t>èkuÉ</w:t>
             </w:r>
+            <w:proofErr w:type="spellEnd"/>
             <w:r>
               <w:rPr>
                 <w:rFonts w:ascii="BRH Malayalam Extra" w:hAnsi="BRH Malayalam Extra" w:cs="BRH Devanagari Extra"/>
@@ -2204,6 +2549,7 @@
               </w:rPr>
               <w:t xml:space="preserve"> and </w:t>
             </w:r>
+            <w:proofErr w:type="spellStart"/>
             <w:r>
               <w:rPr>
                 <w:rFonts w:ascii="BRH Devanagari Extra" w:hAnsi="BRH Devanagari Extra" w:cs="BRH Devanagari Extra"/>
@@ -2223,6 +2569,7 @@
               </w:rPr>
               <w:t>Ï</w:t>
             </w:r>
+            <w:proofErr w:type="spellEnd"/>
             <w:r>
               <w:rPr>
                 <w:rFonts w:ascii="BRH Malayalam Extra" w:hAnsi="BRH Malayalam Extra" w:cs="BRH Devanagari Extra"/>
@@ -2233,15 +2580,38 @@
               </w:rPr>
               <w:t>–</w:t>
             </w:r>
-            <w:r>
-              <w:rPr>
-                <w:rFonts w:ascii="BRH Devanagari Extra" w:hAnsi="BRH Devanagari Extra" w:cs="BRH Devanagari Extra"/>
-                <w:color w:val="FF0000"/>
-                <w:sz w:val="32"/>
-                <w:szCs w:val="40"/>
-                <w:highlight w:val="yellow"/>
-              </w:rPr>
-              <w:t>Uç Uåu</w:t>
+            <w:proofErr w:type="spellStart"/>
+            <w:r>
+              <w:rPr>
+                <w:rFonts w:ascii="BRH Devanagari Extra" w:hAnsi="BRH Devanagari Extra" w:cs="BRH Devanagari Extra"/>
+                <w:color w:val="FF0000"/>
+                <w:sz w:val="32"/>
+                <w:szCs w:val="40"/>
+                <w:highlight w:val="yellow"/>
+              </w:rPr>
+              <w:t>Uç</w:t>
+            </w:r>
+            <w:proofErr w:type="spellEnd"/>
+            <w:r>
+              <w:rPr>
+                <w:rFonts w:ascii="BRH Devanagari Extra" w:hAnsi="BRH Devanagari Extra" w:cs="BRH Devanagari Extra"/>
+                <w:color w:val="FF0000"/>
+                <w:sz w:val="32"/>
+                <w:szCs w:val="40"/>
+                <w:highlight w:val="yellow"/>
+              </w:rPr>
+              <w:t xml:space="preserve"> </w:t>
+            </w:r>
+            <w:proofErr w:type="spellStart"/>
+            <w:r>
+              <w:rPr>
+                <w:rFonts w:ascii="BRH Devanagari Extra" w:hAnsi="BRH Devanagari Extra" w:cs="BRH Devanagari Extra"/>
+                <w:color w:val="FF0000"/>
+                <w:sz w:val="32"/>
+                <w:szCs w:val="40"/>
+                <w:highlight w:val="yellow"/>
+              </w:rPr>
+              <w:t>Uåu</w:t>
             </w:r>
             <w:r>
               <w:rPr>
@@ -2262,6 +2632,7 @@
               </w:rPr>
               <w:t>Ï</w:t>
             </w:r>
+            <w:proofErr w:type="spellEnd"/>
             <w:r>
               <w:rPr>
                 <w:rFonts w:ascii="BRH Malayalam Extra" w:hAnsi="BRH Malayalam Extra" w:cs="BRH Devanagari Extra"/>
@@ -2272,15 +2643,38 @@
               </w:rPr>
               <w:t>–</w:t>
             </w:r>
-            <w:r>
-              <w:rPr>
-                <w:rFonts w:ascii="BRH Devanagari Extra" w:hAnsi="BRH Devanagari Extra" w:cs="BRH Devanagari Extra"/>
-                <w:color w:val="FF0000"/>
-                <w:sz w:val="32"/>
-                <w:szCs w:val="40"/>
-                <w:highlight w:val="yellow"/>
-              </w:rPr>
-              <w:t>Uç Uq</w:t>
+            <w:proofErr w:type="spellStart"/>
+            <w:r>
+              <w:rPr>
+                <w:rFonts w:ascii="BRH Devanagari Extra" w:hAnsi="BRH Devanagari Extra" w:cs="BRH Devanagari Extra"/>
+                <w:color w:val="FF0000"/>
+                <w:sz w:val="32"/>
+                <w:szCs w:val="40"/>
+                <w:highlight w:val="yellow"/>
+              </w:rPr>
+              <w:t>Uç</w:t>
+            </w:r>
+            <w:proofErr w:type="spellEnd"/>
+            <w:r>
+              <w:rPr>
+                <w:rFonts w:ascii="BRH Devanagari Extra" w:hAnsi="BRH Devanagari Extra" w:cs="BRH Devanagari Extra"/>
+                <w:color w:val="FF0000"/>
+                <w:sz w:val="32"/>
+                <w:szCs w:val="40"/>
+                <w:highlight w:val="yellow"/>
+              </w:rPr>
+              <w:t xml:space="preserve"> </w:t>
+            </w:r>
+            <w:proofErr w:type="spellStart"/>
+            <w:r>
+              <w:rPr>
+                <w:rFonts w:ascii="BRH Devanagari Extra" w:hAnsi="BRH Devanagari Extra" w:cs="BRH Devanagari Extra"/>
+                <w:color w:val="FF0000"/>
+                <w:sz w:val="32"/>
+                <w:szCs w:val="40"/>
+                <w:highlight w:val="yellow"/>
+              </w:rPr>
+              <w:t>Uq</w:t>
             </w:r>
             <w:r>
               <w:rPr>
@@ -2291,6 +2685,7 @@
               </w:rPr>
               <w:t>ÉþSèkuÉ</w:t>
             </w:r>
+            <w:proofErr w:type="spellEnd"/>
             <w:r>
               <w:rPr>
                 <w:rFonts w:ascii="Latha" w:hAnsi="Latha" w:cs="Latha"/>
@@ -2299,6 +2694,7 @@
               </w:rPr>
               <w:t xml:space="preserve"> and </w:t>
             </w:r>
+            <w:proofErr w:type="spellStart"/>
             <w:r>
               <w:rPr>
                 <w:rFonts w:ascii="BRH Devanagari Extra" w:hAnsi="BRH Devanagari Extra" w:cs="BRH Devanagari Extra"/>
@@ -2308,6 +2704,7 @@
               </w:rPr>
               <w:t>qÉ</w:t>
             </w:r>
+            <w:proofErr w:type="spellEnd"/>
             <w:r>
               <w:rPr>
                 <w:rFonts w:ascii="BRH Malayalam Extra" w:hAnsi="BRH Malayalam Extra" w:cs="BRH Devanagari Extra"/>
@@ -2317,6 +2714,7 @@
               </w:rPr>
               <w:t>–</w:t>
             </w:r>
+            <w:proofErr w:type="spellStart"/>
             <w:r>
               <w:rPr>
                 <w:rFonts w:ascii="BRH Devanagari Extra" w:hAnsi="BRH Devanagari Extra" w:cs="BRH Devanagari Extra"/>
@@ -2326,6 +2724,7 @@
               </w:rPr>
               <w:t>alÉåU</w:t>
             </w:r>
+            <w:proofErr w:type="spellEnd"/>
             <w:r>
               <w:rPr>
                 <w:rFonts w:ascii="BRH Malayalam Extra" w:hAnsi="BRH Malayalam Extra" w:cs="BRH Devanagari Extra"/>
@@ -2335,6 +2734,7 @@
               </w:rPr>
               <w:t>–</w:t>
             </w:r>
+            <w:proofErr w:type="spellStart"/>
             <w:r>
               <w:rPr>
                 <w:rFonts w:ascii="BRH Devanagari Extra" w:hAnsi="BRH Devanagari Extra" w:cs="BRH Devanagari Extra"/>
@@ -2352,7 +2752,29 @@
                 <w:szCs w:val="40"/>
                 <w:highlight w:val="yellow"/>
               </w:rPr>
-              <w:t>lÉåUç UqÉþS</w:t>
+              <w:t>lÉåUç</w:t>
+            </w:r>
+            <w:proofErr w:type="spellEnd"/>
+            <w:r>
+              <w:rPr>
+                <w:rFonts w:ascii="BRH Devanagari Extra" w:hAnsi="BRH Devanagari Extra" w:cs="BRH Devanagari Extra"/>
+                <w:color w:val="FF0000"/>
+                <w:sz w:val="32"/>
+                <w:szCs w:val="40"/>
+                <w:highlight w:val="yellow"/>
+              </w:rPr>
+              <w:t xml:space="preserve"> </w:t>
+            </w:r>
+            <w:proofErr w:type="spellStart"/>
+            <w:r>
+              <w:rPr>
+                <w:rFonts w:ascii="BRH Devanagari Extra" w:hAnsi="BRH Devanagari Extra" w:cs="BRH Devanagari Extra"/>
+                <w:color w:val="FF0000"/>
+                <w:sz w:val="32"/>
+                <w:szCs w:val="40"/>
+                <w:highlight w:val="yellow"/>
+              </w:rPr>
+              <w:t>UqÉþS</w:t>
             </w:r>
             <w:r>
               <w:rPr>
@@ -2363,6 +2785,7 @@
               </w:rPr>
               <w:t>èkuÉ</w:t>
             </w:r>
+            <w:proofErr w:type="spellEnd"/>
             <w:r>
               <w:rPr>
                 <w:rFonts w:ascii="BRH Malayalam Extra" w:hAnsi="BRH Malayalam Extra" w:cs="BRH Devanagari Extra"/>
@@ -2409,6 +2832,7 @@
               </w:rPr>
               <w:t xml:space="preserve"> and  </w:t>
             </w:r>
+            <w:proofErr w:type="spellStart"/>
             <w:r>
               <w:rPr>
                 <w:rFonts w:ascii="BRH Devanagari Extra" w:hAnsi="BRH Devanagari Extra" w:cs="BRH Devanagari Extra"/>
@@ -2428,6 +2852,7 @@
               </w:rPr>
               <w:t>Ï</w:t>
             </w:r>
+            <w:proofErr w:type="spellEnd"/>
             <w:r>
               <w:rPr>
                 <w:rFonts w:ascii="BRH Malayalam Extra" w:hAnsi="BRH Malayalam Extra" w:cs="BRH Devanagari Extra"/>
@@ -2438,15 +2863,38 @@
               </w:rPr>
               <w:t>–</w:t>
             </w:r>
-            <w:r>
-              <w:rPr>
-                <w:rFonts w:ascii="BRH Devanagari Extra" w:hAnsi="BRH Devanagari Extra" w:cs="BRH Devanagari Extra"/>
-                <w:color w:val="FF0000"/>
-                <w:sz w:val="32"/>
-                <w:szCs w:val="40"/>
-                <w:highlight w:val="yellow"/>
-              </w:rPr>
-              <w:t>Uç Uåu</w:t>
+            <w:proofErr w:type="spellStart"/>
+            <w:r>
+              <w:rPr>
+                <w:rFonts w:ascii="BRH Devanagari Extra" w:hAnsi="BRH Devanagari Extra" w:cs="BRH Devanagari Extra"/>
+                <w:color w:val="FF0000"/>
+                <w:sz w:val="32"/>
+                <w:szCs w:val="40"/>
+                <w:highlight w:val="yellow"/>
+              </w:rPr>
+              <w:t>Uç</w:t>
+            </w:r>
+            <w:proofErr w:type="spellEnd"/>
+            <w:r>
+              <w:rPr>
+                <w:rFonts w:ascii="BRH Devanagari Extra" w:hAnsi="BRH Devanagari Extra" w:cs="BRH Devanagari Extra"/>
+                <w:color w:val="FF0000"/>
+                <w:sz w:val="32"/>
+                <w:szCs w:val="40"/>
+                <w:highlight w:val="yellow"/>
+              </w:rPr>
+              <w:t xml:space="preserve"> </w:t>
+            </w:r>
+            <w:proofErr w:type="spellStart"/>
+            <w:r>
+              <w:rPr>
+                <w:rFonts w:ascii="BRH Devanagari Extra" w:hAnsi="BRH Devanagari Extra" w:cs="BRH Devanagari Extra"/>
+                <w:color w:val="FF0000"/>
+                <w:sz w:val="32"/>
+                <w:szCs w:val="40"/>
+                <w:highlight w:val="yellow"/>
+              </w:rPr>
+              <w:t>Uåu</w:t>
             </w:r>
             <w:r>
               <w:rPr>
@@ -2467,6 +2915,7 @@
               </w:rPr>
               <w:t>Ï</w:t>
             </w:r>
+            <w:proofErr w:type="spellEnd"/>
             <w:r>
               <w:rPr>
                 <w:rFonts w:ascii="BRH Malayalam Extra" w:hAnsi="BRH Malayalam Extra" w:cs="BRH Devanagari Extra"/>
@@ -2477,15 +2926,38 @@
               </w:rPr>
               <w:t>–</w:t>
             </w:r>
-            <w:r>
-              <w:rPr>
-                <w:rFonts w:ascii="BRH Devanagari Extra" w:hAnsi="BRH Devanagari Extra" w:cs="BRH Devanagari Extra"/>
-                <w:color w:val="FF0000"/>
-                <w:sz w:val="32"/>
-                <w:szCs w:val="40"/>
-                <w:highlight w:val="yellow"/>
-              </w:rPr>
-              <w:t>Uç Uq</w:t>
+            <w:proofErr w:type="spellStart"/>
+            <w:r>
+              <w:rPr>
+                <w:rFonts w:ascii="BRH Devanagari Extra" w:hAnsi="BRH Devanagari Extra" w:cs="BRH Devanagari Extra"/>
+                <w:color w:val="FF0000"/>
+                <w:sz w:val="32"/>
+                <w:szCs w:val="40"/>
+                <w:highlight w:val="yellow"/>
+              </w:rPr>
+              <w:t>Uç</w:t>
+            </w:r>
+            <w:proofErr w:type="spellEnd"/>
+            <w:r>
+              <w:rPr>
+                <w:rFonts w:ascii="BRH Devanagari Extra" w:hAnsi="BRH Devanagari Extra" w:cs="BRH Devanagari Extra"/>
+                <w:color w:val="FF0000"/>
+                <w:sz w:val="32"/>
+                <w:szCs w:val="40"/>
+                <w:highlight w:val="yellow"/>
+              </w:rPr>
+              <w:t xml:space="preserve"> </w:t>
+            </w:r>
+            <w:proofErr w:type="spellStart"/>
+            <w:r>
+              <w:rPr>
+                <w:rFonts w:ascii="BRH Devanagari Extra" w:hAnsi="BRH Devanagari Extra" w:cs="BRH Devanagari Extra"/>
+                <w:color w:val="FF0000"/>
+                <w:sz w:val="32"/>
+                <w:szCs w:val="40"/>
+                <w:highlight w:val="yellow"/>
+              </w:rPr>
+              <w:t>Uq</w:t>
             </w:r>
             <w:r>
               <w:rPr>
@@ -2496,6 +2968,7 @@
               </w:rPr>
               <w:t>ÉþSèkuÉ</w:t>
             </w:r>
+            <w:proofErr w:type="spellEnd"/>
           </w:p>
           <w:p>
             <w:pPr>
@@ -2628,6 +3101,7 @@
               </w:rPr>
               <w:t xml:space="preserve"> </w:t>
             </w:r>
+            <w:proofErr w:type="spellStart"/>
             <w:r>
               <w:rPr>
                 <w:rFonts w:ascii="BRH Devanagari Extra" w:hAnsi="BRH Devanagari Extra" w:cs="BRH Devanagari Extra"/>
@@ -2637,6 +3111,7 @@
               </w:rPr>
               <w:t>qÉ</w:t>
             </w:r>
+            <w:proofErr w:type="spellEnd"/>
             <w:r>
               <w:rPr>
                 <w:rFonts w:ascii="BRH Malayalam Extra" w:hAnsi="BRH Malayalam Extra" w:cs="BRH Devanagari Extra"/>
@@ -2646,6 +3121,7 @@
               </w:rPr>
               <w:t>–</w:t>
             </w:r>
+            <w:proofErr w:type="spellStart"/>
             <w:r>
               <w:rPr>
                 <w:rFonts w:ascii="BRH Devanagari Extra" w:hAnsi="BRH Devanagari Extra" w:cs="BRH Devanagari Extra"/>
@@ -2655,6 +3131,7 @@
               </w:rPr>
               <w:t>alÉåU</w:t>
             </w:r>
+            <w:proofErr w:type="spellEnd"/>
             <w:r>
               <w:rPr>
                 <w:rFonts w:ascii="BRH Malayalam Extra" w:hAnsi="BRH Malayalam Extra" w:cs="BRH Devanagari Extra"/>
@@ -2664,6 +3141,7 @@
               </w:rPr>
               <w:t>–</w:t>
             </w:r>
+            <w:proofErr w:type="spellStart"/>
             <w:r>
               <w:rPr>
                 <w:rFonts w:ascii="BRH Devanagari Extra" w:hAnsi="BRH Devanagari Extra" w:cs="BRH Devanagari Extra"/>
@@ -2681,7 +3159,29 @@
                 <w:szCs w:val="40"/>
                 <w:highlight w:val="yellow"/>
               </w:rPr>
-              <w:t>lÉåUç UqÉþS</w:t>
+              <w:t>lÉåUç</w:t>
+            </w:r>
+            <w:proofErr w:type="spellEnd"/>
+            <w:r>
+              <w:rPr>
+                <w:rFonts w:ascii="BRH Devanagari Extra" w:hAnsi="BRH Devanagari Extra" w:cs="BRH Devanagari Extra"/>
+                <w:color w:val="FF0000"/>
+                <w:sz w:val="32"/>
+                <w:szCs w:val="40"/>
+                <w:highlight w:val="yellow"/>
+              </w:rPr>
+              <w:t xml:space="preserve"> </w:t>
+            </w:r>
+            <w:proofErr w:type="spellStart"/>
+            <w:r>
+              <w:rPr>
+                <w:rFonts w:ascii="BRH Devanagari Extra" w:hAnsi="BRH Devanagari Extra" w:cs="BRH Devanagari Extra"/>
+                <w:color w:val="FF0000"/>
+                <w:sz w:val="32"/>
+                <w:szCs w:val="40"/>
+                <w:highlight w:val="yellow"/>
+              </w:rPr>
+              <w:t>UqÉþS</w:t>
             </w:r>
             <w:r>
               <w:rPr>
@@ -2692,6 +3192,7 @@
               </w:rPr>
               <w:t>èkuÉ</w:t>
             </w:r>
+            <w:proofErr w:type="spellEnd"/>
             <w:r>
               <w:rPr>
                 <w:rFonts w:ascii="BRH Malayalam Extra" w:hAnsi="BRH Malayalam Extra" w:cs="BRH Devanagari Extra"/>
@@ -2748,6 +3249,7 @@
               </w:rPr>
               <w:br/>
             </w:r>
+            <w:proofErr w:type="spellStart"/>
             <w:r>
               <w:rPr>
                 <w:rFonts w:ascii="BRH Devanagari Extra" w:hAnsi="BRH Devanagari Extra" w:cs="BRH Devanagari Extra"/>
@@ -2758,6 +3260,7 @@
               </w:rPr>
               <w:t>qÉ</w:t>
             </w:r>
+            <w:proofErr w:type="spellEnd"/>
             <w:r>
               <w:rPr>
                 <w:rFonts w:ascii="BRH Malayalam Extra" w:hAnsi="BRH Malayalam Extra" w:cs="BRH Devanagari Extra"/>
@@ -2768,16 +3271,40 @@
               </w:rPr>
               <w:t>–</w:t>
             </w:r>
-            <w:r>
-              <w:rPr>
-                <w:rFonts w:ascii="BRH Devanagari Extra" w:hAnsi="BRH Devanagari Extra" w:cs="BRH Devanagari Extra"/>
-                <w:color w:val="FF0000"/>
-                <w:sz w:val="32"/>
-                <w:szCs w:val="40"/>
-                <w:highlight w:val="yellow"/>
-              </w:rPr>
-              <w:t>alÉåUç UqÉþSèkuÉ</w:t>
-            </w:r>
+            <w:proofErr w:type="spellStart"/>
+            <w:r>
+              <w:rPr>
+                <w:rFonts w:ascii="BRH Devanagari Extra" w:hAnsi="BRH Devanagari Extra" w:cs="BRH Devanagari Extra"/>
+                <w:color w:val="FF0000"/>
+                <w:sz w:val="32"/>
+                <w:szCs w:val="40"/>
+                <w:highlight w:val="yellow"/>
+              </w:rPr>
+              <w:t>alÉåUç</w:t>
+            </w:r>
+            <w:proofErr w:type="spellEnd"/>
+            <w:r>
+              <w:rPr>
+                <w:rFonts w:ascii="BRH Devanagari Extra" w:hAnsi="BRH Devanagari Extra" w:cs="BRH Devanagari Extra"/>
+                <w:color w:val="FF0000"/>
+                <w:sz w:val="32"/>
+                <w:szCs w:val="40"/>
+                <w:highlight w:val="yellow"/>
+              </w:rPr>
+              <w:t xml:space="preserve"> </w:t>
+            </w:r>
+            <w:proofErr w:type="spellStart"/>
+            <w:r>
+              <w:rPr>
+                <w:rFonts w:ascii="BRH Devanagari Extra" w:hAnsi="BRH Devanagari Extra" w:cs="BRH Devanagari Extra"/>
+                <w:color w:val="FF0000"/>
+                <w:sz w:val="32"/>
+                <w:szCs w:val="40"/>
+                <w:highlight w:val="yellow"/>
+              </w:rPr>
+              <w:t>UqÉþSèkuÉ</w:t>
+            </w:r>
+            <w:proofErr w:type="spellEnd"/>
             <w:r>
               <w:rPr>
                 <w:rFonts w:ascii="BRH Malayalam Extra" w:hAnsi="BRH Malayalam Extra" w:cs="BRH Devanagari Extra"/>
@@ -2973,6 +3500,7 @@
               </w:rPr>
               <w:t xml:space="preserve"> </w:t>
             </w:r>
+            <w:proofErr w:type="spellStart"/>
             <w:r>
               <w:rPr>
                 <w:rFonts w:ascii="BRH Devanagari Extra" w:hAnsi="BRH Devanagari Extra" w:cs="BRH Devanagari Extra"/>
@@ -2991,6 +3519,7 @@
               </w:rPr>
               <w:t>þiÉÏ</w:t>
             </w:r>
+            <w:proofErr w:type="spellEnd"/>
             <w:r>
               <w:rPr>
                 <w:rFonts w:ascii="BRH Malayalam Extra" w:hAnsi="BRH Malayalam Extra" w:cs="BRH Devanagari Extra"/>
@@ -3007,7 +3536,37 @@
                 <w:szCs w:val="40"/>
                 <w:highlight w:val="green"/>
               </w:rPr>
-              <w:t xml:space="preserve"> UåuÉþiÉÏ Uh</w:t>
+              <w:t xml:space="preserve"> </w:t>
+            </w:r>
+            <w:proofErr w:type="spellStart"/>
+            <w:r>
+              <w:rPr>
+                <w:rFonts w:ascii="BRH Devanagari Extra" w:hAnsi="BRH Devanagari Extra" w:cs="BRH Devanagari Extra"/>
+                <w:sz w:val="32"/>
+                <w:szCs w:val="40"/>
+                <w:highlight w:val="green"/>
+              </w:rPr>
+              <w:t>UåuÉþiÉÏ</w:t>
+            </w:r>
+            <w:proofErr w:type="spellEnd"/>
+            <w:r>
+              <w:rPr>
+                <w:rFonts w:ascii="BRH Devanagari Extra" w:hAnsi="BRH Devanagari Extra" w:cs="BRH Devanagari Extra"/>
+                <w:sz w:val="32"/>
+                <w:szCs w:val="40"/>
+                <w:highlight w:val="green"/>
+              </w:rPr>
+              <w:t xml:space="preserve"> </w:t>
+            </w:r>
+            <w:proofErr w:type="spellStart"/>
+            <w:r>
+              <w:rPr>
+                <w:rFonts w:ascii="BRH Devanagari Extra" w:hAnsi="BRH Devanagari Extra" w:cs="BRH Devanagari Extra"/>
+                <w:sz w:val="32"/>
+                <w:szCs w:val="40"/>
+                <w:highlight w:val="green"/>
+              </w:rPr>
+              <w:t>Uh</w:t>
             </w:r>
             <w:r>
               <w:rPr>
@@ -3017,6 +3576,7 @@
               </w:rPr>
               <w:t>uÉ</w:t>
             </w:r>
+            <w:proofErr w:type="spellEnd"/>
             <w:r>
               <w:rPr>
                 <w:rFonts w:ascii="BRH Malayalam Extra" w:hAnsi="BRH Malayalam Extra" w:cs="BRH Devanagari Extra"/>
@@ -3154,6 +3714,7 @@
               </w:rPr>
               <w:t xml:space="preserve"> </w:t>
             </w:r>
+            <w:proofErr w:type="spellStart"/>
             <w:r>
               <w:rPr>
                 <w:rFonts w:ascii="BRH Devanagari Extra" w:hAnsi="BRH Devanagari Extra" w:cs="BRH Devanagari Extra"/>
@@ -3172,6 +3733,7 @@
               </w:rPr>
               <w:t>ÉþiÉÏ</w:t>
             </w:r>
+            <w:proofErr w:type="spellEnd"/>
             <w:r>
               <w:rPr>
                 <w:rFonts w:ascii="BRH Malayalam Extra" w:hAnsi="BRH Malayalam Extra" w:cs="BRH Devanagari Extra"/>
@@ -3188,7 +3750,17 @@
                 <w:szCs w:val="40"/>
                 <w:highlight w:val="green"/>
               </w:rPr>
-              <w:t xml:space="preserve"> UåuÉþ</w:t>
+              <w:t xml:space="preserve"> </w:t>
+            </w:r>
+            <w:proofErr w:type="spellStart"/>
+            <w:r>
+              <w:rPr>
+                <w:rFonts w:ascii="BRH Devanagari Extra" w:hAnsi="BRH Devanagari Extra" w:cs="BRH Devanagari Extra"/>
+                <w:sz w:val="32"/>
+                <w:szCs w:val="40"/>
+                <w:highlight w:val="green"/>
+              </w:rPr>
+              <w:t>UåuÉþ</w:t>
             </w:r>
             <w:r>
               <w:rPr>
@@ -3206,7 +3778,27 @@
                 <w:szCs w:val="40"/>
                 <w:highlight w:val="green"/>
               </w:rPr>
-              <w:t>ÉÏ Uhu</w:t>
+              <w:t>ÉÏ</w:t>
+            </w:r>
+            <w:proofErr w:type="spellEnd"/>
+            <w:r>
+              <w:rPr>
+                <w:rFonts w:ascii="BRH Devanagari Extra" w:hAnsi="BRH Devanagari Extra" w:cs="BRH Devanagari Extra"/>
+                <w:sz w:val="32"/>
+                <w:szCs w:val="40"/>
+                <w:highlight w:val="green"/>
+              </w:rPr>
+              <w:t xml:space="preserve"> </w:t>
+            </w:r>
+            <w:proofErr w:type="spellStart"/>
+            <w:r>
+              <w:rPr>
+                <w:rFonts w:ascii="BRH Devanagari Extra" w:hAnsi="BRH Devanagari Extra" w:cs="BRH Devanagari Extra"/>
+                <w:sz w:val="32"/>
+                <w:szCs w:val="40"/>
+                <w:highlight w:val="green"/>
+              </w:rPr>
+              <w:t>Uhu</w:t>
             </w:r>
             <w:r>
               <w:rPr>
@@ -3217,6 +3809,7 @@
               </w:rPr>
               <w:t>É</w:t>
             </w:r>
+            <w:proofErr w:type="spellEnd"/>
             <w:r>
               <w:rPr>
                 <w:rFonts w:ascii="BRH Malayalam Extra" w:hAnsi="BRH Malayalam Extra" w:cs="BRH Devanagari Extra"/>
@@ -3234,6 +3827,7 @@
               </w:rPr>
               <w:t xml:space="preserve"> &amp; </w:t>
             </w:r>
+            <w:proofErr w:type="spellStart"/>
             <w:r>
               <w:rPr>
                 <w:rFonts w:ascii="BRH Devanagari Extra" w:hAnsi="BRH Devanagari Extra" w:cs="BRH Devanagari Extra"/>
@@ -3252,6 +3846,7 @@
               </w:rPr>
               <w:t>iÉÏ</w:t>
             </w:r>
+            <w:proofErr w:type="spellEnd"/>
             <w:r>
               <w:rPr>
                 <w:rFonts w:ascii="BRH Malayalam Extra" w:hAnsi="BRH Malayalam Extra" w:cs="BRH Devanagari Extra"/>
@@ -3268,7 +3863,17 @@
                 <w:szCs w:val="40"/>
                 <w:highlight w:val="green"/>
               </w:rPr>
-              <w:t xml:space="preserve"> UqÉþ</w:t>
+              <w:t xml:space="preserve"> </w:t>
+            </w:r>
+            <w:proofErr w:type="spellStart"/>
+            <w:r>
+              <w:rPr>
+                <w:rFonts w:ascii="BRH Devanagari Extra" w:hAnsi="BRH Devanagari Extra" w:cs="BRH Devanagari Extra"/>
+                <w:sz w:val="32"/>
+                <w:szCs w:val="40"/>
+                <w:highlight w:val="green"/>
+              </w:rPr>
+              <w:t>UqÉþ</w:t>
             </w:r>
             <w:r>
               <w:rPr>
@@ -3279,6 +3884,7 @@
               </w:rPr>
               <w:t>SèkuÉ</w:t>
             </w:r>
+            <w:proofErr w:type="spellEnd"/>
             <w:r>
               <w:rPr>
                 <w:rFonts w:ascii="BRH Malayalam Extra" w:hAnsi="BRH Malayalam Extra" w:cs="BRH Devanagari Extra"/>
@@ -3345,6 +3951,7 @@
               </w:rPr>
               <w:t xml:space="preserve"> </w:t>
             </w:r>
+            <w:proofErr w:type="spellStart"/>
             <w:r>
               <w:rPr>
                 <w:rFonts w:ascii="BRH Devanagari Extra" w:hAnsi="BRH Devanagari Extra" w:cs="BRH Devanagari Extra"/>
@@ -3361,8 +3968,29 @@
                 <w:szCs w:val="40"/>
                 <w:highlight w:val="green"/>
               </w:rPr>
-              <w:t>þiÉÏ UhuÉ</w:t>
-            </w:r>
+              <w:t>þiÉÏ</w:t>
+            </w:r>
+            <w:proofErr w:type="spellEnd"/>
+            <w:r>
+              <w:rPr>
+                <w:rFonts w:ascii="BRH Devanagari Extra" w:hAnsi="BRH Devanagari Extra" w:cs="BRH Devanagari Extra"/>
+                <w:sz w:val="32"/>
+                <w:szCs w:val="40"/>
+                <w:highlight w:val="green"/>
+              </w:rPr>
+              <w:t xml:space="preserve"> </w:t>
+            </w:r>
+            <w:proofErr w:type="spellStart"/>
+            <w:r>
+              <w:rPr>
+                <w:rFonts w:ascii="BRH Devanagari Extra" w:hAnsi="BRH Devanagari Extra" w:cs="BRH Devanagari Extra"/>
+                <w:sz w:val="32"/>
+                <w:szCs w:val="40"/>
+                <w:highlight w:val="green"/>
+              </w:rPr>
+              <w:t>UhuÉ</w:t>
+            </w:r>
+            <w:proofErr w:type="spellEnd"/>
             <w:r>
               <w:rPr>
                 <w:rFonts w:ascii="BRH Malayalam Extra" w:hAnsi="BRH Malayalam Extra" w:cs="BRH Devanagari Extra"/>
@@ -3406,6 +4034,7 @@
               </w:rPr>
               <w:t xml:space="preserve"> </w:t>
             </w:r>
+            <w:proofErr w:type="spellStart"/>
             <w:r>
               <w:rPr>
                 <w:rFonts w:ascii="BRH Devanagari Extra" w:hAnsi="BRH Devanagari Extra" w:cs="BRH Devanagari Extra"/>
@@ -3424,6 +4053,7 @@
               </w:rPr>
               <w:t>iÉÏ</w:t>
             </w:r>
+            <w:proofErr w:type="spellEnd"/>
             <w:r>
               <w:rPr>
                 <w:rFonts w:ascii="BRH Malayalam Extra" w:hAnsi="BRH Malayalam Extra" w:cs="BRH Devanagari Extra"/>
@@ -3440,7 +4070,17 @@
                 <w:szCs w:val="40"/>
                 <w:highlight w:val="green"/>
               </w:rPr>
-              <w:t xml:space="preserve"> UqÉþS</w:t>
+              <w:t xml:space="preserve"> </w:t>
+            </w:r>
+            <w:proofErr w:type="spellStart"/>
+            <w:r>
+              <w:rPr>
+                <w:rFonts w:ascii="BRH Devanagari Extra" w:hAnsi="BRH Devanagari Extra" w:cs="BRH Devanagari Extra"/>
+                <w:sz w:val="32"/>
+                <w:szCs w:val="40"/>
+                <w:highlight w:val="green"/>
+              </w:rPr>
+              <w:t>UqÉþS</w:t>
             </w:r>
             <w:r>
               <w:rPr>
@@ -3451,6 +4091,7 @@
               </w:rPr>
               <w:t>èkuÉqÉç</w:t>
             </w:r>
+            <w:proofErr w:type="spellEnd"/>
           </w:p>
           <w:p>
             <w:pPr>
@@ -3603,6 +4244,7 @@
               </w:rPr>
               <w:t xml:space="preserve">  </w:t>
             </w:r>
+            <w:proofErr w:type="spellStart"/>
             <w:r>
               <w:rPr>
                 <w:rFonts w:ascii="BRH Devanagari Extra" w:hAnsi="BRH Devanagari Extra" w:cs="BRH Devanagari Extra"/>
@@ -3621,6 +4263,7 @@
               </w:rPr>
               <w:t>þiÉÏ</w:t>
             </w:r>
+            <w:proofErr w:type="spellEnd"/>
             <w:r>
               <w:rPr>
                 <w:rFonts w:ascii="BRH Malayalam Extra" w:hAnsi="BRH Malayalam Extra" w:cs="BRH Devanagari Extra"/>
@@ -3637,7 +4280,17 @@
                 <w:szCs w:val="40"/>
                 <w:highlight w:val="green"/>
               </w:rPr>
-              <w:t xml:space="preserve"> UqÉþSè</w:t>
+              <w:t xml:space="preserve"> </w:t>
+            </w:r>
+            <w:proofErr w:type="spellStart"/>
+            <w:r>
+              <w:rPr>
+                <w:rFonts w:ascii="BRH Devanagari Extra" w:hAnsi="BRH Devanagari Extra" w:cs="BRH Devanagari Extra"/>
+                <w:sz w:val="32"/>
+                <w:szCs w:val="40"/>
+                <w:highlight w:val="green"/>
+              </w:rPr>
+              <w:t>UqÉþSè</w:t>
             </w:r>
             <w:r>
               <w:rPr>
@@ -3648,6 +4301,7 @@
               </w:rPr>
               <w:t>kuÉ</w:t>
             </w:r>
+            <w:proofErr w:type="spellEnd"/>
             <w:r>
               <w:rPr>
                 <w:rFonts w:ascii="BRH Malayalam Extra" w:hAnsi="BRH Malayalam Extra" w:cs="BRH Devanagari Extra"/>
@@ -3704,6 +4358,7 @@
               </w:rPr>
               <w:br/>
             </w:r>
+            <w:proofErr w:type="spellStart"/>
             <w:r>
               <w:rPr>
                 <w:rFonts w:ascii="BRH Devanagari Extra" w:hAnsi="BRH Devanagari Extra" w:cs="BRH Devanagari Extra"/>
@@ -3722,6 +4377,7 @@
               </w:rPr>
               <w:t>þiÉÏ</w:t>
             </w:r>
+            <w:proofErr w:type="spellEnd"/>
             <w:r>
               <w:rPr>
                 <w:rFonts w:ascii="BRH Malayalam Extra" w:hAnsi="BRH Malayalam Extra" w:cs="BRH Devanagari Extra"/>
@@ -3738,8 +4394,19 @@
                 <w:szCs w:val="40"/>
                 <w:highlight w:val="green"/>
               </w:rPr>
-              <w:t xml:space="preserve"> UåuÉþiÉÏ</w:t>
-            </w:r>
+              <w:t xml:space="preserve"> </w:t>
+            </w:r>
+            <w:proofErr w:type="spellStart"/>
+            <w:r>
+              <w:rPr>
+                <w:rFonts w:ascii="BRH Devanagari Extra" w:hAnsi="BRH Devanagari Extra" w:cs="BRH Devanagari Extra"/>
+                <w:sz w:val="32"/>
+                <w:szCs w:val="40"/>
+                <w:highlight w:val="green"/>
+              </w:rPr>
+              <w:t>UåuÉþiÉÏ</w:t>
+            </w:r>
+            <w:proofErr w:type="spellEnd"/>
             <w:r>
               <w:rPr>
                 <w:rFonts w:ascii="BRH Malayalam Extra" w:hAnsi="BRH Malayalam Extra" w:cs="BRH Devanagari Extra"/>
@@ -3756,7 +4423,17 @@
                 <w:szCs w:val="40"/>
                 <w:highlight w:val="green"/>
               </w:rPr>
-              <w:t xml:space="preserve"> UqÉþ</w:t>
+              <w:t xml:space="preserve"> </w:t>
+            </w:r>
+            <w:proofErr w:type="spellStart"/>
+            <w:r>
+              <w:rPr>
+                <w:rFonts w:ascii="BRH Devanagari Extra" w:hAnsi="BRH Devanagari Extra" w:cs="BRH Devanagari Extra"/>
+                <w:sz w:val="32"/>
+                <w:szCs w:val="40"/>
+                <w:highlight w:val="green"/>
+              </w:rPr>
+              <w:t>UqÉþ</w:t>
             </w:r>
             <w:r>
               <w:rPr>
@@ -3767,6 +4444,7 @@
               </w:rPr>
               <w:t>SèkuÉ</w:t>
             </w:r>
+            <w:proofErr w:type="spellEnd"/>
             <w:r>
               <w:rPr>
                 <w:rFonts w:ascii="Latha" w:hAnsi="Latha" w:cs="Latha"/>
@@ -3775,6 +4453,7 @@
               </w:rPr>
               <w:t xml:space="preserve"> and </w:t>
             </w:r>
+            <w:proofErr w:type="spellStart"/>
             <w:r>
               <w:rPr>
                 <w:rFonts w:ascii="BRH Devanagari Extra" w:hAnsi="BRH Devanagari Extra" w:cs="BRH Devanagari Extra"/>
@@ -3784,6 +4463,7 @@
               </w:rPr>
               <w:t>qÉ</w:t>
             </w:r>
+            <w:proofErr w:type="spellEnd"/>
             <w:r>
               <w:rPr>
                 <w:rFonts w:ascii="BRH Malayalam Extra" w:hAnsi="BRH Malayalam Extra" w:cs="BRH Devanagari Extra"/>
@@ -3793,6 +4473,7 @@
               </w:rPr>
               <w:t>–</w:t>
             </w:r>
+            <w:proofErr w:type="spellStart"/>
             <w:r>
               <w:rPr>
                 <w:rFonts w:ascii="BRH Devanagari Extra" w:hAnsi="BRH Devanagari Extra" w:cs="BRH Devanagari Extra"/>
@@ -3802,6 +4483,7 @@
               </w:rPr>
               <w:t>alÉåU</w:t>
             </w:r>
+            <w:proofErr w:type="spellEnd"/>
             <w:r>
               <w:rPr>
                 <w:rFonts w:ascii="BRH Malayalam Extra" w:hAnsi="BRH Malayalam Extra" w:cs="BRH Devanagari Extra"/>
@@ -3811,6 +4493,7 @@
               </w:rPr>
               <w:t>–</w:t>
             </w:r>
+            <w:proofErr w:type="spellStart"/>
             <w:r>
               <w:rPr>
                 <w:rFonts w:ascii="BRH Devanagari Extra" w:hAnsi="BRH Devanagari Extra" w:cs="BRH Devanagari Extra"/>
@@ -3827,7 +4510,27 @@
                 <w:szCs w:val="40"/>
                 <w:highlight w:val="green"/>
               </w:rPr>
-              <w:t>lÉåç UqÉþSèk</w:t>
+              <w:t>lÉåç</w:t>
+            </w:r>
+            <w:proofErr w:type="spellEnd"/>
+            <w:r>
+              <w:rPr>
+                <w:rFonts w:ascii="BRH Devanagari Extra" w:hAnsi="BRH Devanagari Extra" w:cs="BRH Devanagari Extra"/>
+                <w:sz w:val="32"/>
+                <w:szCs w:val="40"/>
+                <w:highlight w:val="green"/>
+              </w:rPr>
+              <w:t xml:space="preserve"> </w:t>
+            </w:r>
+            <w:proofErr w:type="spellStart"/>
+            <w:r>
+              <w:rPr>
+                <w:rFonts w:ascii="BRH Devanagari Extra" w:hAnsi="BRH Devanagari Extra" w:cs="BRH Devanagari Extra"/>
+                <w:sz w:val="32"/>
+                <w:szCs w:val="40"/>
+                <w:highlight w:val="green"/>
+              </w:rPr>
+              <w:t>UqÉþSèk</w:t>
             </w:r>
             <w:r>
               <w:rPr>
@@ -3838,6 +4541,7 @@
               </w:rPr>
               <w:t>uÉ</w:t>
             </w:r>
+            <w:proofErr w:type="spellEnd"/>
             <w:r>
               <w:rPr>
                 <w:rFonts w:ascii="BRH Malayalam Extra" w:hAnsi="BRH Malayalam Extra" w:cs="BRH Devanagari Extra"/>
@@ -3884,6 +4588,7 @@
               </w:rPr>
               <w:t xml:space="preserve"> and  </w:t>
             </w:r>
+            <w:proofErr w:type="spellStart"/>
             <w:r>
               <w:rPr>
                 <w:rFonts w:ascii="BRH Devanagari Extra" w:hAnsi="BRH Devanagari Extra" w:cs="BRH Devanagari Extra"/>
@@ -3902,6 +4607,7 @@
               </w:rPr>
               <w:t>þiÉÏ</w:t>
             </w:r>
+            <w:proofErr w:type="spellEnd"/>
             <w:r>
               <w:rPr>
                 <w:rFonts w:ascii="BRH Malayalam Extra" w:hAnsi="BRH Malayalam Extra" w:cs="BRH Devanagari Extra"/>
@@ -3918,8 +4624,19 @@
                 <w:szCs w:val="40"/>
                 <w:highlight w:val="green"/>
               </w:rPr>
-              <w:t xml:space="preserve"> UåuÉþiÉÏ</w:t>
-            </w:r>
+              <w:t xml:space="preserve"> </w:t>
+            </w:r>
+            <w:proofErr w:type="spellStart"/>
+            <w:r>
+              <w:rPr>
+                <w:rFonts w:ascii="BRH Devanagari Extra" w:hAnsi="BRH Devanagari Extra" w:cs="BRH Devanagari Extra"/>
+                <w:sz w:val="32"/>
+                <w:szCs w:val="40"/>
+                <w:highlight w:val="green"/>
+              </w:rPr>
+              <w:t>UåuÉþiÉÏ</w:t>
+            </w:r>
+            <w:proofErr w:type="spellEnd"/>
             <w:r>
               <w:rPr>
                 <w:rFonts w:ascii="BRH Malayalam Extra" w:hAnsi="BRH Malayalam Extra" w:cs="BRH Devanagari Extra"/>
@@ -3936,7 +4653,17 @@
                 <w:szCs w:val="40"/>
                 <w:highlight w:val="green"/>
               </w:rPr>
-              <w:t xml:space="preserve"> UqÉþ</w:t>
+              <w:t xml:space="preserve"> </w:t>
+            </w:r>
+            <w:proofErr w:type="spellStart"/>
+            <w:r>
+              <w:rPr>
+                <w:rFonts w:ascii="BRH Devanagari Extra" w:hAnsi="BRH Devanagari Extra" w:cs="BRH Devanagari Extra"/>
+                <w:sz w:val="32"/>
+                <w:szCs w:val="40"/>
+                <w:highlight w:val="green"/>
+              </w:rPr>
+              <w:t>UqÉþ</w:t>
             </w:r>
             <w:r>
               <w:rPr>
@@ -3947,6 +4674,7 @@
               </w:rPr>
               <w:t>SèkuÉ</w:t>
             </w:r>
+            <w:proofErr w:type="spellEnd"/>
           </w:p>
           <w:p>
             <w:pPr>
@@ -4079,6 +4807,7 @@
               </w:rPr>
               <w:t xml:space="preserve"> </w:t>
             </w:r>
+            <w:proofErr w:type="spellStart"/>
             <w:r>
               <w:rPr>
                 <w:rFonts w:ascii="BRH Devanagari Extra" w:hAnsi="BRH Devanagari Extra" w:cs="BRH Devanagari Extra"/>
@@ -4088,6 +4817,7 @@
               </w:rPr>
               <w:t>qÉ</w:t>
             </w:r>
+            <w:proofErr w:type="spellEnd"/>
             <w:r>
               <w:rPr>
                 <w:rFonts w:ascii="BRH Malayalam Extra" w:hAnsi="BRH Malayalam Extra" w:cs="BRH Devanagari Extra"/>
@@ -4097,6 +4827,7 @@
               </w:rPr>
               <w:t>–</w:t>
             </w:r>
+            <w:proofErr w:type="spellStart"/>
             <w:r>
               <w:rPr>
                 <w:rFonts w:ascii="BRH Devanagari Extra" w:hAnsi="BRH Devanagari Extra" w:cs="BRH Devanagari Extra"/>
@@ -4106,6 +4837,7 @@
               </w:rPr>
               <w:t>alÉåU</w:t>
             </w:r>
+            <w:proofErr w:type="spellEnd"/>
             <w:r>
               <w:rPr>
                 <w:rFonts w:ascii="BRH Malayalam Extra" w:hAnsi="BRH Malayalam Extra" w:cs="BRH Devanagari Extra"/>
@@ -4115,6 +4847,7 @@
               </w:rPr>
               <w:t>–</w:t>
             </w:r>
+            <w:proofErr w:type="spellStart"/>
             <w:r>
               <w:rPr>
                 <w:rFonts w:ascii="BRH Devanagari Extra" w:hAnsi="BRH Devanagari Extra" w:cs="BRH Devanagari Extra"/>
@@ -4122,7 +4855,27 @@
                 <w:szCs w:val="40"/>
                 <w:highlight w:val="green"/>
               </w:rPr>
-              <w:t>alÉå UqÉþSè</w:t>
+              <w:t>alÉå</w:t>
+            </w:r>
+            <w:proofErr w:type="spellEnd"/>
+            <w:r>
+              <w:rPr>
+                <w:rFonts w:ascii="BRH Devanagari Extra" w:hAnsi="BRH Devanagari Extra" w:cs="BRH Devanagari Extra"/>
+                <w:sz w:val="32"/>
+                <w:szCs w:val="40"/>
+                <w:highlight w:val="green"/>
+              </w:rPr>
+              <w:t xml:space="preserve"> </w:t>
+            </w:r>
+            <w:proofErr w:type="spellStart"/>
+            <w:r>
+              <w:rPr>
+                <w:rFonts w:ascii="BRH Devanagari Extra" w:hAnsi="BRH Devanagari Extra" w:cs="BRH Devanagari Extra"/>
+                <w:sz w:val="32"/>
+                <w:szCs w:val="40"/>
+                <w:highlight w:val="green"/>
+              </w:rPr>
+              <w:t>UqÉþSè</w:t>
             </w:r>
             <w:r>
               <w:rPr>
@@ -4133,6 +4886,7 @@
               </w:rPr>
               <w:t>kuÉ</w:t>
             </w:r>
+            <w:proofErr w:type="spellEnd"/>
             <w:r>
               <w:rPr>
                 <w:rFonts w:ascii="BRH Malayalam Extra" w:hAnsi="BRH Malayalam Extra" w:cs="BRH Devanagari Extra"/>
@@ -4189,6 +4943,7 @@
               </w:rPr>
               <w:br/>
             </w:r>
+            <w:proofErr w:type="spellStart"/>
             <w:r>
               <w:rPr>
                 <w:rFonts w:ascii="BRH Devanagari Extra" w:hAnsi="BRH Devanagari Extra" w:cs="BRH Devanagari Extra"/>
@@ -4198,6 +4953,7 @@
               </w:rPr>
               <w:t>qÉ</w:t>
             </w:r>
+            <w:proofErr w:type="spellEnd"/>
             <w:r>
               <w:rPr>
                 <w:rFonts w:ascii="BRH Malayalam Extra" w:hAnsi="BRH Malayalam Extra" w:cs="BRH Devanagari Extra"/>
@@ -4207,6 +4963,7 @@
               </w:rPr>
               <w:t>–</w:t>
             </w:r>
+            <w:proofErr w:type="spellStart"/>
             <w:r>
               <w:rPr>
                 <w:rFonts w:ascii="BRH Devanagari Extra" w:hAnsi="BRH Devanagari Extra" w:cs="BRH Devanagari Extra"/>
@@ -4214,7 +4971,27 @@
                 <w:szCs w:val="40"/>
                 <w:highlight w:val="green"/>
               </w:rPr>
-              <w:t>alÉå UqÉþSèku</w:t>
+              <w:t>alÉå</w:t>
+            </w:r>
+            <w:proofErr w:type="spellEnd"/>
+            <w:r>
+              <w:rPr>
+                <w:rFonts w:ascii="BRH Devanagari Extra" w:hAnsi="BRH Devanagari Extra" w:cs="BRH Devanagari Extra"/>
+                <w:sz w:val="32"/>
+                <w:szCs w:val="40"/>
+                <w:highlight w:val="green"/>
+              </w:rPr>
+              <w:t xml:space="preserve"> </w:t>
+            </w:r>
+            <w:proofErr w:type="spellStart"/>
+            <w:r>
+              <w:rPr>
+                <w:rFonts w:ascii="BRH Devanagari Extra" w:hAnsi="BRH Devanagari Extra" w:cs="BRH Devanagari Extra"/>
+                <w:sz w:val="32"/>
+                <w:szCs w:val="40"/>
+                <w:highlight w:val="green"/>
+              </w:rPr>
+              <w:t>UqÉþSèku</w:t>
             </w:r>
             <w:r>
               <w:rPr>
@@ -4224,6 +5001,7 @@
               </w:rPr>
               <w:t>É</w:t>
             </w:r>
+            <w:proofErr w:type="spellEnd"/>
             <w:r>
               <w:rPr>
                 <w:rFonts w:ascii="BRH Malayalam Extra" w:hAnsi="BRH Malayalam Extra" w:cs="BRH Devanagari Extra"/>
@@ -4301,6 +5079,7 @@
               </w:rPr>
               <w:t>(</w:t>
             </w:r>
+            <w:proofErr w:type="spellStart"/>
             <w:r>
               <w:rPr>
                 <w:rFonts w:ascii="BRH Devanagari Extra" w:hAnsi="BRH Devanagari Extra" w:cs="BRH Devanagari Extra"/>
@@ -4311,6 +5090,7 @@
               </w:rPr>
               <w:t>Uç</w:t>
             </w:r>
+            <w:proofErr w:type="spellEnd"/>
             <w:r>
               <w:rPr>
                 <w:rFonts w:ascii="Latha" w:hAnsi="Latha" w:cs="Latha"/>
@@ -4558,6 +5338,247 @@
               </w:rPr>
               <w:t xml:space="preserve"> </w:t>
             </w:r>
+            <w:proofErr w:type="spellStart"/>
+            <w:r>
+              <w:rPr>
+                <w:rFonts w:ascii="BRH Devanagari Extra" w:hAnsi="BRH Devanagari Extra" w:cs="BRH Devanagari Extra"/>
+                <w:color w:val="000000"/>
+                <w:sz w:val="32"/>
+                <w:szCs w:val="40"/>
+              </w:rPr>
+              <w:t>ÌWû</w:t>
+            </w:r>
+            <w:proofErr w:type="spellEnd"/>
+            <w:r>
+              <w:rPr>
+                <w:rFonts w:ascii="BRH Malayalam Extra" w:hAnsi="BRH Malayalam Extra" w:cs="BRH Devanagari Extra"/>
+                <w:color w:val="000000"/>
+                <w:sz w:val="25"/>
+                <w:szCs w:val="40"/>
+              </w:rPr>
+              <w:t>–</w:t>
+            </w:r>
+            <w:r>
+              <w:rPr>
+                <w:rFonts w:ascii="BRH Devanagari Extra" w:hAnsi="BRH Devanagari Extra" w:cs="BRH Devanagari Extra"/>
+                <w:color w:val="000000"/>
+                <w:sz w:val="32"/>
+                <w:szCs w:val="40"/>
+              </w:rPr>
+              <w:t>(aqÉç</w:t>
+            </w:r>
+            <w:r>
+              <w:rPr>
+                <w:rFonts w:ascii="BRH Malayalam Extra" w:hAnsi="BRH Malayalam Extra" w:cs="BRH Devanagari Extra"/>
+                <w:color w:val="000000"/>
+                <w:sz w:val="25"/>
+                <w:szCs w:val="40"/>
+              </w:rPr>
+              <w:t>–</w:t>
+            </w:r>
+            <w:r>
+              <w:rPr>
+                <w:rFonts w:ascii="BRH Devanagari Extra" w:hAnsi="BRH Devanagari Extra" w:cs="BRH Devanagari Extra"/>
+                <w:color w:val="000000"/>
+                <w:sz w:val="32"/>
+                <w:szCs w:val="40"/>
+              </w:rPr>
+              <w:t>)</w:t>
+            </w:r>
+            <w:proofErr w:type="spellStart"/>
+            <w:r>
+              <w:rPr>
+                <w:rFonts w:ascii="BRH Devanagari Extra" w:hAnsi="BRH Devanagari Extra" w:cs="BRH Devanagari Extra"/>
+                <w:color w:val="000000"/>
+                <w:sz w:val="32"/>
+                <w:szCs w:val="40"/>
+              </w:rPr>
+              <w:t>xÉÏ</w:t>
+            </w:r>
+            <w:proofErr w:type="spellEnd"/>
+            <w:r>
+              <w:rPr>
+                <w:rFonts w:ascii="BRH Malayalam Extra" w:hAnsi="BRH Malayalam Extra" w:cs="BRH Devanagari Extra"/>
+                <w:color w:val="FF0000"/>
+                <w:sz w:val="25"/>
+                <w:szCs w:val="40"/>
+                <w:highlight w:val="yellow"/>
+              </w:rPr>
+              <w:t>–</w:t>
+            </w:r>
+            <w:proofErr w:type="spellStart"/>
+            <w:r>
+              <w:rPr>
+                <w:rFonts w:ascii="BRH Devanagari Extra" w:hAnsi="BRH Devanagari Extra" w:cs="BRH Devanagari Extra"/>
+                <w:color w:val="FF0000"/>
+                <w:sz w:val="32"/>
+                <w:szCs w:val="40"/>
+                <w:highlight w:val="yellow"/>
+              </w:rPr>
+              <w:t>Uç</w:t>
+            </w:r>
+            <w:proofErr w:type="spellEnd"/>
+            <w:r>
+              <w:rPr>
+                <w:rFonts w:ascii="BRH Devanagari Extra" w:hAnsi="BRH Devanagari Extra" w:cs="BRH Devanagari Extra"/>
+                <w:color w:val="FF0000"/>
+                <w:sz w:val="32"/>
+                <w:szCs w:val="40"/>
+                <w:highlight w:val="yellow"/>
+              </w:rPr>
+              <w:t xml:space="preserve"> </w:t>
+            </w:r>
+            <w:proofErr w:type="spellStart"/>
+            <w:r>
+              <w:rPr>
+                <w:rFonts w:ascii="BRH Devanagari Extra" w:hAnsi="BRH Devanagari Extra" w:cs="BRH Devanagari Extra"/>
+                <w:color w:val="FF0000"/>
+                <w:sz w:val="32"/>
+                <w:szCs w:val="40"/>
+                <w:highlight w:val="yellow"/>
+              </w:rPr>
+              <w:t>U¤</w:t>
+            </w:r>
+            <w:r>
+              <w:rPr>
+                <w:rFonts w:ascii="BRH Devanagari Extra" w:hAnsi="BRH Devanagari Extra" w:cs="BRH Devanagari Extra"/>
+                <w:color w:val="000000"/>
+                <w:sz w:val="32"/>
+                <w:szCs w:val="40"/>
+              </w:rPr>
+              <w:t>ÉþxÉÉ</w:t>
+            </w:r>
+            <w:proofErr w:type="spellEnd"/>
+            <w:r>
+              <w:rPr>
+                <w:rFonts w:ascii="BRH Malayalam Extra" w:hAnsi="BRH Malayalam Extra" w:cs="BRH Devanagari Extra"/>
+                <w:color w:val="000000"/>
+                <w:sz w:val="25"/>
+                <w:szCs w:val="40"/>
+              </w:rPr>
+              <w:t>–</w:t>
+            </w:r>
+            <w:r>
+              <w:rPr>
+                <w:rFonts w:ascii="BRH Devanagari Extra" w:hAnsi="BRH Devanagari Extra" w:cs="BRH Devanagari Extra"/>
+                <w:color w:val="000000"/>
+                <w:sz w:val="32"/>
+                <w:szCs w:val="40"/>
+              </w:rPr>
+              <w:t>(aqÉç</w:t>
+            </w:r>
+            <w:r>
+              <w:rPr>
+                <w:rFonts w:ascii="BRH Malayalam Extra" w:hAnsi="BRH Malayalam Extra" w:cs="BRH Devanagari Extra"/>
+                <w:color w:val="000000"/>
+                <w:sz w:val="25"/>
+                <w:szCs w:val="40"/>
+              </w:rPr>
+              <w:t>–</w:t>
+            </w:r>
+            <w:r>
+              <w:rPr>
+                <w:rFonts w:ascii="BRH Devanagari Extra" w:hAnsi="BRH Devanagari Extra" w:cs="BRH Devanagari Extra"/>
+                <w:color w:val="000000"/>
+                <w:sz w:val="32"/>
+                <w:szCs w:val="40"/>
+              </w:rPr>
+              <w:t>)</w:t>
+            </w:r>
+            <w:r>
+              <w:rPr>
+                <w:rFonts w:cs="Latha"/>
+                <w:b/>
+                <w:bCs/>
+                <w:szCs w:val="28"/>
+                <w:lang w:bidi="ta-IN"/>
+              </w:rPr>
+              <w:t xml:space="preserve"> and </w:t>
+            </w:r>
+            <w:proofErr w:type="spellStart"/>
+            <w:r>
+              <w:rPr>
+                <w:rFonts w:ascii="BRH Devanagari Extra" w:hAnsi="BRH Devanagari Extra" w:cs="BRH Devanagari Extra"/>
+                <w:color w:val="000000"/>
+                <w:sz w:val="32"/>
+                <w:szCs w:val="40"/>
+              </w:rPr>
+              <w:t>ÌWû</w:t>
+            </w:r>
+            <w:proofErr w:type="spellEnd"/>
+            <w:r>
+              <w:rPr>
+                <w:rFonts w:ascii="BRH Devanagari Extra" w:hAnsi="BRH Devanagari Extra" w:cs="BRH Devanagari Extra"/>
+                <w:color w:val="000000"/>
+                <w:sz w:val="32"/>
+                <w:szCs w:val="40"/>
+              </w:rPr>
+              <w:t>(aqÉç)</w:t>
+            </w:r>
+            <w:proofErr w:type="spellStart"/>
+            <w:r>
+              <w:rPr>
+                <w:rFonts w:ascii="BRH Devanagari Extra" w:hAnsi="BRH Devanagari Extra" w:cs="BRH Devanagari Extra"/>
+                <w:color w:val="000000"/>
+                <w:sz w:val="32"/>
+                <w:szCs w:val="40"/>
+              </w:rPr>
+              <w:t>xÉÏ</w:t>
+            </w:r>
+            <w:proofErr w:type="spellEnd"/>
+            <w:r>
+              <w:rPr>
+                <w:rFonts w:ascii="BRH Malayalam Extra" w:hAnsi="BRH Malayalam Extra" w:cs="BRH Devanagari Extra"/>
+                <w:color w:val="FF0000"/>
+                <w:sz w:val="25"/>
+                <w:szCs w:val="40"/>
+                <w:highlight w:val="yellow"/>
+              </w:rPr>
+              <w:t>–</w:t>
+            </w:r>
+            <w:proofErr w:type="spellStart"/>
+            <w:r>
+              <w:rPr>
+                <w:rFonts w:ascii="BRH Devanagari Extra" w:hAnsi="BRH Devanagari Extra" w:cs="BRH Devanagari Extra"/>
+                <w:color w:val="FF0000"/>
+                <w:sz w:val="32"/>
+                <w:szCs w:val="40"/>
+                <w:highlight w:val="yellow"/>
+              </w:rPr>
+              <w:t>Uç</w:t>
+            </w:r>
+            <w:proofErr w:type="spellEnd"/>
+            <w:r>
+              <w:rPr>
+                <w:rFonts w:ascii="BRH Devanagari Extra" w:hAnsi="BRH Devanagari Extra" w:cs="BRH Devanagari Extra"/>
+                <w:color w:val="FF0000"/>
+                <w:sz w:val="32"/>
+                <w:szCs w:val="40"/>
+                <w:highlight w:val="yellow"/>
+              </w:rPr>
+              <w:t xml:space="preserve"> </w:t>
+            </w:r>
+            <w:proofErr w:type="spellStart"/>
+            <w:r>
+              <w:rPr>
+                <w:rFonts w:ascii="BRH Devanagari Extra" w:hAnsi="BRH Devanagari Extra" w:cs="BRH Devanagari Extra"/>
+                <w:color w:val="FF0000"/>
+                <w:sz w:val="32"/>
+                <w:szCs w:val="40"/>
+                <w:highlight w:val="yellow"/>
+              </w:rPr>
+              <w:t>U¤Éþ</w:t>
+            </w:r>
+            <w:r>
+              <w:rPr>
+                <w:rFonts w:ascii="BRH Devanagari Extra" w:hAnsi="BRH Devanagari Extra" w:cs="BRH Devanagari Extra"/>
+                <w:color w:val="000000"/>
+                <w:sz w:val="32"/>
+                <w:szCs w:val="40"/>
+              </w:rPr>
+              <w:t>xÉÉqÉç</w:t>
+            </w:r>
+            <w:proofErr w:type="spellEnd"/>
             <w:r>
               <w:rPr>
                 <w:rFonts w:ascii="Latha" w:hAnsi="Latha" w:cs="Latha"/>
@@ -4565,266 +5586,7 @@
                 <w:cs/>
                 <w:lang w:bidi="ta-IN"/>
               </w:rPr>
-              <w:t>ஹி</w:t>
-            </w:r>
-            <w:r>
-              <w:rPr>
-                <w:rFonts w:ascii="BRH Tamil Tab Extra" w:hAnsi="BRH Tamil Tab Extra" w:cs="Latha"/>
-                <w:b/>
-                <w:bCs/>
-                <w:szCs w:val="28"/>
-                <w:lang w:bidi="ta-IN"/>
-              </w:rPr>
-              <w:t>…</w:t>
-            </w:r>
-            <w:r>
-              <w:rPr>
-                <w:rFonts w:cs="Latha"/>
-                <w:b/>
-                <w:bCs/>
-                <w:szCs w:val="28"/>
-                <w:lang w:bidi="ta-IN"/>
-              </w:rPr>
-              <w:t>(</w:t>
-            </w:r>
-            <w:r>
-              <w:rPr>
-                <w:rFonts w:ascii="Latha" w:hAnsi="Latha" w:cs="Latha"/>
-                <w:szCs w:val="28"/>
-                <w:cs/>
-                <w:lang w:bidi="ta-IN"/>
-              </w:rPr>
-              <w:t>க்ம்</w:t>
-            </w:r>
-            <w:r>
-              <w:rPr>
-                <w:rFonts w:ascii="BRH Tamil Tab Extra" w:hAnsi="BRH Tamil Tab Extra" w:cs="Latha"/>
-                <w:b/>
-                <w:bCs/>
-                <w:szCs w:val="28"/>
-                <w:lang w:bidi="ta-IN"/>
-              </w:rPr>
-              <w:t>…</w:t>
-            </w:r>
-            <w:r>
-              <w:rPr>
-                <w:rFonts w:cs="Latha"/>
-                <w:b/>
-                <w:bCs/>
-                <w:szCs w:val="28"/>
-                <w:lang w:bidi="ta-IN"/>
-              </w:rPr>
-              <w:t>)</w:t>
-            </w:r>
-            <w:r>
-              <w:rPr>
-                <w:rFonts w:ascii="Latha" w:hAnsi="Latha" w:cs="Latha"/>
-                <w:color w:val="FF0000"/>
-                <w:szCs w:val="28"/>
-                <w:highlight w:val="yellow"/>
-                <w:cs/>
-                <w:lang w:bidi="ta-IN"/>
-              </w:rPr>
-              <w:t>ஸீ</w:t>
-            </w:r>
-            <w:r>
-              <w:rPr>
-                <w:rFonts w:ascii="BRH Tamil Tab Extra" w:hAnsi="BRH Tamil Tab Extra" w:cs="Latha"/>
-                <w:b/>
-                <w:bCs/>
-                <w:color w:val="FF0000"/>
-                <w:szCs w:val="28"/>
-                <w:highlight w:val="yellow"/>
-                <w:lang w:bidi="ta-IN"/>
-              </w:rPr>
-              <w:t>…</w:t>
-            </w:r>
-            <w:r>
-              <w:rPr>
-                <w:rFonts w:ascii="Latha" w:hAnsi="Latha" w:cs="Latha"/>
-                <w:color w:val="FF0000"/>
-                <w:szCs w:val="28"/>
-                <w:highlight w:val="yellow"/>
-                <w:cs/>
-                <w:lang w:bidi="ta-IN"/>
-              </w:rPr>
-              <w:t>ர் ர</w:t>
-            </w:r>
-            <w:r>
-              <w:rPr>
-                <w:rFonts w:ascii="Latha" w:hAnsi="Latha" w:cs="Latha"/>
-                <w:szCs w:val="28"/>
-                <w:cs/>
-                <w:lang w:bidi="ta-IN"/>
-              </w:rPr>
-              <w:t>க்ஷ</w:t>
-            </w:r>
-            <w:r>
-              <w:rPr>
-                <w:rFonts w:ascii="BRH Tamil Tab Extra" w:hAnsi="BRH Tamil Tab Extra" w:cs="Latha"/>
-                <w:b/>
-                <w:bCs/>
-                <w:szCs w:val="28"/>
-                <w:lang w:bidi="ta-IN"/>
-              </w:rPr>
-              <w:t>†</w:t>
-            </w:r>
-            <w:r>
-              <w:rPr>
-                <w:rFonts w:ascii="Latha" w:hAnsi="Latha" w:cs="Latha"/>
-                <w:szCs w:val="28"/>
-                <w:cs/>
-                <w:lang w:bidi="ta-IN"/>
-              </w:rPr>
-              <w:t>ஸா</w:t>
-            </w:r>
-            <w:r>
-              <w:rPr>
-                <w:rFonts w:ascii="BRH Tamil Tab Extra" w:hAnsi="BRH Tamil Tab Extra" w:cs="Latha"/>
-                <w:b/>
-                <w:bCs/>
-                <w:szCs w:val="28"/>
-                <w:lang w:bidi="ta-IN"/>
-              </w:rPr>
-              <w:t>…</w:t>
-            </w:r>
-            <w:r>
-              <w:rPr>
-                <w:rFonts w:cs="Latha"/>
-                <w:b/>
-                <w:bCs/>
-                <w:szCs w:val="28"/>
-                <w:lang w:bidi="ta-IN"/>
-              </w:rPr>
-              <w:t>(</w:t>
-            </w:r>
-            <w:r>
-              <w:rPr>
-                <w:rFonts w:ascii="Latha" w:hAnsi="Latha" w:cs="Latha"/>
-                <w:szCs w:val="28"/>
-                <w:cs/>
-                <w:lang w:bidi="ta-IN"/>
-              </w:rPr>
-              <w:t>க்ம்</w:t>
-            </w:r>
-            <w:r>
-              <w:rPr>
-                <w:rFonts w:ascii="BRH Tamil Tab Extra" w:hAnsi="BRH Tamil Tab Extra" w:cs="Latha"/>
-                <w:b/>
-                <w:bCs/>
-                <w:szCs w:val="28"/>
-                <w:lang w:bidi="ta-IN"/>
-              </w:rPr>
-              <w:t>…</w:t>
-            </w:r>
-            <w:r>
-              <w:rPr>
-                <w:rFonts w:cs="Latha"/>
-                <w:b/>
-                <w:bCs/>
-                <w:szCs w:val="28"/>
-                <w:lang w:bidi="ta-IN"/>
-              </w:rPr>
-              <w:t>)</w:t>
-            </w:r>
-            <w:r>
-              <w:rPr>
-                <w:rFonts w:cs="Latha"/>
-                <w:b/>
-                <w:bCs/>
-                <w:szCs w:val="28"/>
-                <w:lang w:bidi="ta-IN"/>
-              </w:rPr>
-              <w:t xml:space="preserve"> and </w:t>
-            </w:r>
-            <w:r>
-              <w:rPr>
-                <w:rFonts w:ascii="Latha" w:hAnsi="Latha" w:cs="Latha"/>
-                <w:szCs w:val="28"/>
-                <w:cs/>
-                <w:lang w:bidi="ta-IN"/>
-              </w:rPr>
-              <w:t>ஹி</w:t>
-            </w:r>
-            <w:r>
-              <w:rPr>
-                <w:rFonts w:cs="Latha"/>
-                <w:b/>
-                <w:bCs/>
-                <w:szCs w:val="28"/>
-                <w:lang w:bidi="ta-IN"/>
-              </w:rPr>
-              <w:t>(</w:t>
-            </w:r>
-            <w:r>
-              <w:rPr>
-                <w:rFonts w:ascii="Latha" w:hAnsi="Latha" w:cs="Latha"/>
-                <w:szCs w:val="28"/>
-                <w:cs/>
-                <w:lang w:bidi="ta-IN"/>
-              </w:rPr>
-              <w:t>க்ம்</w:t>
-            </w:r>
-            <w:r>
-              <w:rPr>
-                <w:rFonts w:cs="Latha"/>
-                <w:b/>
-                <w:bCs/>
-                <w:szCs w:val="28"/>
-                <w:lang w:bidi="ta-IN"/>
-              </w:rPr>
-              <w:t>)</w:t>
-            </w:r>
-            <w:r>
-              <w:rPr>
-                <w:rFonts w:ascii="Latha" w:hAnsi="Latha" w:cs="Latha"/>
-                <w:szCs w:val="28"/>
-                <w:cs/>
-                <w:lang w:bidi="ta-IN"/>
-              </w:rPr>
-              <w:t>ஸீ</w:t>
-            </w:r>
-            <w:r>
-              <w:rPr>
-                <w:rFonts w:ascii="BRH Tamil Tab Extra" w:hAnsi="BRH Tamil Tab Extra" w:cs="Latha"/>
-                <w:b/>
-                <w:bCs/>
-                <w:color w:val="FF0000"/>
-                <w:szCs w:val="28"/>
-                <w:highlight w:val="yellow"/>
-                <w:lang w:bidi="ta-IN"/>
-              </w:rPr>
-              <w:t>…</w:t>
-            </w:r>
-            <w:r>
-              <w:rPr>
-                <w:rFonts w:ascii="Latha" w:hAnsi="Latha" w:cs="Latha"/>
-                <w:color w:val="FF0000"/>
-                <w:szCs w:val="28"/>
-                <w:highlight w:val="yellow"/>
-                <w:cs/>
-                <w:lang w:bidi="ta-IN"/>
-              </w:rPr>
-              <w:t>ர் ரக்ஷ</w:t>
-            </w:r>
-            <w:r>
-              <w:rPr>
-                <w:rFonts w:ascii="BRH Tamil Tab Extra" w:hAnsi="BRH Tamil Tab Extra" w:cs="Latha"/>
-                <w:b/>
-                <w:bCs/>
-                <w:szCs w:val="28"/>
-                <w:lang w:bidi="ta-IN"/>
-              </w:rPr>
-              <w:t>†</w:t>
-            </w:r>
-            <w:r>
-              <w:rPr>
-                <w:rFonts w:ascii="Latha" w:hAnsi="Latha" w:cs="Latha"/>
-                <w:szCs w:val="28"/>
-                <w:cs/>
-                <w:lang w:bidi="ta-IN"/>
-              </w:rPr>
-              <w:t xml:space="preserve">ஸாம் </w:t>
+              <w:t xml:space="preserve"> </w:t>
             </w:r>
             <w:r>
               <w:rPr>
@@ -4978,6 +5740,7 @@
               </w:rPr>
               <w:t xml:space="preserve"> </w:t>
             </w:r>
+            <w:proofErr w:type="spellStart"/>
             <w:r>
               <w:rPr>
                 <w:rFonts w:ascii="BRH Devanagari Extra" w:hAnsi="BRH Devanagari Extra" w:cs="BRH Devanagari Extra"/>
@@ -4987,6 +5750,7 @@
               </w:rPr>
               <w:t>ÌWû</w:t>
             </w:r>
+            <w:proofErr w:type="spellEnd"/>
             <w:r>
               <w:rPr>
                 <w:rFonts w:ascii="BRH Malayalam Extra" w:hAnsi="BRH Malayalam Extra" w:cs="BRH Devanagari Extra"/>
@@ -5021,8 +5785,19 @@
                 <w:sz w:val="32"/>
                 <w:szCs w:val="40"/>
               </w:rPr>
-              <w:t>)xÉÏ</w:t>
-            </w:r>
+              <w:t>)</w:t>
+            </w:r>
+            <w:proofErr w:type="spellStart"/>
+            <w:r>
+              <w:rPr>
+                <w:rFonts w:ascii="BRH Devanagari Extra" w:hAnsi="BRH Devanagari Extra" w:cs="BRH Devanagari Extra"/>
+                <w:color w:val="000000"/>
+                <w:sz w:val="32"/>
+                <w:szCs w:val="40"/>
+              </w:rPr>
+              <w:t>xÉÏ</w:t>
+            </w:r>
+            <w:proofErr w:type="spellEnd"/>
             <w:r>
               <w:rPr>
                 <w:rFonts w:ascii="BRH Malayalam Extra" w:hAnsi="BRH Malayalam Extra" w:cs="BRH Devanagari Extra"/>
@@ -5033,15 +5808,38 @@
               </w:rPr>
               <w:t>–</w:t>
             </w:r>
-            <w:r>
-              <w:rPr>
-                <w:rFonts w:ascii="BRH Devanagari Extra" w:hAnsi="BRH Devanagari Extra" w:cs="BRH Devanagari Extra"/>
-                <w:color w:val="FF0000"/>
-                <w:sz w:val="32"/>
-                <w:szCs w:val="40"/>
-                <w:highlight w:val="yellow"/>
-              </w:rPr>
-              <w:t>Uç U¤</w:t>
+            <w:proofErr w:type="spellStart"/>
+            <w:r>
+              <w:rPr>
+                <w:rFonts w:ascii="BRH Devanagari Extra" w:hAnsi="BRH Devanagari Extra" w:cs="BRH Devanagari Extra"/>
+                <w:color w:val="FF0000"/>
+                <w:sz w:val="32"/>
+                <w:szCs w:val="40"/>
+                <w:highlight w:val="yellow"/>
+              </w:rPr>
+              <w:t>Uç</w:t>
+            </w:r>
+            <w:proofErr w:type="spellEnd"/>
+            <w:r>
+              <w:rPr>
+                <w:rFonts w:ascii="BRH Devanagari Extra" w:hAnsi="BRH Devanagari Extra" w:cs="BRH Devanagari Extra"/>
+                <w:color w:val="FF0000"/>
+                <w:sz w:val="32"/>
+                <w:szCs w:val="40"/>
+                <w:highlight w:val="yellow"/>
+              </w:rPr>
+              <w:t xml:space="preserve"> </w:t>
+            </w:r>
+            <w:proofErr w:type="spellStart"/>
+            <w:r>
+              <w:rPr>
+                <w:rFonts w:ascii="BRH Devanagari Extra" w:hAnsi="BRH Devanagari Extra" w:cs="BRH Devanagari Extra"/>
+                <w:color w:val="FF0000"/>
+                <w:sz w:val="32"/>
+                <w:szCs w:val="40"/>
+                <w:highlight w:val="yellow"/>
+              </w:rPr>
+              <w:t>U¤</w:t>
             </w:r>
             <w:r>
               <w:rPr>
@@ -5052,6 +5850,7 @@
               </w:rPr>
               <w:t>ÉþxÉÉ</w:t>
             </w:r>
+            <w:proofErr w:type="spellEnd"/>
             <w:r>
               <w:rPr>
                 <w:rFonts w:ascii="BRH Malayalam Extra" w:hAnsi="BRH Malayalam Extra" w:cs="BRH Devanagari Extra"/>
@@ -5098,15 +5897,37 @@
               </w:rPr>
               <w:t xml:space="preserve"> and </w:t>
             </w:r>
-            <w:r>
-              <w:rPr>
-                <w:rFonts w:ascii="BRH Devanagari Extra" w:hAnsi="BRH Devanagari Extra" w:cs="BRH Devanagari Extra"/>
-                <w:color w:val="000000"/>
-                <w:sz w:val="32"/>
-                <w:szCs w:val="40"/>
-              </w:rPr>
-              <w:t>ÌWû(aqÉç)xÉÏ</w:t>
-            </w:r>
+            <w:proofErr w:type="spellStart"/>
+            <w:r>
+              <w:rPr>
+                <w:rFonts w:ascii="BRH Devanagari Extra" w:hAnsi="BRH Devanagari Extra" w:cs="BRH Devanagari Extra"/>
+                <w:color w:val="000000"/>
+                <w:sz w:val="32"/>
+                <w:szCs w:val="40"/>
+              </w:rPr>
+              <w:t>ÌWû</w:t>
+            </w:r>
+            <w:proofErr w:type="spellEnd"/>
+            <w:r>
+              <w:rPr>
+                <w:rFonts w:ascii="BRH Devanagari Extra" w:hAnsi="BRH Devanagari Extra" w:cs="BRH Devanagari Extra"/>
+                <w:color w:val="000000"/>
+                <w:sz w:val="32"/>
+                <w:szCs w:val="40"/>
+              </w:rPr>
+              <w:t>(aqÉç)</w:t>
+            </w:r>
+            <w:proofErr w:type="spellStart"/>
+            <w:r>
+              <w:rPr>
+                <w:rFonts w:ascii="BRH Devanagari Extra" w:hAnsi="BRH Devanagari Extra" w:cs="BRH Devanagari Extra"/>
+                <w:color w:val="000000"/>
+                <w:sz w:val="32"/>
+                <w:szCs w:val="40"/>
+              </w:rPr>
+              <w:t>xÉÏ</w:t>
+            </w:r>
+            <w:proofErr w:type="spellEnd"/>
             <w:r>
               <w:rPr>
                 <w:rFonts w:ascii="BRH Malayalam Extra" w:hAnsi="BRH Malayalam Extra" w:cs="BRH Devanagari Extra"/>
@@ -5117,15 +5938,38 @@
               </w:rPr>
               <w:t>–</w:t>
             </w:r>
-            <w:r>
-              <w:rPr>
-                <w:rFonts w:ascii="BRH Devanagari Extra" w:hAnsi="BRH Devanagari Extra" w:cs="BRH Devanagari Extra"/>
-                <w:color w:val="FF0000"/>
-                <w:sz w:val="32"/>
-                <w:szCs w:val="40"/>
-                <w:highlight w:val="yellow"/>
-              </w:rPr>
-              <w:t>Uç U¤Éþ</w:t>
+            <w:proofErr w:type="spellStart"/>
+            <w:r>
+              <w:rPr>
+                <w:rFonts w:ascii="BRH Devanagari Extra" w:hAnsi="BRH Devanagari Extra" w:cs="BRH Devanagari Extra"/>
+                <w:color w:val="FF0000"/>
+                <w:sz w:val="32"/>
+                <w:szCs w:val="40"/>
+                <w:highlight w:val="yellow"/>
+              </w:rPr>
+              <w:t>Uç</w:t>
+            </w:r>
+            <w:proofErr w:type="spellEnd"/>
+            <w:r>
+              <w:rPr>
+                <w:rFonts w:ascii="BRH Devanagari Extra" w:hAnsi="BRH Devanagari Extra" w:cs="BRH Devanagari Extra"/>
+                <w:color w:val="FF0000"/>
+                <w:sz w:val="32"/>
+                <w:szCs w:val="40"/>
+                <w:highlight w:val="yellow"/>
+              </w:rPr>
+              <w:t xml:space="preserve"> </w:t>
+            </w:r>
+            <w:proofErr w:type="spellStart"/>
+            <w:r>
+              <w:rPr>
+                <w:rFonts w:ascii="BRH Devanagari Extra" w:hAnsi="BRH Devanagari Extra" w:cs="BRH Devanagari Extra"/>
+                <w:color w:val="FF0000"/>
+                <w:sz w:val="32"/>
+                <w:szCs w:val="40"/>
+                <w:highlight w:val="yellow"/>
+              </w:rPr>
+              <w:t>U¤Éþ</w:t>
             </w:r>
             <w:r>
               <w:rPr>
@@ -5136,6 +5980,7 @@
               </w:rPr>
               <w:t>xÉÉqÉç</w:t>
             </w:r>
+            <w:proofErr w:type="spellEnd"/>
             <w:r>
               <w:rPr>
                 <w:rFonts w:ascii="Latha" w:hAnsi="Latha" w:cs="Latha"/>
@@ -5144,15 +5989,37 @@
               </w:rPr>
               <w:t xml:space="preserve"> and </w:t>
             </w:r>
-            <w:r>
-              <w:rPr>
-                <w:rFonts w:ascii="BRH Devanagari Extra" w:hAnsi="BRH Devanagari Extra" w:cs="BRH Devanagari Extra"/>
-                <w:color w:val="000000"/>
-                <w:sz w:val="32"/>
-                <w:szCs w:val="40"/>
-              </w:rPr>
-              <w:t>ÌWû(aqÉç)xÉÏ</w:t>
-            </w:r>
+            <w:proofErr w:type="spellStart"/>
+            <w:r>
+              <w:rPr>
+                <w:rFonts w:ascii="BRH Devanagari Extra" w:hAnsi="BRH Devanagari Extra" w:cs="BRH Devanagari Extra"/>
+                <w:color w:val="000000"/>
+                <w:sz w:val="32"/>
+                <w:szCs w:val="40"/>
+              </w:rPr>
+              <w:t>ÌWû</w:t>
+            </w:r>
+            <w:proofErr w:type="spellEnd"/>
+            <w:r>
+              <w:rPr>
+                <w:rFonts w:ascii="BRH Devanagari Extra" w:hAnsi="BRH Devanagari Extra" w:cs="BRH Devanagari Extra"/>
+                <w:color w:val="000000"/>
+                <w:sz w:val="32"/>
+                <w:szCs w:val="40"/>
+              </w:rPr>
+              <w:t>(aqÉç)</w:t>
+            </w:r>
+            <w:proofErr w:type="spellStart"/>
+            <w:r>
+              <w:rPr>
+                <w:rFonts w:ascii="BRH Devanagari Extra" w:hAnsi="BRH Devanagari Extra" w:cs="BRH Devanagari Extra"/>
+                <w:color w:val="000000"/>
+                <w:sz w:val="32"/>
+                <w:szCs w:val="40"/>
+              </w:rPr>
+              <w:t>xÉÏ</w:t>
+            </w:r>
+            <w:proofErr w:type="spellEnd"/>
             <w:r>
               <w:rPr>
                 <w:rFonts w:ascii="BRH Malayalam Extra" w:hAnsi="BRH Malayalam Extra" w:cs="BRH Devanagari Extra"/>
@@ -5163,15 +6030,38 @@
               </w:rPr>
               <w:t>–</w:t>
             </w:r>
-            <w:r>
-              <w:rPr>
-                <w:rFonts w:ascii="BRH Devanagari Extra" w:hAnsi="BRH Devanagari Extra" w:cs="BRH Devanagari Extra"/>
-                <w:color w:val="FF0000"/>
-                <w:sz w:val="32"/>
-                <w:szCs w:val="40"/>
-                <w:highlight w:val="yellow"/>
-              </w:rPr>
-              <w:t>Uç U¤Éþ</w:t>
+            <w:proofErr w:type="spellStart"/>
+            <w:r>
+              <w:rPr>
+                <w:rFonts w:ascii="BRH Devanagari Extra" w:hAnsi="BRH Devanagari Extra" w:cs="BRH Devanagari Extra"/>
+                <w:color w:val="FF0000"/>
+                <w:sz w:val="32"/>
+                <w:szCs w:val="40"/>
+                <w:highlight w:val="yellow"/>
+              </w:rPr>
+              <w:t>Uç</w:t>
+            </w:r>
+            <w:proofErr w:type="spellEnd"/>
+            <w:r>
+              <w:rPr>
+                <w:rFonts w:ascii="BRH Devanagari Extra" w:hAnsi="BRH Devanagari Extra" w:cs="BRH Devanagari Extra"/>
+                <w:color w:val="FF0000"/>
+                <w:sz w:val="32"/>
+                <w:szCs w:val="40"/>
+                <w:highlight w:val="yellow"/>
+              </w:rPr>
+              <w:t xml:space="preserve"> </w:t>
+            </w:r>
+            <w:proofErr w:type="spellStart"/>
+            <w:r>
+              <w:rPr>
+                <w:rFonts w:ascii="BRH Devanagari Extra" w:hAnsi="BRH Devanagari Extra" w:cs="BRH Devanagari Extra"/>
+                <w:color w:val="FF0000"/>
+                <w:sz w:val="32"/>
+                <w:szCs w:val="40"/>
+                <w:highlight w:val="yellow"/>
+              </w:rPr>
+              <w:t>U¤Éþ</w:t>
             </w:r>
             <w:r>
               <w:rPr>
@@ -5182,6 +6072,7 @@
               </w:rPr>
               <w:t>xÉÉqÉç</w:t>
             </w:r>
+            <w:proofErr w:type="spellEnd"/>
           </w:p>
         </w:tc>
         <w:tc>
@@ -5318,6 +6209,208 @@
               </w:rPr>
               <w:t xml:space="preserve"> </w:t>
             </w:r>
+            <w:proofErr w:type="spellStart"/>
+            <w:r>
+              <w:rPr>
+                <w:rFonts w:ascii="BRH Devanagari Extra" w:hAnsi="BRH Devanagari Extra" w:cs="BRH Devanagari Extra"/>
+                <w:color w:val="000000"/>
+                <w:sz w:val="32"/>
+                <w:szCs w:val="40"/>
+              </w:rPr>
+              <w:t>ÌWû</w:t>
+            </w:r>
+            <w:proofErr w:type="spellEnd"/>
+            <w:r>
+              <w:rPr>
+                <w:rFonts w:ascii="BRH Malayalam Extra" w:hAnsi="BRH Malayalam Extra" w:cs="BRH Devanagari Extra"/>
+                <w:color w:val="000000"/>
+                <w:sz w:val="25"/>
+                <w:szCs w:val="40"/>
+              </w:rPr>
+              <w:t>–</w:t>
+            </w:r>
+            <w:r>
+              <w:rPr>
+                <w:rFonts w:ascii="BRH Devanagari Extra" w:hAnsi="BRH Devanagari Extra" w:cs="BRH Devanagari Extra"/>
+                <w:color w:val="000000"/>
+                <w:sz w:val="32"/>
+                <w:szCs w:val="40"/>
+              </w:rPr>
+              <w:t>(aqÉç</w:t>
+            </w:r>
+            <w:r>
+              <w:rPr>
+                <w:rFonts w:ascii="BRH Malayalam Extra" w:hAnsi="BRH Malayalam Extra" w:cs="BRH Devanagari Extra"/>
+                <w:color w:val="000000"/>
+                <w:sz w:val="25"/>
+                <w:szCs w:val="40"/>
+              </w:rPr>
+              <w:t>–</w:t>
+            </w:r>
+            <w:r>
+              <w:rPr>
+                <w:rFonts w:ascii="BRH Devanagari Extra" w:hAnsi="BRH Devanagari Extra" w:cs="BRH Devanagari Extra"/>
+                <w:color w:val="000000"/>
+                <w:sz w:val="32"/>
+                <w:szCs w:val="40"/>
+              </w:rPr>
+              <w:t>)</w:t>
+            </w:r>
+            <w:proofErr w:type="spellStart"/>
+            <w:r>
+              <w:rPr>
+                <w:rFonts w:ascii="BRH Devanagari Extra" w:hAnsi="BRH Devanagari Extra" w:cs="BRH Devanagari Extra"/>
+                <w:sz w:val="32"/>
+                <w:szCs w:val="40"/>
+                <w:highlight w:val="green"/>
+              </w:rPr>
+              <w:t>xÉÏ</w:t>
+            </w:r>
+            <w:proofErr w:type="spellEnd"/>
+            <w:r>
+              <w:rPr>
+                <w:rFonts w:ascii="BRH Malayalam Extra" w:hAnsi="BRH Malayalam Extra" w:cs="BRH Devanagari Extra"/>
+                <w:sz w:val="25"/>
+                <w:szCs w:val="40"/>
+                <w:highlight w:val="green"/>
+              </w:rPr>
+              <w:t>–</w:t>
+            </w:r>
+            <w:r>
+              <w:rPr>
+                <w:rFonts w:ascii="BRH Devanagari Extra" w:hAnsi="BRH Devanagari Extra" w:cs="BRH Devanagari Extra"/>
+                <w:sz w:val="32"/>
+                <w:szCs w:val="40"/>
+                <w:highlight w:val="green"/>
+              </w:rPr>
+              <w:t xml:space="preserve"> </w:t>
+            </w:r>
+            <w:proofErr w:type="spellStart"/>
+            <w:r>
+              <w:rPr>
+                <w:rFonts w:ascii="BRH Devanagari Extra" w:hAnsi="BRH Devanagari Extra" w:cs="BRH Devanagari Extra"/>
+                <w:sz w:val="32"/>
+                <w:szCs w:val="40"/>
+                <w:highlight w:val="green"/>
+              </w:rPr>
+              <w:t>U¤ÉþxÉÉ</w:t>
+            </w:r>
+            <w:proofErr w:type="spellEnd"/>
+            <w:r>
+              <w:rPr>
+                <w:rFonts w:ascii="BRH Malayalam Extra" w:hAnsi="BRH Malayalam Extra" w:cs="BRH Devanagari Extra"/>
+                <w:color w:val="000000"/>
+                <w:sz w:val="25"/>
+                <w:szCs w:val="40"/>
+              </w:rPr>
+              <w:t>–</w:t>
+            </w:r>
+            <w:r>
+              <w:rPr>
+                <w:rFonts w:ascii="BRH Devanagari Extra" w:hAnsi="BRH Devanagari Extra" w:cs="BRH Devanagari Extra"/>
+                <w:color w:val="000000"/>
+                <w:sz w:val="32"/>
+                <w:szCs w:val="40"/>
+              </w:rPr>
+              <w:t>(aqÉç</w:t>
+            </w:r>
+            <w:r>
+              <w:rPr>
+                <w:rFonts w:ascii="BRH Malayalam Extra" w:hAnsi="BRH Malayalam Extra" w:cs="BRH Devanagari Extra"/>
+                <w:color w:val="000000"/>
+                <w:sz w:val="25"/>
+                <w:szCs w:val="40"/>
+              </w:rPr>
+              <w:t>–</w:t>
+            </w:r>
+            <w:r>
+              <w:rPr>
+                <w:rFonts w:ascii="BRH Devanagari Extra" w:hAnsi="BRH Devanagari Extra" w:cs="BRH Devanagari Extra"/>
+                <w:color w:val="000000"/>
+                <w:sz w:val="32"/>
+                <w:szCs w:val="40"/>
+              </w:rPr>
+              <w:t>)</w:t>
+            </w:r>
+            <w:r>
+              <w:rPr>
+                <w:rFonts w:cs="Latha"/>
+                <w:b/>
+                <w:bCs/>
+                <w:szCs w:val="28"/>
+                <w:lang w:bidi="ta-IN"/>
+              </w:rPr>
+              <w:t xml:space="preserve"> and </w:t>
+            </w:r>
+            <w:proofErr w:type="spellStart"/>
+            <w:r>
+              <w:rPr>
+                <w:rFonts w:ascii="BRH Devanagari Extra" w:hAnsi="BRH Devanagari Extra" w:cs="BRH Devanagari Extra"/>
+                <w:color w:val="000000"/>
+                <w:sz w:val="32"/>
+                <w:szCs w:val="40"/>
+              </w:rPr>
+              <w:t>ÌWû</w:t>
+            </w:r>
+            <w:proofErr w:type="spellEnd"/>
+            <w:r>
+              <w:rPr>
+                <w:rFonts w:ascii="BRH Devanagari Extra" w:hAnsi="BRH Devanagari Extra" w:cs="BRH Devanagari Extra"/>
+                <w:color w:val="000000"/>
+                <w:sz w:val="32"/>
+                <w:szCs w:val="40"/>
+              </w:rPr>
+              <w:t>(aqÉç)</w:t>
+            </w:r>
+            <w:proofErr w:type="spellStart"/>
+            <w:r>
+              <w:rPr>
+                <w:rFonts w:ascii="BRH Devanagari Extra" w:hAnsi="BRH Devanagari Extra" w:cs="BRH Devanagari Extra"/>
+                <w:sz w:val="32"/>
+                <w:szCs w:val="40"/>
+                <w:highlight w:val="green"/>
+              </w:rPr>
+              <w:t>xÉÏ</w:t>
+            </w:r>
+            <w:proofErr w:type="spellEnd"/>
+            <w:r>
+              <w:rPr>
+                <w:rFonts w:ascii="BRH Malayalam Extra" w:hAnsi="BRH Malayalam Extra" w:cs="BRH Devanagari Extra"/>
+                <w:sz w:val="25"/>
+                <w:szCs w:val="40"/>
+                <w:highlight w:val="green"/>
+              </w:rPr>
+              <w:t>–</w:t>
+            </w:r>
+            <w:r>
+              <w:rPr>
+                <w:rFonts w:ascii="BRH Devanagari Extra" w:hAnsi="BRH Devanagari Extra" w:cs="BRH Devanagari Extra"/>
+                <w:sz w:val="32"/>
+                <w:szCs w:val="40"/>
+                <w:highlight w:val="green"/>
+              </w:rPr>
+              <w:t xml:space="preserve"> </w:t>
+            </w:r>
+            <w:proofErr w:type="spellStart"/>
+            <w:r>
+              <w:rPr>
+                <w:rFonts w:ascii="BRH Devanagari Extra" w:hAnsi="BRH Devanagari Extra" w:cs="BRH Devanagari Extra"/>
+                <w:sz w:val="32"/>
+                <w:szCs w:val="40"/>
+                <w:highlight w:val="green"/>
+              </w:rPr>
+              <w:t>U¤Éþx</w:t>
+            </w:r>
+            <w:r>
+              <w:rPr>
+                <w:rFonts w:ascii="BRH Devanagari Extra" w:hAnsi="BRH Devanagari Extra" w:cs="BRH Devanagari Extra"/>
+                <w:color w:val="000000"/>
+                <w:sz w:val="32"/>
+                <w:szCs w:val="40"/>
+              </w:rPr>
+              <w:t>ÉÉqÉç</w:t>
+            </w:r>
+            <w:proofErr w:type="spellEnd"/>
             <w:r>
               <w:rPr>
                 <w:rFonts w:ascii="Latha" w:hAnsi="Latha" w:cs="Latha"/>
@@ -5325,262 +6418,7 @@
                 <w:cs/>
                 <w:lang w:bidi="ta-IN"/>
               </w:rPr>
-              <w:t>ஹி</w:t>
-            </w:r>
-            <w:r>
-              <w:rPr>
-                <w:rFonts w:ascii="BRH Tamil Tab Extra" w:hAnsi="BRH Tamil Tab Extra" w:cs="Latha"/>
-                <w:b/>
-                <w:bCs/>
-                <w:szCs w:val="28"/>
-                <w:lang w:bidi="ta-IN"/>
-              </w:rPr>
-              <w:t>…</w:t>
-            </w:r>
-            <w:r>
-              <w:rPr>
-                <w:rFonts w:cs="Latha"/>
-                <w:b/>
-                <w:bCs/>
-                <w:szCs w:val="28"/>
-                <w:lang w:bidi="ta-IN"/>
-              </w:rPr>
-              <w:t>(</w:t>
-            </w:r>
-            <w:r>
-              <w:rPr>
-                <w:rFonts w:ascii="Latha" w:hAnsi="Latha" w:cs="Latha"/>
-                <w:szCs w:val="28"/>
-                <w:cs/>
-                <w:lang w:bidi="ta-IN"/>
-              </w:rPr>
-              <w:t>க்ம்</w:t>
-            </w:r>
-            <w:r>
-              <w:rPr>
-                <w:rFonts w:ascii="BRH Tamil Tab Extra" w:hAnsi="BRH Tamil Tab Extra" w:cs="Latha"/>
-                <w:b/>
-                <w:bCs/>
-                <w:szCs w:val="28"/>
-                <w:lang w:bidi="ta-IN"/>
-              </w:rPr>
-              <w:t>…</w:t>
-            </w:r>
-            <w:r>
-              <w:rPr>
-                <w:rFonts w:cs="Latha"/>
-                <w:b/>
-                <w:bCs/>
-                <w:szCs w:val="28"/>
-                <w:lang w:bidi="ta-IN"/>
-              </w:rPr>
-              <w:t>)</w:t>
-            </w:r>
-            <w:r>
-              <w:rPr>
-                <w:rFonts w:ascii="Latha" w:hAnsi="Latha" w:cs="Latha"/>
-                <w:szCs w:val="28"/>
-                <w:highlight w:val="green"/>
-                <w:cs/>
-                <w:lang w:bidi="ta-IN"/>
-              </w:rPr>
-              <w:t>ஸீ</w:t>
-            </w:r>
-            <w:r>
-              <w:rPr>
-                <w:rFonts w:ascii="BRH Tamil Tab Extra" w:hAnsi="BRH Tamil Tab Extra" w:cs="Latha"/>
-                <w:b/>
-                <w:bCs/>
-                <w:szCs w:val="28"/>
-                <w:highlight w:val="green"/>
-                <w:lang w:bidi="ta-IN"/>
-              </w:rPr>
-              <w:t>…</w:t>
-            </w:r>
-            <w:r>
-              <w:rPr>
-                <w:rFonts w:ascii="Latha" w:hAnsi="Latha" w:cs="Latha"/>
-                <w:szCs w:val="28"/>
-                <w:highlight w:val="green"/>
-                <w:cs/>
-                <w:lang w:bidi="ta-IN"/>
-              </w:rPr>
-              <w:t xml:space="preserve"> ர</w:t>
-            </w:r>
-            <w:r>
-              <w:rPr>
-                <w:rFonts w:ascii="Latha" w:hAnsi="Latha" w:cs="Latha"/>
-                <w:szCs w:val="28"/>
-                <w:cs/>
-                <w:lang w:bidi="ta-IN"/>
-              </w:rPr>
-              <w:t>க்ஷ</w:t>
-            </w:r>
-            <w:r>
-              <w:rPr>
-                <w:rFonts w:ascii="BRH Tamil Tab Extra" w:hAnsi="BRH Tamil Tab Extra" w:cs="Latha"/>
-                <w:b/>
-                <w:bCs/>
-                <w:szCs w:val="28"/>
-                <w:lang w:bidi="ta-IN"/>
-              </w:rPr>
-              <w:t>†</w:t>
-            </w:r>
-            <w:r>
-              <w:rPr>
-                <w:rFonts w:ascii="Latha" w:hAnsi="Latha" w:cs="Latha"/>
-                <w:szCs w:val="28"/>
-                <w:cs/>
-                <w:lang w:bidi="ta-IN"/>
-              </w:rPr>
-              <w:t>ஸா</w:t>
-            </w:r>
-            <w:r>
-              <w:rPr>
-                <w:rFonts w:ascii="BRH Tamil Tab Extra" w:hAnsi="BRH Tamil Tab Extra" w:cs="Latha"/>
-                <w:b/>
-                <w:bCs/>
-                <w:szCs w:val="28"/>
-                <w:lang w:bidi="ta-IN"/>
-              </w:rPr>
-              <w:t>…</w:t>
-            </w:r>
-            <w:r>
-              <w:rPr>
-                <w:rFonts w:cs="Latha"/>
-                <w:b/>
-                <w:bCs/>
-                <w:szCs w:val="28"/>
-                <w:lang w:bidi="ta-IN"/>
-              </w:rPr>
-              <w:t>(</w:t>
-            </w:r>
-            <w:r>
-              <w:rPr>
-                <w:rFonts w:ascii="Latha" w:hAnsi="Latha" w:cs="Latha"/>
-                <w:szCs w:val="28"/>
-                <w:cs/>
-                <w:lang w:bidi="ta-IN"/>
-              </w:rPr>
-              <w:t>க்ம்</w:t>
-            </w:r>
-            <w:r>
-              <w:rPr>
-                <w:rFonts w:ascii="BRH Tamil Tab Extra" w:hAnsi="BRH Tamil Tab Extra" w:cs="Latha"/>
-                <w:b/>
-                <w:bCs/>
-                <w:szCs w:val="28"/>
-                <w:lang w:bidi="ta-IN"/>
-              </w:rPr>
-              <w:t>…</w:t>
-            </w:r>
-            <w:r>
-              <w:rPr>
-                <w:rFonts w:cs="Latha"/>
-                <w:b/>
-                <w:bCs/>
-                <w:szCs w:val="28"/>
-                <w:lang w:bidi="ta-IN"/>
-              </w:rPr>
-              <w:t>)</w:t>
-            </w:r>
-            <w:r>
-              <w:rPr>
-                <w:rFonts w:cs="Latha"/>
-                <w:b/>
-                <w:bCs/>
-                <w:szCs w:val="28"/>
-                <w:lang w:bidi="ta-IN"/>
-              </w:rPr>
-              <w:t xml:space="preserve"> and </w:t>
-            </w:r>
-            <w:r>
-              <w:rPr>
-                <w:rFonts w:ascii="Latha" w:hAnsi="Latha" w:cs="Latha"/>
-                <w:szCs w:val="28"/>
-                <w:cs/>
-                <w:lang w:bidi="ta-IN"/>
-              </w:rPr>
-              <w:t>ஹி</w:t>
-            </w:r>
-            <w:r>
-              <w:rPr>
-                <w:rFonts w:cs="Latha"/>
-                <w:b/>
-                <w:bCs/>
-                <w:szCs w:val="28"/>
-                <w:lang w:bidi="ta-IN"/>
-              </w:rPr>
-              <w:t>(</w:t>
-            </w:r>
-            <w:r>
-              <w:rPr>
-                <w:rFonts w:ascii="Latha" w:hAnsi="Latha" w:cs="Latha"/>
-                <w:szCs w:val="28"/>
-                <w:cs/>
-                <w:lang w:bidi="ta-IN"/>
-              </w:rPr>
-              <w:t>க்ம்</w:t>
-            </w:r>
-            <w:r>
-              <w:rPr>
-                <w:rFonts w:cs="Latha"/>
-                <w:b/>
-                <w:bCs/>
-                <w:szCs w:val="28"/>
-                <w:lang w:bidi="ta-IN"/>
-              </w:rPr>
-              <w:t>)</w:t>
-            </w:r>
-            <w:r>
-              <w:rPr>
-                <w:rFonts w:ascii="Latha" w:hAnsi="Latha" w:cs="Latha"/>
-                <w:szCs w:val="28"/>
-                <w:highlight w:val="green"/>
-                <w:cs/>
-                <w:lang w:bidi="ta-IN"/>
-              </w:rPr>
-              <w:t>ஸீ</w:t>
-            </w:r>
-            <w:r>
-              <w:rPr>
-                <w:rFonts w:ascii="BRH Tamil Tab Extra" w:hAnsi="BRH Tamil Tab Extra" w:cs="Latha"/>
-                <w:b/>
-                <w:bCs/>
-                <w:szCs w:val="28"/>
-                <w:highlight w:val="green"/>
-                <w:lang w:bidi="ta-IN"/>
-              </w:rPr>
-              <w:t>…</w:t>
-            </w:r>
-            <w:r>
-              <w:rPr>
-                <w:rFonts w:ascii="Latha" w:hAnsi="Latha" w:cs="Latha"/>
-                <w:szCs w:val="28"/>
-                <w:highlight w:val="green"/>
-                <w:cs/>
-                <w:lang w:bidi="ta-IN"/>
-              </w:rPr>
-              <w:t xml:space="preserve"> ரக்ஷ</w:t>
-            </w:r>
-            <w:r>
-              <w:rPr>
-                <w:rFonts w:ascii="BRH Tamil Tab Extra" w:hAnsi="BRH Tamil Tab Extra" w:cs="Latha"/>
-                <w:b/>
-                <w:bCs/>
-                <w:szCs w:val="28"/>
-                <w:lang w:bidi="ta-IN"/>
-              </w:rPr>
-              <w:t>†</w:t>
-            </w:r>
-            <w:r>
-              <w:rPr>
-                <w:rFonts w:ascii="Latha" w:hAnsi="Latha" w:cs="Latha"/>
-                <w:szCs w:val="28"/>
-                <w:cs/>
-                <w:lang w:bidi="ta-IN"/>
-              </w:rPr>
-              <w:t xml:space="preserve">ஸாம் </w:t>
+              <w:t xml:space="preserve"> </w:t>
             </w:r>
             <w:r>
               <w:rPr>
@@ -5736,6 +6574,7 @@
               </w:rPr>
               <w:t xml:space="preserve"> </w:t>
             </w:r>
+            <w:proofErr w:type="spellStart"/>
             <w:r>
               <w:rPr>
                 <w:rFonts w:ascii="BRH Devanagari Extra" w:hAnsi="BRH Devanagari Extra" w:cs="BRH Devanagari Extra"/>
@@ -5745,6 +6584,7 @@
               </w:rPr>
               <w:t>ÌWû</w:t>
             </w:r>
+            <w:proofErr w:type="spellEnd"/>
             <w:r>
               <w:rPr>
                 <w:rFonts w:ascii="BRH Malayalam Extra" w:hAnsi="BRH Malayalam Extra" w:cs="BRH Devanagari Extra"/>
@@ -5781,6 +6621,7 @@
               </w:rPr>
               <w:t>)</w:t>
             </w:r>
+            <w:proofErr w:type="spellStart"/>
             <w:r>
               <w:rPr>
                 <w:rFonts w:ascii="BRH Devanagari Extra" w:hAnsi="BRH Devanagari Extra" w:cs="BRH Devanagari Extra"/>
@@ -5790,6 +6631,7 @@
               </w:rPr>
               <w:t>xÉÏ</w:t>
             </w:r>
+            <w:proofErr w:type="spellEnd"/>
             <w:r>
               <w:rPr>
                 <w:rFonts w:ascii="BRH Malayalam Extra" w:hAnsi="BRH Malayalam Extra" w:cs="BRH Devanagari Extra"/>
@@ -5806,8 +6648,19 @@
                 <w:szCs w:val="40"/>
                 <w:highlight w:val="green"/>
               </w:rPr>
-              <w:t xml:space="preserve"> U¤ÉþxÉÉ</w:t>
-            </w:r>
+              <w:t xml:space="preserve"> </w:t>
+            </w:r>
+            <w:proofErr w:type="spellStart"/>
+            <w:r>
+              <w:rPr>
+                <w:rFonts w:ascii="BRH Devanagari Extra" w:hAnsi="BRH Devanagari Extra" w:cs="BRH Devanagari Extra"/>
+                <w:sz w:val="32"/>
+                <w:szCs w:val="40"/>
+                <w:highlight w:val="green"/>
+              </w:rPr>
+              <w:t>U¤ÉþxÉÉ</w:t>
+            </w:r>
+            <w:proofErr w:type="spellEnd"/>
             <w:r>
               <w:rPr>
                 <w:rFonts w:ascii="BRH Malayalam Extra" w:hAnsi="BRH Malayalam Extra" w:cs="BRH Devanagari Extra"/>
@@ -5854,15 +6707,27 @@
               </w:rPr>
               <w:t xml:space="preserve"> and </w:t>
             </w:r>
-            <w:r>
-              <w:rPr>
-                <w:rFonts w:ascii="BRH Devanagari Extra" w:hAnsi="BRH Devanagari Extra" w:cs="BRH Devanagari Extra"/>
-                <w:color w:val="000000"/>
-                <w:sz w:val="32"/>
-                <w:szCs w:val="40"/>
-              </w:rPr>
-              <w:t>ÌWû(aqÉç)</w:t>
-            </w:r>
+            <w:proofErr w:type="spellStart"/>
+            <w:r>
+              <w:rPr>
+                <w:rFonts w:ascii="BRH Devanagari Extra" w:hAnsi="BRH Devanagari Extra" w:cs="BRH Devanagari Extra"/>
+                <w:color w:val="000000"/>
+                <w:sz w:val="32"/>
+                <w:szCs w:val="40"/>
+              </w:rPr>
+              <w:t>ÌWû</w:t>
+            </w:r>
+            <w:proofErr w:type="spellEnd"/>
+            <w:r>
+              <w:rPr>
+                <w:rFonts w:ascii="BRH Devanagari Extra" w:hAnsi="BRH Devanagari Extra" w:cs="BRH Devanagari Extra"/>
+                <w:color w:val="000000"/>
+                <w:sz w:val="32"/>
+                <w:szCs w:val="40"/>
+              </w:rPr>
+              <w:t>(aqÉç)</w:t>
+            </w:r>
+            <w:proofErr w:type="spellStart"/>
             <w:r>
               <w:rPr>
                 <w:rFonts w:ascii="BRH Devanagari Extra" w:hAnsi="BRH Devanagari Extra" w:cs="BRH Devanagari Extra"/>
@@ -5872,6 +6737,7 @@
               </w:rPr>
               <w:t>xÉÏ</w:t>
             </w:r>
+            <w:proofErr w:type="spellEnd"/>
             <w:r>
               <w:rPr>
                 <w:rFonts w:ascii="BRH Malayalam Extra" w:hAnsi="BRH Malayalam Extra" w:cs="BRH Devanagari Extra"/>
@@ -5888,7 +6754,17 @@
                 <w:szCs w:val="40"/>
                 <w:highlight w:val="green"/>
               </w:rPr>
-              <w:t xml:space="preserve"> U¤ÉþxÉ</w:t>
+              <w:t xml:space="preserve"> </w:t>
+            </w:r>
+            <w:proofErr w:type="spellStart"/>
+            <w:r>
+              <w:rPr>
+                <w:rFonts w:ascii="BRH Devanagari Extra" w:hAnsi="BRH Devanagari Extra" w:cs="BRH Devanagari Extra"/>
+                <w:sz w:val="32"/>
+                <w:szCs w:val="40"/>
+                <w:highlight w:val="green"/>
+              </w:rPr>
+              <w:t>U¤ÉþxÉ</w:t>
             </w:r>
             <w:r>
               <w:rPr>
@@ -5899,6 +6775,7 @@
               </w:rPr>
               <w:t>ÉqÉç</w:t>
             </w:r>
+            <w:proofErr w:type="spellEnd"/>
             <w:r>
               <w:rPr>
                 <w:rFonts w:ascii="Latha" w:hAnsi="Latha" w:cs="Latha"/>
@@ -5907,15 +6784,27 @@
               </w:rPr>
               <w:t xml:space="preserve"> and </w:t>
             </w:r>
-            <w:r>
-              <w:rPr>
-                <w:rFonts w:ascii="BRH Devanagari Extra" w:hAnsi="BRH Devanagari Extra" w:cs="BRH Devanagari Extra"/>
-                <w:color w:val="000000"/>
-                <w:sz w:val="32"/>
-                <w:szCs w:val="40"/>
-              </w:rPr>
-              <w:t>ÌWû(aqÉç)</w:t>
-            </w:r>
+            <w:proofErr w:type="spellStart"/>
+            <w:r>
+              <w:rPr>
+                <w:rFonts w:ascii="BRH Devanagari Extra" w:hAnsi="BRH Devanagari Extra" w:cs="BRH Devanagari Extra"/>
+                <w:color w:val="000000"/>
+                <w:sz w:val="32"/>
+                <w:szCs w:val="40"/>
+              </w:rPr>
+              <w:t>ÌWû</w:t>
+            </w:r>
+            <w:proofErr w:type="spellEnd"/>
+            <w:r>
+              <w:rPr>
+                <w:rFonts w:ascii="BRH Devanagari Extra" w:hAnsi="BRH Devanagari Extra" w:cs="BRH Devanagari Extra"/>
+                <w:color w:val="000000"/>
+                <w:sz w:val="32"/>
+                <w:szCs w:val="40"/>
+              </w:rPr>
+              <w:t>(aqÉç)</w:t>
+            </w:r>
+            <w:proofErr w:type="spellStart"/>
             <w:r>
               <w:rPr>
                 <w:rFonts w:ascii="BRH Devanagari Extra" w:hAnsi="BRH Devanagari Extra" w:cs="BRH Devanagari Extra"/>
@@ -5925,6 +6814,7 @@
               </w:rPr>
               <w:t>xÉÏ</w:t>
             </w:r>
+            <w:proofErr w:type="spellEnd"/>
             <w:r>
               <w:rPr>
                 <w:rFonts w:ascii="BRH Malayalam Extra" w:hAnsi="BRH Malayalam Extra" w:cs="BRH Devanagari Extra"/>
@@ -5941,7 +6831,17 @@
                 <w:szCs w:val="40"/>
                 <w:highlight w:val="green"/>
               </w:rPr>
-              <w:t xml:space="preserve"> U¤Éþx</w:t>
+              <w:t xml:space="preserve"> </w:t>
+            </w:r>
+            <w:proofErr w:type="spellStart"/>
+            <w:r>
+              <w:rPr>
+                <w:rFonts w:ascii="BRH Devanagari Extra" w:hAnsi="BRH Devanagari Extra" w:cs="BRH Devanagari Extra"/>
+                <w:sz w:val="32"/>
+                <w:szCs w:val="40"/>
+                <w:highlight w:val="green"/>
+              </w:rPr>
+              <w:t>U¤Éþx</w:t>
             </w:r>
             <w:r>
               <w:rPr>
@@ -5952,6 +6852,7 @@
               </w:rPr>
               <w:t>ÉÉqÉç</w:t>
             </w:r>
+            <w:proofErr w:type="spellEnd"/>
             <w:r>
               <w:rPr>
                 <w:rFonts w:cs="Arial"/>
@@ -5985,6 +6886,7 @@
               </w:rPr>
               <w:t>(</w:t>
             </w:r>
+            <w:proofErr w:type="spellStart"/>
             <w:r>
               <w:rPr>
                 <w:rFonts w:ascii="BRH Devanagari Extra" w:hAnsi="BRH Devanagari Extra" w:cs="BRH Devanagari Extra"/>
@@ -5995,6 +6897,7 @@
               </w:rPr>
               <w:t>Uç</w:t>
             </w:r>
+            <w:proofErr w:type="spellEnd"/>
             <w:r>
               <w:rPr>
                 <w:rFonts w:ascii="Latha" w:hAnsi="Latha" w:cs="Latha"/>
@@ -6250,6 +7153,7 @@
               </w:rPr>
               <w:t xml:space="preserve"> </w:t>
             </w:r>
+            <w:proofErr w:type="spellStart"/>
             <w:r>
               <w:rPr>
                 <w:rFonts w:ascii="BRH Devanagari Extra" w:hAnsi="BRH Devanagari Extra" w:cs="BRH Devanagari Extra"/>
@@ -6269,6 +7173,7 @@
               </w:rPr>
               <w:t>rÉÉå</w:t>
             </w:r>
+            <w:proofErr w:type="spellEnd"/>
             <w:r>
               <w:rPr>
                 <w:rFonts w:ascii="BRH Malayalam Extra" w:hAnsi="BRH Malayalam Extra" w:cs="BRH Devanagari Extra"/>
@@ -6279,6 +7184,7 @@
               </w:rPr>
               <w:t>–</w:t>
             </w:r>
+            <w:proofErr w:type="spellStart"/>
             <w:r>
               <w:rPr>
                 <w:rFonts w:ascii="BRH Devanagari Extra" w:hAnsi="BRH Devanagari Extra" w:cs="BRH Devanagari Extra"/>
@@ -6289,15 +7195,17 @@
               </w:rPr>
               <w:t>Uç</w:t>
             </w:r>
-            <w:r>
-              <w:rPr>
-                <w:rFonts w:ascii="BRH Devanagari Extra" w:hAnsi="BRH Devanagari Extra" w:cs="BRH Devanagari Extra"/>
-                <w:color w:val="FF0000"/>
-                <w:sz w:val="32"/>
-                <w:szCs w:val="40"/>
-              </w:rPr>
-              <w:t xml:space="preserve"> </w:t>
-            </w:r>
+            <w:proofErr w:type="spellEnd"/>
+            <w:r>
+              <w:rPr>
+                <w:rFonts w:ascii="BRH Devanagari Extra" w:hAnsi="BRH Devanagari Extra" w:cs="BRH Devanagari Extra"/>
+                <w:color w:val="FF0000"/>
+                <w:sz w:val="32"/>
+                <w:szCs w:val="40"/>
+              </w:rPr>
+              <w:t xml:space="preserve"> </w:t>
+            </w:r>
+            <w:proofErr w:type="spellStart"/>
             <w:r>
               <w:rPr>
                 <w:rFonts w:ascii="BRH Devanagari Extra" w:hAnsi="BRH Devanagari Extra" w:cs="BRH Devanagari Extra"/>
@@ -6317,6 +7225,7 @@
               </w:rPr>
               <w:t>ÉåÈ</w:t>
             </w:r>
+            <w:proofErr w:type="spellEnd"/>
             <w:r>
               <w:rPr>
                 <w:rFonts w:cs="Latha"/>
@@ -6431,6 +7340,7 @@
               </w:rPr>
               <w:t xml:space="preserve"> </w:t>
             </w:r>
+            <w:proofErr w:type="spellStart"/>
             <w:r>
               <w:rPr>
                 <w:rFonts w:ascii="BRH Devanagari Extra" w:hAnsi="BRH Devanagari Extra" w:cs="BRH Devanagari Extra"/>
@@ -6450,6 +7360,7 @@
               </w:rPr>
               <w:t>rÉÉå</w:t>
             </w:r>
+            <w:proofErr w:type="spellEnd"/>
             <w:r>
               <w:rPr>
                 <w:rFonts w:ascii="BRH Malayalam Extra" w:hAnsi="BRH Malayalam Extra" w:cs="BRH Devanagari Extra"/>
@@ -6460,6 +7371,7 @@
               </w:rPr>
               <w:t>–</w:t>
             </w:r>
+            <w:proofErr w:type="spellStart"/>
             <w:r>
               <w:rPr>
                 <w:rFonts w:ascii="BRH Devanagari Extra" w:hAnsi="BRH Devanagari Extra" w:cs="BRH Devanagari Extra"/>
@@ -6470,15 +7382,17 @@
               </w:rPr>
               <w:t>Uç</w:t>
             </w:r>
-            <w:r>
-              <w:rPr>
-                <w:rFonts w:ascii="BRH Devanagari Extra" w:hAnsi="BRH Devanagari Extra" w:cs="BRH Devanagari Extra"/>
-                <w:color w:val="FF0000"/>
-                <w:sz w:val="32"/>
-                <w:szCs w:val="40"/>
-              </w:rPr>
-              <w:t xml:space="preserve"> </w:t>
-            </w:r>
+            <w:proofErr w:type="spellEnd"/>
+            <w:r>
+              <w:rPr>
+                <w:rFonts w:ascii="BRH Devanagari Extra" w:hAnsi="BRH Devanagari Extra" w:cs="BRH Devanagari Extra"/>
+                <w:color w:val="FF0000"/>
+                <w:sz w:val="32"/>
+                <w:szCs w:val="40"/>
+              </w:rPr>
+              <w:t xml:space="preserve"> </w:t>
+            </w:r>
+            <w:proofErr w:type="spellStart"/>
             <w:r>
               <w:rPr>
                 <w:rFonts w:ascii="BRH Devanagari Extra" w:hAnsi="BRH Devanagari Extra" w:cs="BRH Devanagari Extra"/>
@@ -6498,6 +7412,7 @@
               </w:rPr>
               <w:t>ÉåÈ</w:t>
             </w:r>
+            <w:proofErr w:type="spellEnd"/>
           </w:p>
         </w:tc>
         <w:tc>
@@ -6602,6 +7517,7 @@
               </w:rPr>
               <w:t xml:space="preserve"> </w:t>
             </w:r>
+            <w:proofErr w:type="spellStart"/>
             <w:r>
               <w:rPr>
                 <w:rFonts w:ascii="BRH Devanagari Extra" w:hAnsi="BRH Devanagari Extra" w:cs="BRH Devanagari Extra"/>
@@ -6620,6 +7536,7 @@
               </w:rPr>
               <w:t>rÉÉå</w:t>
             </w:r>
+            <w:proofErr w:type="spellEnd"/>
             <w:r>
               <w:rPr>
                 <w:rFonts w:ascii="BRH Malayalam Extra" w:hAnsi="BRH Malayalam Extra" w:cs="BRH Devanagari Extra"/>
@@ -6636,7 +7553,17 @@
                 <w:szCs w:val="40"/>
                 <w:highlight w:val="green"/>
               </w:rPr>
-              <w:t xml:space="preserve"> UÉåS</w:t>
+              <w:t xml:space="preserve"> </w:t>
+            </w:r>
+            <w:proofErr w:type="spellStart"/>
+            <w:r>
+              <w:rPr>
+                <w:rFonts w:ascii="BRH Devanagari Extra" w:hAnsi="BRH Devanagari Extra" w:cs="BRH Devanagari Extra"/>
+                <w:sz w:val="32"/>
+                <w:szCs w:val="40"/>
+                <w:highlight w:val="green"/>
+              </w:rPr>
+              <w:t>UÉåS</w:t>
             </w:r>
             <w:r>
               <w:rPr>
@@ -6646,6 +7573,7 @@
               </w:rPr>
               <w:t>þxrÉÉåÈ</w:t>
             </w:r>
+            <w:proofErr w:type="spellEnd"/>
           </w:p>
           <w:p>
             <w:pPr>
@@ -6750,6 +7678,7 @@
               </w:rPr>
               <w:t xml:space="preserve"> </w:t>
             </w:r>
+            <w:proofErr w:type="spellStart"/>
             <w:r>
               <w:rPr>
                 <w:rFonts w:ascii="BRH Devanagari Extra" w:hAnsi="BRH Devanagari Extra" w:cs="BRH Devanagari Extra"/>
@@ -6768,6 +7697,7 @@
               </w:rPr>
               <w:t>xrÉÉå</w:t>
             </w:r>
+            <w:proofErr w:type="spellEnd"/>
             <w:r>
               <w:rPr>
                 <w:rFonts w:ascii="BRH Malayalam Extra" w:hAnsi="BRH Malayalam Extra" w:cs="BRH Devanagari Extra"/>
@@ -6784,7 +7714,17 @@
                 <w:szCs w:val="40"/>
                 <w:highlight w:val="green"/>
               </w:rPr>
-              <w:t xml:space="preserve"> UÉåS</w:t>
+              <w:t xml:space="preserve"> </w:t>
+            </w:r>
+            <w:proofErr w:type="spellStart"/>
+            <w:r>
+              <w:rPr>
+                <w:rFonts w:ascii="BRH Devanagari Extra" w:hAnsi="BRH Devanagari Extra" w:cs="BRH Devanagari Extra"/>
+                <w:sz w:val="32"/>
+                <w:szCs w:val="40"/>
+                <w:highlight w:val="green"/>
+              </w:rPr>
+              <w:t>UÉåS</w:t>
             </w:r>
             <w:r>
               <w:rPr>
@@ -6803,6 +7743,7 @@
               </w:rPr>
               <w:t>xrÉÉåÈ</w:t>
             </w:r>
+            <w:proofErr w:type="spellEnd"/>
           </w:p>
         </w:tc>
       </w:tr>
@@ -6965,6 +7906,7 @@
               </w:rPr>
               <w:t>–</w:t>
             </w:r>
+            <w:proofErr w:type="spellStart"/>
             <w:r>
               <w:rPr>
                 <w:rFonts w:ascii="BRH Devanagari Extra" w:hAnsi="BRH Devanagari Extra" w:cs="BRH Devanagari Extra"/>
@@ -6975,6 +7917,7 @@
               </w:rPr>
               <w:t>prÉÉþxÉÉ</w:t>
             </w:r>
+            <w:proofErr w:type="spellEnd"/>
             <w:r>
               <w:rPr>
                 <w:rFonts w:ascii="BRH Malayalam Extra" w:hAnsi="BRH Malayalam Extra" w:cs="BRH Devanagari Extra"/>
@@ -6993,17 +7936,40 @@
                 <w:szCs w:val="40"/>
                 <w:highlight w:val="yellow"/>
               </w:rPr>
-              <w:t xml:space="preserve"> ÅÅxÉÉ</w:t>
-            </w:r>
-            <w:r>
-              <w:rPr>
-                <w:rFonts w:ascii="BRH Devanagari Extra" w:hAnsi="BRH Devanagari Extra" w:cs="BRH Devanagari Extra"/>
-                <w:color w:val="000000"/>
-                <w:sz w:val="32"/>
-                <w:szCs w:val="40"/>
-              </w:rPr>
-              <w:t xml:space="preserve"> ÅÍpÉ</w:t>
-            </w:r>
+              <w:t xml:space="preserve"> </w:t>
+            </w:r>
+            <w:proofErr w:type="spellStart"/>
+            <w:r>
+              <w:rPr>
+                <w:rFonts w:ascii="BRH Devanagari Extra" w:hAnsi="BRH Devanagari Extra" w:cs="BRH Devanagari Extra"/>
+                <w:color w:val="FF0000"/>
+                <w:sz w:val="32"/>
+                <w:szCs w:val="40"/>
+                <w:highlight w:val="yellow"/>
+              </w:rPr>
+              <w:t>ÅÅxÉÉ</w:t>
+            </w:r>
+            <w:proofErr w:type="spellEnd"/>
+            <w:r>
+              <w:rPr>
+                <w:rFonts w:ascii="BRH Devanagari Extra" w:hAnsi="BRH Devanagari Extra" w:cs="BRH Devanagari Extra"/>
+                <w:color w:val="000000"/>
+                <w:sz w:val="32"/>
+                <w:szCs w:val="40"/>
+              </w:rPr>
+              <w:t xml:space="preserve"> </w:t>
+            </w:r>
+            <w:proofErr w:type="spellStart"/>
+            <w:r>
+              <w:rPr>
+                <w:rFonts w:ascii="BRH Devanagari Extra" w:hAnsi="BRH Devanagari Extra" w:cs="BRH Devanagari Extra"/>
+                <w:color w:val="000000"/>
+                <w:sz w:val="32"/>
+                <w:szCs w:val="40"/>
+              </w:rPr>
+              <w:t>ÅÍpÉ</w:t>
+            </w:r>
+            <w:proofErr w:type="spellEnd"/>
           </w:p>
           <w:p>
             <w:pPr>
@@ -7138,6 +8104,7 @@
               </w:rPr>
               <w:t>–</w:t>
             </w:r>
+            <w:proofErr w:type="spellStart"/>
             <w:r>
               <w:rPr>
                 <w:rFonts w:ascii="BRH Devanagari Extra" w:hAnsi="BRH Devanagari Extra" w:cs="BRH Devanagari Extra"/>
@@ -7148,6 +8115,7 @@
               </w:rPr>
               <w:t>prÉÉþxÉÉ</w:t>
             </w:r>
+            <w:proofErr w:type="spellEnd"/>
             <w:r>
               <w:rPr>
                 <w:rFonts w:ascii="BRH Malayalam Extra" w:hAnsi="BRH Malayalam Extra" w:cs="BRH Devanagari Extra"/>
@@ -7166,7 +8134,29 @@
                 <w:szCs w:val="40"/>
                 <w:highlight w:val="yellow"/>
               </w:rPr>
-              <w:t xml:space="preserve"> ÅÅxÉÉ </w:t>
+              <w:t xml:space="preserve"> </w:t>
+            </w:r>
+            <w:proofErr w:type="spellStart"/>
+            <w:r>
+              <w:rPr>
+                <w:rFonts w:ascii="BRH Devanagari Extra" w:hAnsi="BRH Devanagari Extra" w:cs="BRH Devanagari Extra"/>
+                <w:color w:val="FF0000"/>
+                <w:sz w:val="32"/>
+                <w:szCs w:val="40"/>
+                <w:highlight w:val="yellow"/>
+              </w:rPr>
+              <w:t>ÅÅxÉÉ</w:t>
+            </w:r>
+            <w:proofErr w:type="spellEnd"/>
+            <w:r>
+              <w:rPr>
+                <w:rFonts w:ascii="BRH Devanagari Extra" w:hAnsi="BRH Devanagari Extra" w:cs="BRH Devanagari Extra"/>
+                <w:color w:val="FF0000"/>
+                <w:sz w:val="32"/>
+                <w:szCs w:val="40"/>
+                <w:highlight w:val="yellow"/>
+              </w:rPr>
+              <w:t xml:space="preserve"> </w:t>
             </w:r>
           </w:p>
         </w:tc>
@@ -7290,6 +8280,7 @@
               </w:rPr>
               <w:t>–</w:t>
             </w:r>
+            <w:proofErr w:type="spellStart"/>
             <w:r>
               <w:rPr>
                 <w:rFonts w:ascii="BRH Devanagari Extra" w:hAnsi="BRH Devanagari Extra" w:cs="BRH Devanagari Extra"/>
@@ -7305,16 +8296,38 @@
                 <w:szCs w:val="40"/>
                 <w:highlight w:val="green"/>
               </w:rPr>
-              <w:t>xÉÉ ÅÅxÉÉ</w:t>
-            </w:r>
-            <w:r>
-              <w:rPr>
-                <w:rFonts w:ascii="BRH Devanagari Extra" w:hAnsi="BRH Devanagari Extra" w:cs="BRH Devanagari Extra"/>
-                <w:sz w:val="32"/>
-                <w:szCs w:val="40"/>
-              </w:rPr>
-              <w:t xml:space="preserve"> </w:t>
-            </w:r>
+              <w:t>xÉÉ</w:t>
+            </w:r>
+            <w:proofErr w:type="spellEnd"/>
+            <w:r>
+              <w:rPr>
+                <w:rFonts w:ascii="BRH Devanagari Extra" w:hAnsi="BRH Devanagari Extra" w:cs="BRH Devanagari Extra"/>
+                <w:sz w:val="32"/>
+                <w:szCs w:val="40"/>
+                <w:highlight w:val="green"/>
+              </w:rPr>
+              <w:t xml:space="preserve"> </w:t>
+            </w:r>
+            <w:proofErr w:type="spellStart"/>
+            <w:r>
+              <w:rPr>
+                <w:rFonts w:ascii="BRH Devanagari Extra" w:hAnsi="BRH Devanagari Extra" w:cs="BRH Devanagari Extra"/>
+                <w:sz w:val="32"/>
+                <w:szCs w:val="40"/>
+                <w:highlight w:val="green"/>
+              </w:rPr>
+              <w:t>ÅÅxÉÉ</w:t>
+            </w:r>
+            <w:proofErr w:type="spellEnd"/>
+            <w:r>
+              <w:rPr>
+                <w:rFonts w:ascii="BRH Devanagari Extra" w:hAnsi="BRH Devanagari Extra" w:cs="BRH Devanagari Extra"/>
+                <w:sz w:val="32"/>
+                <w:szCs w:val="40"/>
+              </w:rPr>
+              <w:t xml:space="preserve"> </w:t>
+            </w:r>
+            <w:proofErr w:type="spellStart"/>
             <w:r>
               <w:rPr>
                 <w:rFonts w:ascii="BRH Devanagari Extra" w:hAnsi="BRH Devanagari Extra" w:cs="BRH Devanagari Extra"/>
@@ -7324,6 +8337,7 @@
               </w:rPr>
               <w:t>ÅÍpÉ</w:t>
             </w:r>
+            <w:proofErr w:type="spellEnd"/>
           </w:p>
           <w:p>
             <w:pPr>
@@ -7454,6 +8468,7 @@
               </w:rPr>
               <w:t>–</w:t>
             </w:r>
+            <w:proofErr w:type="spellStart"/>
             <w:r>
               <w:rPr>
                 <w:rFonts w:ascii="BRH Devanagari Extra" w:hAnsi="BRH Devanagari Extra" w:cs="BRH Devanagari Extra"/>
@@ -7469,8 +8484,29 @@
                 <w:szCs w:val="40"/>
                 <w:highlight w:val="green"/>
               </w:rPr>
-              <w:t>xÉÉ ÅÅxÉÉ</w:t>
-            </w:r>
+              <w:t>xÉÉ</w:t>
+            </w:r>
+            <w:proofErr w:type="spellEnd"/>
+            <w:r>
+              <w:rPr>
+                <w:rFonts w:ascii="BRH Devanagari Extra" w:hAnsi="BRH Devanagari Extra" w:cs="BRH Devanagari Extra"/>
+                <w:sz w:val="32"/>
+                <w:szCs w:val="40"/>
+                <w:highlight w:val="green"/>
+              </w:rPr>
+              <w:t xml:space="preserve"> </w:t>
+            </w:r>
+            <w:proofErr w:type="spellStart"/>
+            <w:r>
+              <w:rPr>
+                <w:rFonts w:ascii="BRH Devanagari Extra" w:hAnsi="BRH Devanagari Extra" w:cs="BRH Devanagari Extra"/>
+                <w:sz w:val="32"/>
+                <w:szCs w:val="40"/>
+                <w:highlight w:val="green"/>
+              </w:rPr>
+              <w:t>ÅÅxÉÉ</w:t>
+            </w:r>
+            <w:proofErr w:type="spellEnd"/>
             <w:r>
               <w:rPr>
                 <w:rFonts w:ascii="Latha" w:hAnsi="Latha" w:cs="Latha"/>
@@ -7488,6 +8524,7 @@
               </w:rPr>
               <w:br/>
             </w:r>
+            <w:proofErr w:type="spellStart"/>
             <w:r>
               <w:rPr>
                 <w:rFonts w:ascii="BRH Devanagari Extra" w:hAnsi="BRH Devanagari Extra" w:cs="BRH Devanagari Extra"/>
@@ -7497,6 +8534,7 @@
               </w:rPr>
               <w:t>xÉÉ</w:t>
             </w:r>
+            <w:proofErr w:type="spellEnd"/>
             <w:r>
               <w:rPr>
                 <w:rFonts w:ascii="Latha" w:hAnsi="Latha" w:cs="Latha"/>
@@ -7963,6 +9001,7 @@
                 <w:szCs w:val="32"/>
               </w:rPr>
             </w:pPr>
+            <w:proofErr w:type="spellStart"/>
             <w:r>
               <w:rPr>
                 <w:rFonts w:ascii="BRH Devanagari Extra" w:hAnsi="BRH Devanagari Extra" w:cs="BRH Devanagari Extra"/>
@@ -7980,14 +9019,25 @@
                 <w:sz w:val="40"/>
                 <w:szCs w:val="40"/>
               </w:rPr>
-              <w:t xml:space="preserve">å </w:t>
-            </w:r>
+              <w:t>å</w:t>
+            </w:r>
+            <w:proofErr w:type="spellEnd"/>
             <w:r>
               <w:rPr>
                 <w:rFonts w:ascii="BRH Devanagari Extra" w:hAnsi="BRH Devanagari Extra" w:cs="BRH Devanagari Extra"/>
                 <w:color w:val="000000"/>
                 <w:sz w:val="40"/>
                 <w:szCs w:val="40"/>
+              </w:rPr>
+              <w:t xml:space="preserve"> </w:t>
+            </w:r>
+            <w:proofErr w:type="spellStart"/>
+            <w:r>
+              <w:rPr>
+                <w:rFonts w:ascii="BRH Devanagari Extra" w:hAnsi="BRH Devanagari Extra" w:cs="BRH Devanagari Extra"/>
+                <w:color w:val="000000"/>
+                <w:sz w:val="40"/>
+                <w:szCs w:val="40"/>
                 <w:highlight w:val="yellow"/>
               </w:rPr>
               <w:t>Å</w:t>
@@ -8001,6 +9051,7 @@
               </w:rPr>
               <w:t>alÉ</w:t>
             </w:r>
+            <w:proofErr w:type="spellEnd"/>
             <w:r>
               <w:rPr>
                 <w:rFonts w:ascii="BRH Malayalam Extra" w:hAnsi="BRH Malayalam Extra" w:cs="BRH Malayalam Extra"/>
@@ -8058,6 +9109,7 @@
                 <w:szCs w:val="32"/>
               </w:rPr>
             </w:pPr>
+            <w:proofErr w:type="spellStart"/>
             <w:r>
               <w:rPr>
                 <w:rFonts w:ascii="BRH Devanagari Extra" w:hAnsi="BRH Devanagari Extra" w:cs="BRH Devanagari Extra"/>
@@ -8068,6 +9120,7 @@
               </w:rPr>
               <w:t>ÅalÉå</w:t>
             </w:r>
+            <w:proofErr w:type="spellEnd"/>
             <w:r>
               <w:rPr>
                 <w:rFonts w:ascii="BRH Devanagari Extra" w:hAnsi="BRH Devanagari Extra" w:cs="BRH Devanagari Extra"/>
@@ -8077,6 +9130,7 @@
               </w:rPr>
               <w:t xml:space="preserve"> </w:t>
             </w:r>
+            <w:proofErr w:type="spellStart"/>
             <w:r>
               <w:rPr>
                 <w:rFonts w:ascii="BRH Devanagari Extra" w:hAnsi="BRH Devanagari Extra" w:cs="BRH Devanagari Extra"/>
@@ -8096,6 +9150,7 @@
               </w:rPr>
               <w:t>alÉ</w:t>
             </w:r>
+            <w:proofErr w:type="spellEnd"/>
             <w:r>
               <w:rPr>
                 <w:rFonts w:ascii="BRH Malayalam Extra" w:hAnsi="BRH Malayalam Extra" w:cs="BRH Malayalam Extra"/>
@@ -8188,6 +9243,7 @@
                 <w:szCs w:val="36"/>
               </w:rPr>
             </w:pPr>
+            <w:proofErr w:type="spellStart"/>
             <w:r>
               <w:rPr>
                 <w:rFonts w:ascii="BRH Devanagari Extra" w:hAnsi="BRH Devanagari Extra" w:cs="BRH Devanagari Extra"/>
@@ -8214,14 +9270,25 @@
                 <w:sz w:val="40"/>
                 <w:szCs w:val="40"/>
               </w:rPr>
-              <w:t xml:space="preserve">å </w:t>
-            </w:r>
+              <w:t>å</w:t>
+            </w:r>
+            <w:proofErr w:type="spellEnd"/>
             <w:r>
               <w:rPr>
                 <w:rFonts w:ascii="BRH Devanagari Extra" w:hAnsi="BRH Devanagari Extra" w:cs="BRH Devanagari Extra"/>
                 <w:color w:val="000000"/>
                 <w:sz w:val="40"/>
                 <w:szCs w:val="40"/>
+              </w:rPr>
+              <w:t xml:space="preserve"> </w:t>
+            </w:r>
+            <w:proofErr w:type="spellStart"/>
+            <w:r>
+              <w:rPr>
+                <w:rFonts w:ascii="BRH Devanagari Extra" w:hAnsi="BRH Devanagari Extra" w:cs="BRH Devanagari Extra"/>
+                <w:color w:val="000000"/>
+                <w:sz w:val="40"/>
+                <w:szCs w:val="40"/>
                 <w:highlight w:val="yellow"/>
               </w:rPr>
               <w:t>Å</w:t>
@@ -8235,6 +9302,7 @@
               </w:rPr>
               <w:t>alÉ</w:t>
             </w:r>
+            <w:proofErr w:type="spellEnd"/>
             <w:r>
               <w:rPr>
                 <w:rFonts w:ascii="BRH Malayalam Extra" w:hAnsi="BRH Malayalam Extra" w:cs="BRH Malayalam Extra"/>
@@ -8333,6 +9401,7 @@
                 <w:szCs w:val="32"/>
               </w:rPr>
             </w:pPr>
+            <w:proofErr w:type="spellStart"/>
             <w:r>
               <w:rPr>
                 <w:rFonts w:ascii="BRH Devanagari Extra" w:hAnsi="BRH Devanagari Extra" w:cs="BRH Devanagari Extra"/>
@@ -8353,6 +9422,7 @@
               </w:rPr>
               <w:t>alÉ</w:t>
             </w:r>
+            <w:proofErr w:type="spellEnd"/>
             <w:r>
               <w:rPr>
                 <w:rFonts w:ascii="BRH Malayalam Extra" w:hAnsi="BRH Malayalam Extra" w:cs="BRH Malayalam Extra"/>
@@ -8382,6 +9452,7 @@
               </w:rPr>
               <w:t xml:space="preserve"> </w:t>
             </w:r>
+            <w:proofErr w:type="spellStart"/>
             <w:r>
               <w:rPr>
                 <w:rFonts w:ascii="BRH Devanagari Extra" w:hAnsi="BRH Devanagari Extra" w:cs="BRH Devanagari Extra"/>
@@ -8401,6 +9472,7 @@
               </w:rPr>
               <w:t>alÉå</w:t>
             </w:r>
+            <w:proofErr w:type="spellEnd"/>
             <w:r>
               <w:rPr>
                 <w:rFonts w:ascii="BRH Malayalam Extra" w:hAnsi="BRH Malayalam Extra" w:cs="BRH Malayalam Extra"/>
@@ -8457,6 +9529,7 @@
                 <w:szCs w:val="32"/>
               </w:rPr>
             </w:pPr>
+            <w:proofErr w:type="spellStart"/>
             <w:r>
               <w:rPr>
                 <w:rFonts w:ascii="BRH Devanagari Extra" w:hAnsi="BRH Devanagari Extra" w:cs="BRH Devanagari Extra"/>
@@ -8467,6 +9540,7 @@
               </w:rPr>
               <w:t>ÅalÉ</w:t>
             </w:r>
+            <w:proofErr w:type="spellEnd"/>
             <w:r>
               <w:rPr>
                 <w:rFonts w:ascii="BRH Malayalam Extra" w:hAnsi="BRH Malayalam Extra" w:cs="BRH Malayalam Extra"/>
@@ -8496,6 +9570,7 @@
               </w:rPr>
               <w:t xml:space="preserve"> </w:t>
             </w:r>
+            <w:proofErr w:type="spellStart"/>
             <w:r>
               <w:rPr>
                 <w:rFonts w:ascii="BRH Devanagari Extra" w:hAnsi="BRH Devanagari Extra" w:cs="BRH Devanagari Extra"/>
@@ -8515,6 +9590,7 @@
               </w:rPr>
               <w:t>alÉå</w:t>
             </w:r>
+            <w:proofErr w:type="spellEnd"/>
             <w:r>
               <w:rPr>
                 <w:rFonts w:ascii="BRH Malayalam Extra" w:hAnsi="BRH Malayalam Extra" w:cs="BRH Malayalam Extra"/>
@@ -8607,6 +9683,7 @@
                 <w:szCs w:val="32"/>
               </w:rPr>
             </w:pPr>
+            <w:proofErr w:type="spellStart"/>
             <w:r>
               <w:rPr>
                 <w:rFonts w:ascii="BRH Devanagari Extra" w:hAnsi="BRH Devanagari Extra" w:cs="BRH Devanagari Extra"/>
@@ -8626,6 +9703,7 @@
               </w:rPr>
               <w:t>alÉ</w:t>
             </w:r>
+            <w:proofErr w:type="spellEnd"/>
             <w:r>
               <w:rPr>
                 <w:rFonts w:ascii="BRH Malayalam Extra" w:hAnsi="BRH Malayalam Extra" w:cs="BRH Malayalam Extra"/>
@@ -8817,7 +9895,27 @@
                 <w:sz w:val="28"/>
                 <w:szCs w:val="32"/>
               </w:rPr>
-              <w:t xml:space="preserve"> second “agne”)</w:t>
+              <w:t xml:space="preserve"> second “</w:t>
+            </w:r>
+            <w:proofErr w:type="spellStart"/>
+            <w:r>
+              <w:rPr>
+                <w:b/>
+                <w:bCs/>
+                <w:sz w:val="28"/>
+                <w:szCs w:val="32"/>
+              </w:rPr>
+              <w:t>agne</w:t>
+            </w:r>
+            <w:proofErr w:type="spellEnd"/>
+            <w:r>
+              <w:rPr>
+                <w:b/>
+                <w:bCs/>
+                <w:sz w:val="28"/>
+                <w:szCs w:val="32"/>
+              </w:rPr>
+              <w:t>”)</w:t>
             </w:r>
           </w:p>
         </w:tc>

</xml_diff>

<commit_message>
TS 1.3 Sanskrit Correction files - TS 1.3 Tamil BRHs -06/12/2022
</commit_message>
<xml_diff>
--- a/TS Jatai Ghanam Project/TS 1.3/TS 1.3 Ghanam Sanskrit Corrections.docx
+++ b/TS Jatai Ghanam Project/TS 1.3/TS 1.3 Ghanam Sanskrit Corrections.docx
@@ -178,27 +178,7 @@
           <w:sz w:val="28"/>
           <w:szCs w:val="32"/>
         </w:rPr>
-        <w:t>(</w:t>
-      </w:r>
-      <w:proofErr w:type="gramStart"/>
-      <w:r>
-        <w:rPr>
-          <w:b/>
-          <w:bCs/>
-          <w:sz w:val="28"/>
-          <w:szCs w:val="32"/>
-        </w:rPr>
-        <w:t>ignore</w:t>
-      </w:r>
-      <w:proofErr w:type="gramEnd"/>
-      <w:r>
-        <w:rPr>
-          <w:b/>
-          <w:bCs/>
-          <w:sz w:val="28"/>
-          <w:szCs w:val="32"/>
-        </w:rPr>
-        <w:t xml:space="preserve"> those which are already incorporated in your book’s version and date)</w:t>
+        <w:t>(ignore those which are already incorporated in your book’s version and date)</w:t>
       </w:r>
     </w:p>
     <w:tbl>
@@ -11618,7 +11598,25 @@
                 <w:sz w:val="32"/>
                 <w:szCs w:val="40"/>
               </w:rPr>
-              <w:t xml:space="preserve"> bÉ×</w:t>
+              <w:t xml:space="preserve"> </w:t>
+            </w:r>
+            <w:r>
+              <w:rPr>
+                <w:rFonts w:ascii="BRH Devanagari Extra" w:hAnsi="BRH Devanagari Extra" w:cs="BRH Devanagari Extra"/>
+                <w:color w:val="000000"/>
+                <w:sz w:val="32"/>
+                <w:szCs w:val="40"/>
+              </w:rPr>
+              <w:br/>
+            </w:r>
+            <w:r>
+              <w:rPr>
+                <w:rFonts w:ascii="BRH Devanagari Extra" w:hAnsi="BRH Devanagari Extra" w:cs="BRH Devanagari Extra"/>
+                <w:color w:val="000000"/>
+                <w:sz w:val="32"/>
+                <w:szCs w:val="40"/>
+              </w:rPr>
+              <w:t>bÉ×</w:t>
             </w:r>
             <w:r>
               <w:rPr>
@@ -19770,8 +19768,10 @@
         <w:rPr>
           <w:b/>
           <w:bCs/>
+          <w:color w:val="FF0000"/>
           <w:sz w:val="32"/>
           <w:szCs w:val="32"/>
+          <w:highlight w:val="yellow"/>
           <w:u w:val="single"/>
         </w:rPr>
       </w:pPr>
@@ -19789,8 +19789,10 @@
         <w:rPr>
           <w:b/>
           <w:bCs/>
+          <w:color w:val="FF0000"/>
           <w:sz w:val="32"/>
           <w:szCs w:val="32"/>
+          <w:highlight w:val="yellow"/>
           <w:u w:val="single"/>
         </w:rPr>
         <w:lastRenderedPageBreak/>
@@ -19800,8 +19802,10 @@
         <w:rPr>
           <w:b/>
           <w:bCs/>
+          <w:color w:val="FF0000"/>
           <w:sz w:val="32"/>
           <w:szCs w:val="32"/>
+          <w:highlight w:val="yellow"/>
           <w:u w:val="single"/>
         </w:rPr>
         <w:t>Ghanam</w:t>
@@ -19810,38 +19814,22 @@
         <w:rPr>
           <w:b/>
           <w:bCs/>
+          <w:color w:val="FF0000"/>
           <w:sz w:val="32"/>
           <w:szCs w:val="32"/>
+          <w:highlight w:val="yellow"/>
           <w:u w:val="single"/>
         </w:rPr>
-        <w:t xml:space="preserve"> </w:t>
+        <w:t xml:space="preserve"> – TS 1.</w:t>
       </w:r>
       <w:r>
         <w:rPr>
           <w:b/>
           <w:bCs/>
+          <w:color w:val="FF0000"/>
           <w:sz w:val="32"/>
           <w:szCs w:val="32"/>
-          <w:u w:val="single"/>
-        </w:rPr>
-        <w:t>– TS 1</w:t>
-      </w:r>
-      <w:r>
-        <w:rPr>
-          <w:b/>
-          <w:bCs/>
-          <w:sz w:val="32"/>
-          <w:szCs w:val="32"/>
-          <w:u w:val="single"/>
-        </w:rPr>
-        <w:t>.</w:t>
-      </w:r>
-      <w:r>
-        <w:rPr>
-          <w:b/>
-          <w:bCs/>
-          <w:sz w:val="32"/>
-          <w:szCs w:val="32"/>
+          <w:highlight w:val="yellow"/>
           <w:u w:val="single"/>
         </w:rPr>
         <w:t>2</w:t>
@@ -19850,58 +19838,22 @@
         <w:rPr>
           <w:b/>
           <w:bCs/>
+          <w:color w:val="FF0000"/>
           <w:sz w:val="32"/>
           <w:szCs w:val="32"/>
+          <w:highlight w:val="yellow"/>
           <w:u w:val="single"/>
         </w:rPr>
-        <w:t xml:space="preserve"> </w:t>
+        <w:t xml:space="preserve"> Sanskrit Corrections – Observed till </w:t>
       </w:r>
       <w:r>
         <w:rPr>
           <w:b/>
           <w:bCs/>
+          <w:color w:val="FF0000"/>
           <w:sz w:val="32"/>
           <w:szCs w:val="32"/>
-          <w:u w:val="single"/>
-        </w:rPr>
-        <w:t>Sanskrit</w:t>
-      </w:r>
-      <w:r>
-        <w:rPr>
-          <w:b/>
-          <w:bCs/>
-          <w:sz w:val="32"/>
-          <w:szCs w:val="32"/>
-          <w:u w:val="single"/>
-        </w:rPr>
-        <w:t xml:space="preserve"> Corrections –</w:t>
-      </w:r>
-      <w:r>
-        <w:rPr>
-          <w:b/>
-          <w:bCs/>
-          <w:sz w:val="32"/>
-          <w:szCs w:val="32"/>
-          <w:u w:val="single"/>
-        </w:rPr>
-        <w:t xml:space="preserve"> </w:t>
-      </w:r>
-      <w:r>
-        <w:rPr>
-          <w:b/>
-          <w:bCs/>
-          <w:sz w:val="32"/>
-          <w:szCs w:val="32"/>
-          <w:u w:val="single"/>
-        </w:rPr>
-        <w:t xml:space="preserve">Observed till </w:t>
-      </w:r>
-      <w:r>
-        <w:rPr>
-          <w:b/>
-          <w:bCs/>
-          <w:sz w:val="32"/>
-          <w:szCs w:val="32"/>
+          <w:highlight w:val="yellow"/>
           <w:u w:val="single"/>
         </w:rPr>
         <w:t>31st March 2022</w:t>
@@ -19914,38 +19866,22 @@
         <w:rPr>
           <w:b/>
           <w:bCs/>
+          <w:color w:val="FF0000"/>
           <w:sz w:val="28"/>
           <w:szCs w:val="32"/>
+          <w:highlight w:val="yellow"/>
         </w:rPr>
       </w:pPr>
       <w:r>
         <w:rPr>
           <w:b/>
           <w:bCs/>
+          <w:color w:val="FF0000"/>
           <w:sz w:val="28"/>
           <w:szCs w:val="32"/>
+          <w:highlight w:val="yellow"/>
         </w:rPr>
-        <w:t>(</w:t>
-      </w:r>
-      <w:proofErr w:type="gramStart"/>
-      <w:r>
-        <w:rPr>
-          <w:b/>
-          <w:bCs/>
-          <w:sz w:val="28"/>
-          <w:szCs w:val="32"/>
-        </w:rPr>
-        <w:t>ignore</w:t>
-      </w:r>
-      <w:proofErr w:type="gramEnd"/>
-      <w:r>
-        <w:rPr>
-          <w:b/>
-          <w:bCs/>
-          <w:sz w:val="28"/>
-          <w:szCs w:val="32"/>
-        </w:rPr>
-        <w:t xml:space="preserve"> those which are already incorporated in your book’s version and date)</w:t>
+        <w:t>(ignore those which are already incorporated in your book’s version and date)</w:t>
       </w:r>
     </w:p>
     <w:tbl>
@@ -19978,15 +19914,19 @@
               <w:jc w:val="center"/>
               <w:rPr>
                 <w:b/>
+                <w:color w:val="FF0000"/>
                 <w:sz w:val="32"/>
                 <w:szCs w:val="32"/>
+                <w:highlight w:val="yellow"/>
               </w:rPr>
             </w:pPr>
             <w:r>
               <w:rPr>
                 <w:b/>
+                <w:color w:val="FF0000"/>
                 <w:sz w:val="32"/>
                 <w:szCs w:val="32"/>
+                <w:highlight w:val="yellow"/>
               </w:rPr>
               <w:t>Section, Paragraph</w:t>
             </w:r>
@@ -19997,15 +19937,19 @@
               <w:jc w:val="center"/>
               <w:rPr>
                 <w:b/>
+                <w:color w:val="FF0000"/>
                 <w:sz w:val="32"/>
                 <w:szCs w:val="32"/>
+                <w:highlight w:val="yellow"/>
               </w:rPr>
             </w:pPr>
             <w:r>
               <w:rPr>
                 <w:b/>
+                <w:color w:val="FF0000"/>
                 <w:sz w:val="32"/>
                 <w:szCs w:val="32"/>
+                <w:highlight w:val="yellow"/>
               </w:rPr>
               <w:t>Reference</w:t>
             </w:r>
@@ -20021,15 +19965,19 @@
               <w:jc w:val="center"/>
               <w:rPr>
                 <w:b/>
+                <w:color w:val="FF0000"/>
                 <w:sz w:val="32"/>
                 <w:szCs w:val="32"/>
+                <w:highlight w:val="yellow"/>
               </w:rPr>
             </w:pPr>
             <w:r>
               <w:rPr>
                 <w:b/>
+                <w:color w:val="FF0000"/>
                 <w:sz w:val="32"/>
                 <w:szCs w:val="32"/>
+                <w:highlight w:val="yellow"/>
               </w:rPr>
               <w:t>As Printed</w:t>
             </w:r>
@@ -20046,15 +19994,19 @@
               <w:jc w:val="center"/>
               <w:rPr>
                 <w:b/>
+                <w:color w:val="FF0000"/>
                 <w:sz w:val="32"/>
                 <w:szCs w:val="32"/>
+                <w:highlight w:val="yellow"/>
               </w:rPr>
             </w:pPr>
             <w:r>
               <w:rPr>
                 <w:b/>
+                <w:color w:val="FF0000"/>
                 <w:sz w:val="32"/>
                 <w:szCs w:val="32"/>
+                <w:highlight w:val="yellow"/>
               </w:rPr>
               <w:t>To be read as or corrected as</w:t>
             </w:r>
@@ -20067,8 +20019,10 @@
         <w:spacing w:before="0" w:line="240" w:lineRule="auto"/>
         <w:rPr>
           <w:vanish/>
+          <w:color w:val="FF0000"/>
           <w:sz w:val="32"/>
           <w:szCs w:val="32"/>
+          <w:highlight w:val="yellow"/>
         </w:rPr>
       </w:pPr>
     </w:p>
@@ -20110,8 +20064,10 @@
                 <w:rFonts w:cs="Arial"/>
                 <w:b/>
                 <w:bCs/>
+                <w:color w:val="FF0000"/>
                 <w:sz w:val="28"/>
                 <w:szCs w:val="28"/>
+                <w:highlight w:val="yellow"/>
               </w:rPr>
             </w:pPr>
             <w:r>
@@ -20119,8 +20075,10 @@
                 <w:rFonts w:cs="Arial"/>
                 <w:b/>
                 <w:bCs/>
+                <w:color w:val="FF0000"/>
                 <w:sz w:val="28"/>
                 <w:szCs w:val="28"/>
+                <w:highlight w:val="yellow"/>
               </w:rPr>
               <w:t>TS 1.</w:t>
             </w:r>
@@ -20129,8 +20087,10 @@
                 <w:rFonts w:cs="Arial"/>
                 <w:b/>
                 <w:bCs/>
+                <w:color w:val="FF0000"/>
                 <w:sz w:val="28"/>
                 <w:szCs w:val="28"/>
+                <w:highlight w:val="yellow"/>
               </w:rPr>
               <w:t>2</w:t>
             </w:r>
@@ -20139,8 +20099,10 @@
                 <w:rFonts w:cs="Arial"/>
                 <w:b/>
                 <w:bCs/>
+                <w:color w:val="FF0000"/>
                 <w:sz w:val="28"/>
                 <w:szCs w:val="28"/>
+                <w:highlight w:val="yellow"/>
               </w:rPr>
               <w:t>.3.1</w:t>
             </w:r>
@@ -20149,20 +20111,12 @@
                 <w:rFonts w:cs="Arial"/>
                 <w:b/>
                 <w:bCs/>
+                <w:color w:val="FF0000"/>
                 <w:sz w:val="28"/>
                 <w:szCs w:val="28"/>
-              </w:rPr>
-              <w:t xml:space="preserve"> – </w:t>
-            </w:r>
-            <w:r>
-              <w:rPr>
-                <w:rFonts w:cs="Arial"/>
-                <w:b/>
-                <w:bCs/>
-                <w:sz w:val="28"/>
-                <w:szCs w:val="28"/>
-              </w:rPr>
-              <w:t>Ghanam</w:t>
+                <w:highlight w:val="yellow"/>
+              </w:rPr>
+              <w:t xml:space="preserve"> – Ghanam</w:t>
             </w:r>
           </w:p>
           <w:p>
@@ -20172,8 +20126,10 @@
               <w:rPr>
                 <w:b/>
                 <w:bCs/>
+                <w:color w:val="FF0000"/>
                 <w:sz w:val="28"/>
                 <w:szCs w:val="32"/>
+                <w:highlight w:val="yellow"/>
               </w:rPr>
             </w:pPr>
           </w:p>
@@ -20183,9 +20139,10 @@
               <w:ind w:left="29"/>
               <w:rPr>
                 <w:rFonts w:cs="Arial"/>
-                <w:color w:val="000000"/>
+                <w:color w:val="FF0000"/>
                 <w:sz w:val="28"/>
                 <w:szCs w:val="32"/>
+                <w:highlight w:val="yellow"/>
               </w:rPr>
             </w:pPr>
           </w:p>
@@ -20201,82 +20158,60 @@
               <w:rPr>
                 <w:b/>
                 <w:bCs/>
+                <w:color w:val="FF0000"/>
                 <w:sz w:val="28"/>
                 <w:szCs w:val="32"/>
+                <w:highlight w:val="yellow"/>
               </w:rPr>
             </w:pPr>
             <w:r>
               <w:rPr>
                 <w:rFonts w:ascii="BRH Devanagari Extra" w:hAnsi="BRH Devanagari Extra" w:cs="BRH Devanagari Extra"/>
-                <w:color w:val="000000"/>
+                <w:color w:val="FF0000"/>
                 <w:sz w:val="40"/>
                 <w:szCs w:val="40"/>
                 <w:highlight w:val="yellow"/>
               </w:rPr>
-              <w:t>ÅalÉ</w:t>
-            </w:r>
-            <w:r>
-              <w:rPr>
-                <w:rFonts w:ascii="BRH Devanagari Extra" w:hAnsi="BRH Devanagari Extra" w:cs="BRH Devanagari Extra"/>
-                <w:color w:val="000000"/>
+              <w:t>ÅalÉå ÅalÉ</w:t>
+            </w:r>
+            <w:r>
+              <w:rPr>
+                <w:rFonts w:ascii="BRH Malayalam Extra" w:hAnsi="BRH Malayalam Extra" w:cs="BRH Malayalam Extra"/>
+                <w:color w:val="FF0000"/>
+                <w:sz w:val="36"/>
+                <w:szCs w:val="40"/>
+                <w:highlight w:val="yellow"/>
+              </w:rPr>
+              <w:t>–</w:t>
+            </w:r>
+            <w:r>
+              <w:rPr>
+                <w:rFonts w:ascii="BRH Devanagari Extra" w:hAnsi="BRH Devanagari Extra" w:cs="BRH Devanagari Extra"/>
+                <w:color w:val="FF0000"/>
                 <w:sz w:val="40"/>
                 <w:szCs w:val="40"/>
-              </w:rPr>
-              <w:t xml:space="preserve">å </w:t>
-            </w:r>
-            <w:r>
-              <w:rPr>
-                <w:rFonts w:ascii="BRH Devanagari Extra" w:hAnsi="BRH Devanagari Extra" w:cs="BRH Devanagari Extra"/>
-                <w:color w:val="000000"/>
-                <w:sz w:val="40"/>
-                <w:szCs w:val="40"/>
                 <w:highlight w:val="yellow"/>
               </w:rPr>
-              <w:t>Å</w:t>
-            </w:r>
-            <w:r>
-              <w:rPr>
-                <w:rFonts w:ascii="BRH Devanagari Extra" w:hAnsi="BRH Devanagari Extra" w:cs="BRH Devanagari Extra"/>
-                <w:color w:val="000000"/>
-                <w:sz w:val="40"/>
-                <w:szCs w:val="40"/>
-              </w:rPr>
-              <w:t>alÉ</w:t>
-            </w:r>
-            <w:r>
-              <w:rPr>
-                <w:rFonts w:ascii="BRH Malayalam Extra" w:hAnsi="BRH Malayalam Extra" w:cs="BRH Malayalam Extra"/>
-                <w:color w:val="000000"/>
-                <w:sz w:val="36"/>
-                <w:szCs w:val="40"/>
-                <w:highlight w:val="yellow"/>
-              </w:rPr>
-              <w:t>–</w:t>
-            </w:r>
-            <w:r>
-              <w:rPr>
-                <w:rFonts w:ascii="BRH Devanagari Extra" w:hAnsi="BRH Devanagari Extra" w:cs="BRH Devanagari Extra"/>
-                <w:color w:val="000000"/>
-                <w:sz w:val="40"/>
-                <w:szCs w:val="40"/>
-              </w:rPr>
               <w:t>å</w:t>
             </w:r>
             <w:r>
               <w:rPr>
                 <w:b/>
                 <w:bCs/>
+                <w:color w:val="FF0000"/>
                 <w:sz w:val="28"/>
                 <w:szCs w:val="32"/>
+                <w:highlight w:val="yellow"/>
               </w:rPr>
               <w:t xml:space="preserve"> in</w:t>
             </w:r>
             <w:r>
               <w:rPr>
                 <w:rFonts w:ascii="BRH Malayalam Extra" w:hAnsi="BRH Malayalam Extra" w:cs="BRH Malayalam Extra"/>
-                <w:color w:val="000000"/>
+                <w:color w:val="FF0000"/>
                 <w:sz w:val="36"/>
                 <w:szCs w:val="40"/>
+                <w:highlight w:val="yellow"/>
               </w:rPr>
               <w:t xml:space="preserve"> </w:t>
             </w:r>
@@ -20284,8 +20219,10 @@
               <w:rPr>
                 <w:b/>
                 <w:bCs/>
+                <w:color w:val="FF0000"/>
                 <w:sz w:val="28"/>
                 <w:szCs w:val="32"/>
+                <w:highlight w:val="yellow"/>
               </w:rPr>
               <w:t>34) 1.2.3.1(26)</w:t>
             </w:r>
@@ -20296,82 +20233,60 @@
               <w:rPr>
                 <w:b/>
                 <w:bCs/>
+                <w:color w:val="FF0000"/>
                 <w:sz w:val="28"/>
                 <w:szCs w:val="32"/>
+                <w:highlight w:val="yellow"/>
               </w:rPr>
             </w:pPr>
             <w:r>
               <w:rPr>
                 <w:rFonts w:ascii="BRH Devanagari Extra" w:hAnsi="BRH Devanagari Extra" w:cs="BRH Devanagari Extra"/>
-                <w:color w:val="000000"/>
+                <w:color w:val="FF0000"/>
                 <w:sz w:val="40"/>
                 <w:szCs w:val="40"/>
                 <w:highlight w:val="yellow"/>
               </w:rPr>
-              <w:t>ÅalÉå</w:t>
-            </w:r>
-            <w:r>
-              <w:rPr>
-                <w:rFonts w:ascii="BRH Devanagari Extra" w:hAnsi="BRH Devanagari Extra" w:cs="BRH Devanagari Extra"/>
-                <w:color w:val="000000"/>
+              <w:t>ÅalÉå ÅalÉ</w:t>
+            </w:r>
+            <w:r>
+              <w:rPr>
+                <w:rFonts w:ascii="BRH Malayalam Extra" w:hAnsi="BRH Malayalam Extra" w:cs="BRH Malayalam Extra"/>
+                <w:color w:val="FF0000"/>
+                <w:sz w:val="36"/>
+                <w:szCs w:val="40"/>
+                <w:highlight w:val="yellow"/>
+              </w:rPr>
+              <w:t>–</w:t>
+            </w:r>
+            <w:r>
+              <w:rPr>
+                <w:rFonts w:ascii="BRH Devanagari Extra" w:hAnsi="BRH Devanagari Extra" w:cs="BRH Devanagari Extra"/>
+                <w:color w:val="FF0000"/>
                 <w:sz w:val="40"/>
                 <w:szCs w:val="40"/>
-              </w:rPr>
-              <w:t xml:space="preserve"> </w:t>
-            </w:r>
-            <w:r>
-              <w:rPr>
-                <w:rFonts w:ascii="BRH Devanagari Extra" w:hAnsi="BRH Devanagari Extra" w:cs="BRH Devanagari Extra"/>
-                <w:color w:val="000000"/>
-                <w:sz w:val="40"/>
-                <w:szCs w:val="40"/>
                 <w:highlight w:val="yellow"/>
               </w:rPr>
-              <w:t>Å</w:t>
-            </w:r>
-            <w:r>
-              <w:rPr>
-                <w:rFonts w:ascii="BRH Devanagari Extra" w:hAnsi="BRH Devanagari Extra" w:cs="BRH Devanagari Extra"/>
-                <w:color w:val="000000"/>
-                <w:sz w:val="40"/>
-                <w:szCs w:val="40"/>
-              </w:rPr>
-              <w:t>alÉ</w:t>
-            </w:r>
-            <w:r>
-              <w:rPr>
-                <w:rFonts w:ascii="BRH Malayalam Extra" w:hAnsi="BRH Malayalam Extra" w:cs="BRH Malayalam Extra"/>
-                <w:color w:val="000000"/>
-                <w:sz w:val="36"/>
-                <w:szCs w:val="40"/>
-                <w:highlight w:val="yellow"/>
-              </w:rPr>
-              <w:t>–</w:t>
-            </w:r>
-            <w:r>
-              <w:rPr>
-                <w:rFonts w:ascii="BRH Devanagari Extra" w:hAnsi="BRH Devanagari Extra" w:cs="BRH Devanagari Extra"/>
-                <w:color w:val="000000"/>
-                <w:sz w:val="40"/>
-                <w:szCs w:val="40"/>
-              </w:rPr>
               <w:t>å</w:t>
             </w:r>
             <w:r>
               <w:rPr>
                 <w:b/>
                 <w:bCs/>
+                <w:color w:val="FF0000"/>
                 <w:sz w:val="28"/>
                 <w:szCs w:val="32"/>
+                <w:highlight w:val="yellow"/>
               </w:rPr>
               <w:t xml:space="preserve"> in</w:t>
             </w:r>
             <w:r>
               <w:rPr>
                 <w:rFonts w:ascii="BRH Malayalam Extra" w:hAnsi="BRH Malayalam Extra" w:cs="BRH Malayalam Extra"/>
-                <w:color w:val="000000"/>
+                <w:color w:val="FF0000"/>
                 <w:sz w:val="36"/>
                 <w:szCs w:val="40"/>
+                <w:highlight w:val="yellow"/>
               </w:rPr>
               <w:t xml:space="preserve"> </w:t>
             </w:r>
@@ -20379,46 +20294,12 @@
               <w:rPr>
                 <w:b/>
                 <w:bCs/>
+                <w:color w:val="FF0000"/>
                 <w:sz w:val="28"/>
                 <w:szCs w:val="32"/>
-              </w:rPr>
-              <w:t>3</w:t>
-            </w:r>
-            <w:r>
-              <w:rPr>
-                <w:b/>
-                <w:bCs/>
-                <w:sz w:val="28"/>
-                <w:szCs w:val="32"/>
-              </w:rPr>
-              <w:t>5</w:t>
-            </w:r>
-            <w:r>
-              <w:rPr>
-                <w:b/>
-                <w:bCs/>
-                <w:sz w:val="28"/>
-                <w:szCs w:val="32"/>
-              </w:rPr>
-              <w:t>) 1.2.3.1(2</w:t>
-            </w:r>
-            <w:r>
-              <w:rPr>
-                <w:b/>
-                <w:bCs/>
-                <w:sz w:val="28"/>
-                <w:szCs w:val="32"/>
-              </w:rPr>
-              <w:t>7</w:t>
-            </w:r>
-            <w:r>
-              <w:rPr>
-                <w:b/>
-                <w:bCs/>
-                <w:sz w:val="28"/>
-                <w:szCs w:val="32"/>
-              </w:rPr>
-              <w:t>)</w:t>
+                <w:highlight w:val="yellow"/>
+              </w:rPr>
+              <w:t>35) 1.2.3.1(27)</w:t>
             </w:r>
           </w:p>
           <w:p>
@@ -20426,90 +20307,60 @@
               <w:spacing w:before="0" w:line="240" w:lineRule="auto"/>
               <w:rPr>
                 <w:rFonts w:ascii="BRH Malayalam Extra" w:hAnsi="BRH Malayalam Extra" w:cs="BRH Malayalam Extra"/>
+                <w:color w:val="FF0000"/>
                 <w:sz w:val="28"/>
                 <w:szCs w:val="36"/>
+                <w:highlight w:val="yellow"/>
               </w:rPr>
             </w:pPr>
             <w:r>
               <w:rPr>
                 <w:rFonts w:ascii="BRH Devanagari Extra" w:hAnsi="BRH Devanagari Extra" w:cs="BRH Devanagari Extra"/>
-                <w:color w:val="000000"/>
+                <w:color w:val="FF0000"/>
                 <w:sz w:val="40"/>
                 <w:szCs w:val="40"/>
-              </w:rPr>
-              <w:t>qÉ</w:t>
-            </w:r>
-            <w:r>
-              <w:rPr>
-                <w:rFonts w:ascii="BRH Devanagari Extra" w:hAnsi="BRH Devanagari Extra" w:cs="BRH Devanagari Extra"/>
-                <w:color w:val="000000"/>
+                <w:highlight w:val="yellow"/>
+              </w:rPr>
+              <w:t>qÉalÉå ÅalÉ</w:t>
+            </w:r>
+            <w:r>
+              <w:rPr>
+                <w:rFonts w:ascii="BRH Malayalam Extra" w:hAnsi="BRH Malayalam Extra" w:cs="BRH Malayalam Extra"/>
+                <w:color w:val="FF0000"/>
+                <w:sz w:val="36"/>
+                <w:szCs w:val="40"/>
+                <w:highlight w:val="yellow"/>
+              </w:rPr>
+              <w:t>–</w:t>
+            </w:r>
+            <w:r>
+              <w:rPr>
+                <w:rFonts w:ascii="BRH Devanagari Extra" w:hAnsi="BRH Devanagari Extra" w:cs="BRH Devanagari Extra"/>
+                <w:color w:val="FF0000"/>
                 <w:sz w:val="40"/>
                 <w:szCs w:val="40"/>
                 <w:highlight w:val="yellow"/>
               </w:rPr>
-              <w:t>alÉ</w:t>
-            </w:r>
-            <w:r>
-              <w:rPr>
-                <w:rFonts w:ascii="BRH Devanagari Extra" w:hAnsi="BRH Devanagari Extra" w:cs="BRH Devanagari Extra"/>
-                <w:color w:val="000000"/>
-                <w:sz w:val="40"/>
-                <w:szCs w:val="40"/>
-              </w:rPr>
-              <w:t xml:space="preserve">å </w:t>
-            </w:r>
-            <w:r>
-              <w:rPr>
-                <w:rFonts w:ascii="BRH Devanagari Extra" w:hAnsi="BRH Devanagari Extra" w:cs="BRH Devanagari Extra"/>
-                <w:color w:val="000000"/>
-                <w:sz w:val="40"/>
-                <w:szCs w:val="40"/>
-                <w:highlight w:val="yellow"/>
-              </w:rPr>
-              <w:t>Å</w:t>
-            </w:r>
-            <w:r>
-              <w:rPr>
-                <w:rFonts w:ascii="BRH Devanagari Extra" w:hAnsi="BRH Devanagari Extra" w:cs="BRH Devanagari Extra"/>
-                <w:color w:val="000000"/>
-                <w:sz w:val="40"/>
-                <w:szCs w:val="40"/>
-              </w:rPr>
-              <w:t>alÉ</w:t>
-            </w:r>
-            <w:r>
-              <w:rPr>
-                <w:rFonts w:ascii="BRH Malayalam Extra" w:hAnsi="BRH Malayalam Extra" w:cs="BRH Malayalam Extra"/>
-                <w:color w:val="000000"/>
-                <w:sz w:val="36"/>
-                <w:szCs w:val="40"/>
-              </w:rPr>
-              <w:t>–</w:t>
-            </w:r>
-            <w:r>
-              <w:rPr>
-                <w:rFonts w:ascii="BRH Devanagari Extra" w:hAnsi="BRH Devanagari Extra" w:cs="BRH Devanagari Extra"/>
-                <w:color w:val="000000"/>
-                <w:sz w:val="40"/>
-                <w:szCs w:val="40"/>
-              </w:rPr>
               <w:t>å</w:t>
             </w:r>
             <w:r>
               <w:rPr>
                 <w:b/>
                 <w:bCs/>
+                <w:color w:val="FF0000"/>
                 <w:sz w:val="28"/>
                 <w:szCs w:val="32"/>
+                <w:highlight w:val="yellow"/>
               </w:rPr>
               <w:t xml:space="preserve"> in</w:t>
             </w:r>
             <w:r>
               <w:rPr>
                 <w:rFonts w:ascii="BRH Malayalam Extra" w:hAnsi="BRH Malayalam Extra" w:cs="BRH Malayalam Extra"/>
-                <w:color w:val="000000"/>
+                <w:color w:val="FF0000"/>
                 <w:sz w:val="36"/>
                 <w:szCs w:val="40"/>
+                <w:highlight w:val="yellow"/>
               </w:rPr>
               <w:t xml:space="preserve"> </w:t>
             </w:r>
@@ -20517,44 +20368,21 @@
               <w:rPr>
                 <w:b/>
                 <w:bCs/>
+                <w:color w:val="FF0000"/>
                 <w:sz w:val="28"/>
                 <w:szCs w:val="32"/>
-              </w:rPr>
-              <w:t>36</w:t>
-            </w:r>
-            <w:r>
-              <w:rPr>
-                <w:b/>
-                <w:bCs/>
+                <w:highlight w:val="yellow"/>
+              </w:rPr>
+              <w:t>36) 1.2.3.1(28)</w:t>
+            </w:r>
+            <w:r>
+              <w:rPr>
+                <w:b/>
+                <w:bCs/>
+                <w:color w:val="FF0000"/>
                 <w:sz w:val="28"/>
                 <w:szCs w:val="32"/>
-              </w:rPr>
-              <w:t>) 1.2.3.1(2</w:t>
-            </w:r>
-            <w:r>
-              <w:rPr>
-                <w:b/>
-                <w:bCs/>
-                <w:sz w:val="28"/>
-                <w:szCs w:val="32"/>
-              </w:rPr>
-              <w:t>8</w:t>
-            </w:r>
-            <w:r>
-              <w:rPr>
-                <w:b/>
-                <w:bCs/>
-                <w:sz w:val="28"/>
-                <w:szCs w:val="32"/>
-              </w:rPr>
-              <w:t>)</w:t>
-            </w:r>
-            <w:r>
-              <w:rPr>
-                <w:b/>
-                <w:bCs/>
-                <w:sz w:val="28"/>
-                <w:szCs w:val="32"/>
+                <w:highlight w:val="yellow"/>
               </w:rPr>
               <w:t xml:space="preserve"> - 2 places</w:t>
             </w:r>
@@ -20571,93 +20399,70 @@
               <w:rPr>
                 <w:b/>
                 <w:bCs/>
+                <w:color w:val="FF0000"/>
                 <w:sz w:val="28"/>
                 <w:szCs w:val="32"/>
+                <w:highlight w:val="yellow"/>
               </w:rPr>
             </w:pPr>
             <w:r>
               <w:rPr>
                 <w:rFonts w:ascii="BRH Devanagari Extra" w:hAnsi="BRH Devanagari Extra" w:cs="BRH Devanagari Extra"/>
-                <w:color w:val="000000"/>
+                <w:color w:val="FF0000"/>
                 <w:sz w:val="40"/>
                 <w:szCs w:val="40"/>
-                <w:highlight w:val="green"/>
+                <w:highlight w:val="yellow"/>
               </w:rPr>
               <w:t>Å</w:t>
             </w:r>
             <w:r>
               <w:rPr>
                 <w:rFonts w:ascii="BRH Devanagari Extra" w:hAnsi="BRH Devanagari Extra" w:cs="BRH Devanagari Extra"/>
-                <w:color w:val="000000"/>
+                <w:color w:val="FF0000"/>
                 <w:sz w:val="40"/>
                 <w:szCs w:val="40"/>
-                <w:highlight w:val="green"/>
+                <w:highlight w:val="yellow"/>
               </w:rPr>
               <w:t>alÉ</w:t>
             </w:r>
             <w:r>
               <w:rPr>
                 <w:rFonts w:ascii="BRH Malayalam Extra" w:hAnsi="BRH Malayalam Extra" w:cs="BRH Malayalam Extra"/>
-                <w:color w:val="000000"/>
+                <w:color w:val="FF0000"/>
                 <w:sz w:val="36"/>
                 <w:szCs w:val="40"/>
-                <w:highlight w:val="green"/>
-              </w:rPr>
-              <w:t>–</w:t>
-            </w:r>
-            <w:r>
-              <w:rPr>
-                <w:rFonts w:ascii="BRH Devanagari Extra" w:hAnsi="BRH Devanagari Extra" w:cs="BRH Devanagari Extra"/>
-                <w:color w:val="000000"/>
+                <w:highlight w:val="yellow"/>
+              </w:rPr>
+              <w:t>–</w:t>
+            </w:r>
+            <w:r>
+              <w:rPr>
+                <w:rFonts w:ascii="BRH Devanagari Extra" w:hAnsi="BRH Devanagari Extra" w:cs="BRH Devanagari Extra"/>
+                <w:color w:val="FF0000"/>
                 <w:sz w:val="40"/>
                 <w:szCs w:val="40"/>
-                <w:highlight w:val="green"/>
-              </w:rPr>
-              <w:t>å</w:t>
-            </w:r>
-            <w:r>
-              <w:rPr>
-                <w:rFonts w:ascii="BRH Devanagari Extra" w:hAnsi="BRH Devanagari Extra" w:cs="BRH Devanagari Extra"/>
-                <w:color w:val="000000"/>
-                <w:sz w:val="40"/>
-                <w:szCs w:val="40"/>
-              </w:rPr>
-              <w:t xml:space="preserve"> </w:t>
-            </w:r>
-            <w:r>
-              <w:rPr>
-                <w:rFonts w:ascii="BRH Devanagari Extra" w:hAnsi="BRH Devanagari Extra" w:cs="BRH Devanagari Extra"/>
-                <w:color w:val="000000"/>
-                <w:sz w:val="40"/>
-                <w:szCs w:val="40"/>
-                <w:highlight w:val="green"/>
-              </w:rPr>
-              <w:t>A</w:t>
-            </w:r>
-            <w:r>
-              <w:rPr>
-                <w:rFonts w:ascii="BRH Devanagari Extra" w:hAnsi="BRH Devanagari Extra" w:cs="BRH Devanagari Extra"/>
-                <w:color w:val="000000"/>
-                <w:sz w:val="40"/>
-                <w:szCs w:val="40"/>
-              </w:rPr>
-              <w:t>alÉå</w:t>
+                <w:highlight w:val="yellow"/>
+              </w:rPr>
+              <w:t>å AalÉå</w:t>
             </w:r>
             <w:r>
               <w:rPr>
                 <w:rFonts w:ascii="BRH Malayalam Extra" w:hAnsi="BRH Malayalam Extra" w:cs="BRH Malayalam Extra"/>
-                <w:color w:val="000000"/>
+                <w:color w:val="FF0000"/>
                 <w:sz w:val="36"/>
                 <w:szCs w:val="40"/>
-              </w:rPr>
-              <w:t>–</w:t>
-            </w:r>
-            <w:r>
-              <w:rPr>
-                <w:b/>
-                <w:bCs/>
+                <w:highlight w:val="yellow"/>
+              </w:rPr>
+              <w:t>–</w:t>
+            </w:r>
+            <w:r>
+              <w:rPr>
+                <w:b/>
+                <w:bCs/>
+                <w:color w:val="FF0000"/>
                 <w:sz w:val="28"/>
                 <w:szCs w:val="32"/>
+                <w:highlight w:val="yellow"/>
               </w:rPr>
               <w:t xml:space="preserve"> </w:t>
             </w:r>
@@ -20665,17 +20470,20 @@
               <w:rPr>
                 <w:b/>
                 <w:bCs/>
+                <w:color w:val="FF0000"/>
                 <w:sz w:val="28"/>
                 <w:szCs w:val="32"/>
+                <w:highlight w:val="yellow"/>
               </w:rPr>
               <w:t>in</w:t>
             </w:r>
             <w:r>
               <w:rPr>
                 <w:rFonts w:ascii="BRH Malayalam Extra" w:hAnsi="BRH Malayalam Extra" w:cs="BRH Malayalam Extra"/>
-                <w:color w:val="000000"/>
+                <w:color w:val="FF0000"/>
                 <w:sz w:val="36"/>
                 <w:szCs w:val="40"/>
+                <w:highlight w:val="yellow"/>
               </w:rPr>
               <w:t xml:space="preserve"> </w:t>
             </w:r>
@@ -20683,8 +20491,10 @@
               <w:rPr>
                 <w:b/>
                 <w:bCs/>
+                <w:color w:val="FF0000"/>
                 <w:sz w:val="28"/>
                 <w:szCs w:val="32"/>
+                <w:highlight w:val="yellow"/>
               </w:rPr>
               <w:t>34) 1.2.3.1(26)</w:t>
             </w:r>
@@ -20695,148 +20505,83 @@
               <w:rPr>
                 <w:b/>
                 <w:bCs/>
+                <w:color w:val="FF0000"/>
                 <w:sz w:val="28"/>
                 <w:szCs w:val="32"/>
+                <w:highlight w:val="yellow"/>
               </w:rPr>
             </w:pPr>
             <w:r>
               <w:rPr>
                 <w:rFonts w:ascii="BRH Devanagari Extra" w:hAnsi="BRH Devanagari Extra" w:cs="BRH Devanagari Extra"/>
-                <w:color w:val="000000"/>
+                <w:color w:val="FF0000"/>
                 <w:sz w:val="40"/>
                 <w:szCs w:val="40"/>
-                <w:highlight w:val="green"/>
+                <w:highlight w:val="yellow"/>
               </w:rPr>
               <w:t>ÅalÉ</w:t>
             </w:r>
             <w:r>
               <w:rPr>
                 <w:rFonts w:ascii="BRH Malayalam Extra" w:hAnsi="BRH Malayalam Extra" w:cs="BRH Malayalam Extra"/>
-                <w:color w:val="000000"/>
+                <w:color w:val="FF0000"/>
                 <w:sz w:val="36"/>
                 <w:szCs w:val="40"/>
-                <w:highlight w:val="green"/>
-              </w:rPr>
-              <w:t>–</w:t>
-            </w:r>
-            <w:r>
-              <w:rPr>
-                <w:rFonts w:ascii="BRH Devanagari Extra" w:hAnsi="BRH Devanagari Extra" w:cs="BRH Devanagari Extra"/>
-                <w:color w:val="000000"/>
+                <w:highlight w:val="yellow"/>
+              </w:rPr>
+              <w:t>–</w:t>
+            </w:r>
+            <w:r>
+              <w:rPr>
+                <w:rFonts w:ascii="BRH Devanagari Extra" w:hAnsi="BRH Devanagari Extra" w:cs="BRH Devanagari Extra"/>
+                <w:color w:val="FF0000"/>
                 <w:sz w:val="40"/>
                 <w:szCs w:val="40"/>
-                <w:highlight w:val="green"/>
-              </w:rPr>
-              <w:t>å</w:t>
-            </w:r>
-            <w:r>
-              <w:rPr>
-                <w:rFonts w:ascii="BRH Devanagari Extra" w:hAnsi="BRH Devanagari Extra" w:cs="BRH Devanagari Extra"/>
-                <w:color w:val="000000"/>
+                <w:highlight w:val="yellow"/>
+              </w:rPr>
+              <w:t>å AalÉå</w:t>
+            </w:r>
+            <w:r>
+              <w:rPr>
+                <w:rFonts w:ascii="BRH Malayalam Extra" w:hAnsi="BRH Malayalam Extra" w:cs="BRH Malayalam Extra"/>
+                <w:color w:val="FF0000"/>
+                <w:sz w:val="36"/>
+                <w:szCs w:val="40"/>
+                <w:highlight w:val="yellow"/>
+              </w:rPr>
+              <w:t>–</w:t>
+            </w:r>
+            <w:r>
+              <w:rPr>
+                <w:rFonts w:ascii="BRH Devanagari Extra" w:hAnsi="BRH Devanagari Extra" w:cs="BRH Devanagari Extra"/>
+                <w:color w:val="FF0000"/>
                 <w:sz w:val="40"/>
                 <w:szCs w:val="40"/>
+                <w:highlight w:val="yellow"/>
               </w:rPr>
               <w:t xml:space="preserve"> </w:t>
             </w:r>
             <w:r>
               <w:rPr>
-                <w:rFonts w:ascii="BRH Devanagari Extra" w:hAnsi="BRH Devanagari Extra" w:cs="BRH Devanagari Extra"/>
-                <w:color w:val="000000"/>
-                <w:sz w:val="40"/>
-                <w:szCs w:val="40"/>
-                <w:highlight w:val="green"/>
-              </w:rPr>
-              <w:t>A</w:t>
-            </w:r>
-            <w:r>
-              <w:rPr>
-                <w:rFonts w:ascii="BRH Devanagari Extra" w:hAnsi="BRH Devanagari Extra" w:cs="BRH Devanagari Extra"/>
-                <w:color w:val="000000"/>
-                <w:sz w:val="40"/>
-                <w:szCs w:val="40"/>
-              </w:rPr>
-              <w:t>alÉå</w:t>
-            </w:r>
-            <w:r>
-              <w:rPr>
-                <w:rFonts w:ascii="BRH Malayalam Extra" w:hAnsi="BRH Malayalam Extra" w:cs="BRH Malayalam Extra"/>
-                <w:color w:val="000000"/>
-                <w:sz w:val="36"/>
-                <w:szCs w:val="40"/>
-              </w:rPr>
-              <w:t>–</w:t>
-            </w:r>
-            <w:r>
-              <w:rPr>
-                <w:rFonts w:ascii="BRH Devanagari Extra" w:hAnsi="BRH Devanagari Extra" w:cs="BRH Devanagari Extra"/>
-                <w:color w:val="000000"/>
-                <w:sz w:val="40"/>
-                <w:szCs w:val="40"/>
-              </w:rPr>
-              <w:t xml:space="preserve"> </w:t>
-            </w:r>
-            <w:r>
-              <w:rPr>
-                <w:b/>
-                <w:bCs/>
+                <w:b/>
+                <w:bCs/>
+                <w:color w:val="FF0000"/>
                 <w:sz w:val="28"/>
                 <w:szCs w:val="32"/>
-              </w:rPr>
-              <w:t>in</w:t>
-            </w:r>
-            <w:r>
-              <w:rPr>
-                <w:b/>
-                <w:bCs/>
+                <w:highlight w:val="yellow"/>
+              </w:rPr>
+              <w:t xml:space="preserve">in </w:t>
+            </w:r>
+            <w:r>
+              <w:rPr>
+                <w:b/>
+                <w:bCs/>
+                <w:color w:val="FF0000"/>
                 <w:sz w:val="28"/>
                 <w:szCs w:val="32"/>
-              </w:rPr>
-              <w:t xml:space="preserve"> </w:t>
-            </w:r>
-            <w:r>
-              <w:rPr>
-                <w:b/>
-                <w:bCs/>
-                <w:sz w:val="28"/>
-                <w:szCs w:val="32"/>
-              </w:rPr>
-              <w:t>3</w:t>
-            </w:r>
-            <w:r>
-              <w:rPr>
-                <w:b/>
-                <w:bCs/>
-                <w:sz w:val="28"/>
-                <w:szCs w:val="32"/>
-              </w:rPr>
-              <w:t>5</w:t>
-            </w:r>
-            <w:r>
-              <w:rPr>
-                <w:b/>
-                <w:bCs/>
-                <w:sz w:val="28"/>
-                <w:szCs w:val="32"/>
-              </w:rPr>
-              <w:t>) 1.2.3.1(2</w:t>
-            </w:r>
-            <w:r>
-              <w:rPr>
-                <w:b/>
-                <w:bCs/>
-                <w:sz w:val="28"/>
-                <w:szCs w:val="32"/>
-              </w:rPr>
-              <w:t>7</w:t>
-            </w:r>
-            <w:r>
-              <w:rPr>
-                <w:b/>
-                <w:bCs/>
-                <w:sz w:val="28"/>
-                <w:szCs w:val="32"/>
-              </w:rPr>
-              <w:t>)</w:t>
+                <w:highlight w:val="yellow"/>
+              </w:rPr>
+              <w:t>35) 1.2.3.1(27)</w:t>
             </w:r>
           </w:p>
           <w:p>
@@ -20845,173 +20590,114 @@
               <w:rPr>
                 <w:b/>
                 <w:bCs/>
+                <w:color w:val="FF0000"/>
                 <w:sz w:val="28"/>
                 <w:szCs w:val="32"/>
+                <w:highlight w:val="yellow"/>
               </w:rPr>
             </w:pPr>
             <w:r>
               <w:rPr>
                 <w:rFonts w:ascii="BRH Devanagari Extra" w:hAnsi="BRH Devanagari Extra" w:cs="BRH Devanagari Extra"/>
-                <w:color w:val="000000"/>
+                <w:color w:val="FF0000"/>
                 <w:sz w:val="40"/>
                 <w:szCs w:val="40"/>
-              </w:rPr>
-              <w:t>qÉ</w:t>
-            </w:r>
-            <w:r>
-              <w:rPr>
-                <w:rFonts w:ascii="BRH Devanagari Extra" w:hAnsi="BRH Devanagari Extra" w:cs="BRH Devanagari Extra"/>
-                <w:color w:val="000000"/>
+                <w:highlight w:val="yellow"/>
+              </w:rPr>
+              <w:t>qÉalÉ</w:t>
+            </w:r>
+            <w:r>
+              <w:rPr>
+                <w:rFonts w:ascii="BRH Malayalam Extra" w:hAnsi="BRH Malayalam Extra" w:cs="BRH Malayalam Extra"/>
+                <w:color w:val="FF0000"/>
+                <w:sz w:val="36"/>
+                <w:szCs w:val="40"/>
+                <w:highlight w:val="yellow"/>
+              </w:rPr>
+              <w:t>–</w:t>
+            </w:r>
+            <w:r>
+              <w:rPr>
+                <w:rFonts w:ascii="BRH Devanagari Extra" w:hAnsi="BRH Devanagari Extra" w:cs="BRH Devanagari Extra"/>
+                <w:color w:val="FF0000"/>
                 <w:sz w:val="40"/>
                 <w:szCs w:val="40"/>
-                <w:highlight w:val="green"/>
-              </w:rPr>
-              <w:t>alÉ</w:t>
+                <w:highlight w:val="yellow"/>
+              </w:rPr>
+              <w:t>å AalÉ</w:t>
             </w:r>
             <w:r>
               <w:rPr>
                 <w:rFonts w:ascii="BRH Malayalam Extra" w:hAnsi="BRH Malayalam Extra" w:cs="BRH Malayalam Extra"/>
-                <w:color w:val="000000"/>
+                <w:color w:val="FF0000"/>
                 <w:sz w:val="36"/>
                 <w:szCs w:val="40"/>
-                <w:highlight w:val="green"/>
-              </w:rPr>
-              <w:t>–</w:t>
-            </w:r>
-            <w:r>
-              <w:rPr>
-                <w:rFonts w:ascii="BRH Devanagari Extra" w:hAnsi="BRH Devanagari Extra" w:cs="BRH Devanagari Extra"/>
-                <w:color w:val="000000"/>
+                <w:highlight w:val="yellow"/>
+              </w:rPr>
+              <w:t>–</w:t>
+            </w:r>
+            <w:r>
+              <w:rPr>
+                <w:rFonts w:ascii="BRH Devanagari Extra" w:hAnsi="BRH Devanagari Extra" w:cs="BRH Devanagari Extra"/>
+                <w:color w:val="FF0000"/>
                 <w:sz w:val="40"/>
                 <w:szCs w:val="40"/>
-                <w:highlight w:val="green"/>
-              </w:rPr>
-              <w:t>å</w:t>
-            </w:r>
-            <w:r>
-              <w:rPr>
-                <w:rFonts w:ascii="BRH Devanagari Extra" w:hAnsi="BRH Devanagari Extra" w:cs="BRH Devanagari Extra"/>
-                <w:color w:val="000000"/>
-                <w:sz w:val="40"/>
-                <w:szCs w:val="40"/>
-              </w:rPr>
-              <w:t xml:space="preserve"> </w:t>
-            </w:r>
-            <w:r>
-              <w:rPr>
-                <w:rFonts w:ascii="BRH Devanagari Extra" w:hAnsi="BRH Devanagari Extra" w:cs="BRH Devanagari Extra"/>
-                <w:color w:val="000000"/>
-                <w:sz w:val="40"/>
-                <w:szCs w:val="40"/>
-                <w:highlight w:val="green"/>
-              </w:rPr>
-              <w:t>A</w:t>
-            </w:r>
-            <w:r>
-              <w:rPr>
-                <w:rFonts w:ascii="BRH Devanagari Extra" w:hAnsi="BRH Devanagari Extra" w:cs="BRH Devanagari Extra"/>
-                <w:color w:val="000000"/>
-                <w:sz w:val="40"/>
-                <w:szCs w:val="40"/>
-              </w:rPr>
-              <w:t>alÉ</w:t>
-            </w:r>
-            <w:r>
-              <w:rPr>
-                <w:rFonts w:ascii="BRH Malayalam Extra" w:hAnsi="BRH Malayalam Extra" w:cs="BRH Malayalam Extra"/>
-                <w:color w:val="000000"/>
-                <w:sz w:val="36"/>
-                <w:szCs w:val="40"/>
-              </w:rPr>
-              <w:t>–</w:t>
-            </w:r>
-            <w:r>
-              <w:rPr>
-                <w:rFonts w:ascii="BRH Devanagari Extra" w:hAnsi="BRH Devanagari Extra" w:cs="BRH Devanagari Extra"/>
-                <w:color w:val="000000"/>
-                <w:sz w:val="40"/>
-                <w:szCs w:val="40"/>
-              </w:rPr>
-              <w:t>å</w:t>
-            </w:r>
-            <w:r>
-              <w:rPr>
-                <w:rFonts w:ascii="BRH Devanagari Extra" w:hAnsi="BRH Devanagari Extra" w:cs="BRH Devanagari Extra"/>
-                <w:color w:val="000000"/>
-                <w:sz w:val="40"/>
-                <w:szCs w:val="40"/>
-              </w:rPr>
-              <w:t xml:space="preserve"> </w:t>
-            </w:r>
-            <w:r>
-              <w:rPr>
-                <w:b/>
-                <w:bCs/>
+                <w:highlight w:val="yellow"/>
+              </w:rPr>
+              <w:t xml:space="preserve">å </w:t>
+            </w:r>
+            <w:r>
+              <w:rPr>
+                <w:b/>
+                <w:bCs/>
+                <w:color w:val="FF0000"/>
                 <w:sz w:val="28"/>
                 <w:szCs w:val="32"/>
-              </w:rPr>
-              <w:t>in</w:t>
-            </w:r>
-            <w:r>
-              <w:rPr>
-                <w:b/>
-                <w:bCs/>
+                <w:highlight w:val="yellow"/>
+              </w:rPr>
+              <w:t xml:space="preserve">in </w:t>
+            </w:r>
+            <w:r>
+              <w:rPr>
+                <w:b/>
+                <w:bCs/>
+                <w:color w:val="FF0000"/>
                 <w:sz w:val="28"/>
                 <w:szCs w:val="32"/>
-              </w:rPr>
-              <w:t xml:space="preserve"> </w:t>
-            </w:r>
-            <w:r>
-              <w:rPr>
-                <w:b/>
-                <w:bCs/>
+                <w:highlight w:val="yellow"/>
+              </w:rPr>
+              <w:t>35) 1.2.3.1(2</w:t>
+            </w:r>
+            <w:r>
+              <w:rPr>
+                <w:b/>
+                <w:bCs/>
+                <w:color w:val="FF0000"/>
                 <w:sz w:val="28"/>
                 <w:szCs w:val="32"/>
-              </w:rPr>
-              <w:t>3</w:t>
-            </w:r>
-            <w:r>
-              <w:rPr>
-                <w:b/>
-                <w:bCs/>
+                <w:highlight w:val="yellow"/>
+              </w:rPr>
+              <w:t>8</w:t>
+            </w:r>
+            <w:r>
+              <w:rPr>
+                <w:b/>
+                <w:bCs/>
+                <w:color w:val="FF0000"/>
                 <w:sz w:val="28"/>
                 <w:szCs w:val="32"/>
-              </w:rPr>
-              <w:t>5</w:t>
-            </w:r>
-            <w:r>
-              <w:rPr>
-                <w:b/>
-                <w:bCs/>
+                <w:highlight w:val="yellow"/>
+              </w:rPr>
+              <w:t>)</w:t>
+            </w:r>
+            <w:r>
+              <w:rPr>
+                <w:b/>
+                <w:bCs/>
+                <w:color w:val="FF0000"/>
                 <w:sz w:val="28"/>
                 <w:szCs w:val="32"/>
-              </w:rPr>
-              <w:t>) 1.2.3.1(2</w:t>
-            </w:r>
-            <w:r>
-              <w:rPr>
-                <w:b/>
-                <w:bCs/>
-                <w:sz w:val="28"/>
-                <w:szCs w:val="32"/>
-              </w:rPr>
-              <w:t>8</w:t>
-            </w:r>
-            <w:r>
-              <w:rPr>
-                <w:b/>
-                <w:bCs/>
-                <w:sz w:val="28"/>
-                <w:szCs w:val="32"/>
-              </w:rPr>
-              <w:t>)</w:t>
-            </w:r>
-            <w:r>
-              <w:rPr>
-                <w:b/>
-                <w:bCs/>
-                <w:sz w:val="28"/>
-                <w:szCs w:val="32"/>
+                <w:highlight w:val="yellow"/>
               </w:rPr>
               <w:t xml:space="preserve"> - 2 places</w:t>
             </w:r>
@@ -21021,6 +20707,7 @@
               <w:spacing w:before="0" w:line="240" w:lineRule="auto"/>
               <w:rPr>
                 <w:rFonts w:ascii="BRH Malayalam Extra" w:hAnsi="BRH Malayalam Extra" w:cs="BRH Malayalam Extra"/>
+                <w:color w:val="FF0000"/>
                 <w:sz w:val="28"/>
                 <w:szCs w:val="36"/>
               </w:rPr>
@@ -21029,57 +20716,33 @@
               <w:rPr>
                 <w:b/>
                 <w:bCs/>
+                <w:color w:val="FF0000"/>
                 <w:sz w:val="28"/>
                 <w:szCs w:val="32"/>
-              </w:rPr>
-              <w:t>(</w:t>
-            </w:r>
-            <w:proofErr w:type="gramStart"/>
-            <w:r>
-              <w:rPr>
-                <w:b/>
-                <w:bCs/>
+                <w:highlight w:val="yellow"/>
+              </w:rPr>
+              <w:t>(no elision for “a”</w:t>
+            </w:r>
+            <w:r>
+              <w:rPr>
+                <w:rFonts w:ascii="BRH Malayalam Extra" w:hAnsi="BRH Malayalam Extra" w:cs="BRH Devanagari Extra"/>
+                <w:color w:val="FF0000"/>
+                <w:sz w:val="32"/>
+                <w:szCs w:val="40"/>
+                <w:highlight w:val="yellow"/>
+              </w:rPr>
+              <w:t xml:space="preserve"> </w:t>
+            </w:r>
+            <w:r>
+              <w:rPr>
+                <w:b/>
+                <w:bCs/>
+                <w:color w:val="FF0000"/>
                 <w:sz w:val="28"/>
                 <w:szCs w:val="32"/>
-              </w:rPr>
-              <w:t>no</w:t>
-            </w:r>
-            <w:proofErr w:type="gramEnd"/>
-            <w:r>
-              <w:rPr>
-                <w:b/>
-                <w:bCs/>
-                <w:sz w:val="28"/>
-                <w:szCs w:val="32"/>
-              </w:rPr>
-              <w:t xml:space="preserve"> elision for “a”</w:t>
-            </w:r>
-            <w:r>
-              <w:rPr>
-                <w:rFonts w:ascii="BRH Malayalam Extra" w:hAnsi="BRH Malayalam Extra" w:cs="BRH Devanagari Extra"/>
-                <w:color w:val="000000"/>
-                <w:sz w:val="32"/>
-                <w:szCs w:val="40"/>
-              </w:rPr>
-              <w:t xml:space="preserve"> </w:t>
-            </w:r>
-            <w:r>
-              <w:rPr>
-                <w:b/>
-                <w:bCs/>
-                <w:sz w:val="28"/>
-                <w:szCs w:val="32"/>
-              </w:rPr>
-              <w:t>in</w:t>
-            </w:r>
-            <w:r>
-              <w:rPr>
-                <w:b/>
-                <w:bCs/>
-                <w:sz w:val="28"/>
-                <w:szCs w:val="32"/>
-              </w:rPr>
-              <w:t xml:space="preserve"> second “agne”)</w:t>
+                <w:highlight w:val="yellow"/>
+              </w:rPr>
+              <w:t>in second “agne”)</w:t>
             </w:r>
           </w:p>
         </w:tc>
@@ -21181,7 +20844,17 @@
           <w:szCs w:val="32"/>
           <w:u w:val="single"/>
         </w:rPr>
-        <w:t>.2</w:t>
+        <w:t>.</w:t>
+      </w:r>
+      <w:r>
+        <w:rPr>
+          <w:b/>
+          <w:bCs/>
+          <w:sz w:val="32"/>
+          <w:szCs w:val="32"/>
+          <w:u w:val="single"/>
+        </w:rPr>
+        <w:t>3</w:t>
       </w:r>
       <w:r>
         <w:rPr>
@@ -21241,27 +20914,19 @@
           <w:szCs w:val="32"/>
           <w:u w:val="single"/>
         </w:rPr>
-        <w:t>Prior to</w:t>
+        <w:t xml:space="preserve">Prior </w:t>
       </w:r>
       <w:r>
         <w:rPr>
           <w:b/>
           <w:bCs/>
+          <w:color w:val="FF0000"/>
           <w:sz w:val="32"/>
           <w:szCs w:val="32"/>
+          <w:highlight w:val="yellow"/>
           <w:u w:val="single"/>
         </w:rPr>
-        <w:t xml:space="preserve"> </w:t>
-      </w:r>
-      <w:r>
-        <w:rPr>
-          <w:b/>
-          <w:bCs/>
-          <w:sz w:val="32"/>
-          <w:szCs w:val="32"/>
-          <w:u w:val="single"/>
-        </w:rPr>
-        <w:t>31st March 2022</w:t>
+        <w:t>to 31st March 2022</w:t>
       </w:r>
     </w:p>
     <w:p>
@@ -21282,27 +20947,7 @@
           <w:sz w:val="28"/>
           <w:szCs w:val="32"/>
         </w:rPr>
-        <w:t>(</w:t>
-      </w:r>
-      <w:proofErr w:type="gramStart"/>
-      <w:r>
-        <w:rPr>
-          <w:b/>
-          <w:bCs/>
-          <w:sz w:val="28"/>
-          <w:szCs w:val="32"/>
-        </w:rPr>
-        <w:t>ignore</w:t>
-      </w:r>
-      <w:proofErr w:type="gramEnd"/>
-      <w:r>
-        <w:rPr>
-          <w:b/>
-          <w:bCs/>
-          <w:sz w:val="28"/>
-          <w:szCs w:val="32"/>
-        </w:rPr>
-        <w:t xml:space="preserve"> those which are already incorporated in your book’s version and date)</w:t>
+        <w:t>(ignore those which are already incorporated in your book’s version and date)</w:t>
       </w:r>
     </w:p>
     <w:tbl>

</xml_diff>